<commit_message>
Update SRS with new Links and new Mockups
</commit_message>
<xml_diff>
--- a/Functions/1 UseCase_Gamemode 1.docx
+++ b/Functions/1 UseCase_Gamemode 1.docx
@@ -2,27 +2,13 @@
 <file path=word/document.xml><?xml version="1.0" encoding="utf-8"?>
 <w:document xmlns:wpc="http://schemas.microsoft.com/office/word/2010/wordprocessingCanvas" xmlns:mc="http://schemas.openxmlformats.org/markup-compatibility/2006" xmlns:o="urn:schemas-microsoft-com:office:office" xmlns:r="http://schemas.openxmlformats.org/officeDocument/2006/relationships" xmlns:m="http://schemas.openxmlformats.org/officeDocument/2006/math" xmlns:v="urn:schemas-microsoft-com:vml" xmlns:wp14="http://schemas.microsoft.com/office/word/2010/wordprocessingDrawing" xmlns:wp="http://schemas.openxmlformats.org/drawingml/2006/wordprocessingDrawing" xmlns:w10="urn:schemas-microsoft-com:office:word" xmlns:w="http://schemas.openxmlformats.org/wordprocessingml/2006/main" xmlns:w14="http://schemas.microsoft.com/office/word/2010/wordml" xmlns:wpg="http://schemas.microsoft.com/office/word/2010/wordprocessingGroup" xmlns:wpi="http://schemas.microsoft.com/office/word/2010/wordprocessingInk" xmlns:wne="http://schemas.microsoft.com/office/word/2006/wordml" xmlns:wps="http://schemas.microsoft.com/office/word/2010/wordprocessingShape" mc:Ignorable="w14 wp14">
   <w:body>
-    <w:bookmarkStart w:id="0" w:name="_GoBack"/>
-    <w:bookmarkEnd w:id="0"/>
     <w:p>
       <w:pPr>
         <w:pStyle w:val="Titel"/>
         <w:jc w:val="right"/>
       </w:pPr>
       <w:r>
-        <w:fldChar w:fldCharType="begin"/>
-      </w:r>
-      <w:r>
-        <w:instrText xml:space="preserve"> SUBJECT  \* MERGEFORMAT </w:instrText>
-      </w:r>
-      <w:r>
-        <w:fldChar w:fldCharType="separate"/>
-      </w:r>
-      <w:r>
-        <w:t>&lt;Project Name&gt;</w:t>
-      </w:r>
-      <w:r>
-        <w:fldChar w:fldCharType="end"/>
+        <w:t>Nappy, the ingenious</w:t>
       </w:r>
     </w:p>
     <w:p>
@@ -40,7 +26,15 @@
         <w:fldChar w:fldCharType="separate"/>
       </w:r>
       <w:r>
-        <w:t>Use-Case Specification: &lt;Use-Case Name&gt;</w:t>
+        <w:t xml:space="preserve">Use-Case Specification: </w:t>
+      </w:r>
+      <w:proofErr w:type="spellStart"/>
+      <w:r>
+        <w:t>Gamemode</w:t>
+      </w:r>
+      <w:proofErr w:type="spellEnd"/>
+      <w:r>
+        <w:t xml:space="preserve"> 1</w:t>
       </w:r>
       <w:r>
         <w:fldChar w:fldCharType="end"/>
@@ -64,38 +58,16 @@
         <w:rPr>
           <w:sz w:val="28"/>
         </w:rPr>
-        <w:t>Version &lt;1.0&gt;</w:t>
+        <w:t xml:space="preserve">Version </w:t>
+      </w:r>
+      <w:r>
+        <w:rPr>
+          <w:sz w:val="28"/>
+        </w:rPr>
+        <w:t>1.0</w:t>
       </w:r>
     </w:p>
     <w:p/>
-    <w:p>
-      <w:pPr>
-        <w:pStyle w:val="InfoBlue"/>
-      </w:pPr>
-      <w:r>
-        <w:t xml:space="preserve">[Note: The following template is provided for use with the Rational Unified Process. Text enclosed in square brackets and displayed </w:t>
-      </w:r>
-      <w:r>
-        <w:t>in blue italics (style=InfoBlue) is included to provide guidance to the author and should be deleted before publishing the document. A paragraph entered following this style will automatically be set to normal (style=Body Text).]</w:t>
-      </w:r>
-    </w:p>
-    <w:p>
-      <w:pPr>
-        <w:pStyle w:val="InfoBlue"/>
-      </w:pPr>
-      <w:r>
-        <w:t>[To customize automatic fi</w:t>
-      </w:r>
-      <w:r>
-        <w:t>elds in Microsoft Word (which display a gray background when selected), select File&gt;Properties and replace the Title, Subject and Company fields with the appropriate information for this document. After closing the dialog, automatic fields may be updated t</w:t>
-      </w:r>
-      <w:r>
-        <w:t xml:space="preserve">hroughout the document by selecting Edit&gt;Select All (or Ctrl-A) and pressing F9, or simply click on the field and press F9. This must be done separately for Headers and Footers. Alt-F9 will toggle between displaying the field names and the field contents. </w:t>
-      </w:r>
-      <w:r>
-        <w:t xml:space="preserve">See Word help for more information on working with fields.] </w:t>
-      </w:r>
-    </w:p>
     <w:p/>
     <w:p>
       <w:pPr>
@@ -151,12 +123,6 @@
         <w:gridCol w:w="2304"/>
       </w:tblGrid>
       <w:tr>
-        <w:tblPrEx>
-          <w:tblCellMar>
-            <w:top w:w="0" w:type="dxa"/>
-            <w:bottom w:w="0" w:type="dxa"/>
-          </w:tblCellMar>
-        </w:tblPrEx>
         <w:tc>
           <w:tcPr>
             <w:tcW w:w="2304" w:type="dxa"/>
@@ -239,12 +205,6 @@
         </w:tc>
       </w:tr>
       <w:tr>
-        <w:tblPrEx>
-          <w:tblCellMar>
-            <w:top w:w="0" w:type="dxa"/>
-            <w:bottom w:w="0" w:type="dxa"/>
-          </w:tblCellMar>
-        </w:tblPrEx>
         <w:tc>
           <w:tcPr>
             <w:tcW w:w="2304" w:type="dxa"/>
@@ -254,7 +214,10 @@
               <w:pStyle w:val="Tabletext"/>
             </w:pPr>
             <w:r>
-              <w:t>&lt;dd/mmm/yy&gt;</w:t>
+              <w:t>21/10/</w:t>
+            </w:r>
+            <w:r>
+              <w:t>2015</w:t>
             </w:r>
           </w:p>
         </w:tc>
@@ -267,7 +230,77 @@
               <w:pStyle w:val="Tabletext"/>
             </w:pPr>
             <w:r>
-              <w:t>&lt;x.x&gt;</w:t>
+              <w:t>1.0</w:t>
+            </w:r>
+          </w:p>
+        </w:tc>
+        <w:tc>
+          <w:tcPr>
+            <w:tcW w:w="3744" w:type="dxa"/>
+          </w:tcPr>
+          <w:p>
+            <w:pPr>
+              <w:pStyle w:val="Tabletext"/>
+            </w:pPr>
+            <w:proofErr w:type="spellStart"/>
+            <w:r>
+              <w:t>Erstes</w:t>
+            </w:r>
+            <w:proofErr w:type="spellEnd"/>
+            <w:r>
+              <w:t xml:space="preserve"> Version des </w:t>
+            </w:r>
+            <w:proofErr w:type="spellStart"/>
+            <w:r>
+              <w:t>Dokuments</w:t>
+            </w:r>
+            <w:proofErr w:type="spellEnd"/>
+          </w:p>
+        </w:tc>
+        <w:tc>
+          <w:tcPr>
+            <w:tcW w:w="2304" w:type="dxa"/>
+          </w:tcPr>
+          <w:p>
+            <w:pPr>
+              <w:pStyle w:val="Tabletext"/>
+            </w:pPr>
+            <w:r>
+              <w:t>Mehmet Ali Incekara</w:t>
+            </w:r>
+          </w:p>
+        </w:tc>
+      </w:tr>
+      <w:tr>
+        <w:tc>
+          <w:tcPr>
+            <w:tcW w:w="2304" w:type="dxa"/>
+          </w:tcPr>
+          <w:p>
+            <w:pPr>
+              <w:pStyle w:val="Tabletext"/>
+            </w:pPr>
+            <w:r>
+              <w:t>23</w:t>
+            </w:r>
+            <w:r>
+              <w:t>/10/</w:t>
+            </w:r>
+            <w:r>
+              <w:t>2016</w:t>
+            </w:r>
+          </w:p>
+        </w:tc>
+        <w:tc>
+          <w:tcPr>
+            <w:tcW w:w="1152" w:type="dxa"/>
+          </w:tcPr>
+          <w:p>
+            <w:pPr>
+              <w:pStyle w:val="Tabletext"/>
+            </w:pPr>
+            <w:r>
+              <w:t>1.1</w:t>
             </w:r>
           </w:p>
         </w:tc>
@@ -280,7 +313,7 @@
               <w:pStyle w:val="Tabletext"/>
             </w:pPr>
             <w:r>
-              <w:t>&lt;details&gt;</w:t>
+              <w:t>Add Screenshot</w:t>
             </w:r>
           </w:p>
         </w:tc>
@@ -293,18 +326,12 @@
               <w:pStyle w:val="Tabletext"/>
             </w:pPr>
             <w:r>
-              <w:t>&lt;name&gt;</w:t>
+              <w:t>Mehmet Ali Incekara</w:t>
             </w:r>
           </w:p>
         </w:tc>
       </w:tr>
       <w:tr>
-        <w:tblPrEx>
-          <w:tblCellMar>
-            <w:top w:w="0" w:type="dxa"/>
-            <w:bottom w:w="0" w:type="dxa"/>
-          </w:tblCellMar>
-        </w:tblPrEx>
         <w:tc>
           <w:tcPr>
             <w:tcW w:w="2304" w:type="dxa"/>
@@ -313,6 +340,9 @@
             <w:pPr>
               <w:pStyle w:val="Tabletext"/>
             </w:pPr>
+            <w:r>
+              <w:t>25/10/2016</w:t>
+            </w:r>
           </w:p>
         </w:tc>
         <w:tc>
@@ -323,6 +353,9 @@
             <w:pPr>
               <w:pStyle w:val="Tabletext"/>
             </w:pPr>
+            <w:r>
+              <w:t>1.2</w:t>
+            </w:r>
           </w:p>
         </w:tc>
         <w:tc>
@@ -333,6 +366,19 @@
             <w:pPr>
               <w:pStyle w:val="Tabletext"/>
             </w:pPr>
+            <w:proofErr w:type="spellStart"/>
+            <w:r>
+              <w:t>Korrektur</w:t>
+            </w:r>
+            <w:proofErr w:type="spellEnd"/>
+            <w:r>
+              <w:t xml:space="preserve"> </w:t>
+            </w:r>
+            <w:proofErr w:type="spellStart"/>
+            <w:r>
+              <w:t>Kopfzeile</w:t>
+            </w:r>
+            <w:proofErr w:type="spellEnd"/>
           </w:p>
         </w:tc>
         <w:tc>
@@ -343,64 +389,13 @@
             <w:pPr>
               <w:pStyle w:val="Tabletext"/>
             </w:pPr>
+            <w:r>
+              <w:t>Mehmet Ali Incekara</w:t>
+            </w:r>
           </w:p>
         </w:tc>
       </w:tr>
       <w:tr>
-        <w:tblPrEx>
-          <w:tblCellMar>
-            <w:top w:w="0" w:type="dxa"/>
-            <w:bottom w:w="0" w:type="dxa"/>
-          </w:tblCellMar>
-        </w:tblPrEx>
-        <w:tc>
-          <w:tcPr>
-            <w:tcW w:w="2304" w:type="dxa"/>
-          </w:tcPr>
-          <w:p>
-            <w:pPr>
-              <w:pStyle w:val="Tabletext"/>
-            </w:pPr>
-          </w:p>
-        </w:tc>
-        <w:tc>
-          <w:tcPr>
-            <w:tcW w:w="1152" w:type="dxa"/>
-          </w:tcPr>
-          <w:p>
-            <w:pPr>
-              <w:pStyle w:val="Tabletext"/>
-            </w:pPr>
-          </w:p>
-        </w:tc>
-        <w:tc>
-          <w:tcPr>
-            <w:tcW w:w="3744" w:type="dxa"/>
-          </w:tcPr>
-          <w:p>
-            <w:pPr>
-              <w:pStyle w:val="Tabletext"/>
-            </w:pPr>
-          </w:p>
-        </w:tc>
-        <w:tc>
-          <w:tcPr>
-            <w:tcW w:w="2304" w:type="dxa"/>
-          </w:tcPr>
-          <w:p>
-            <w:pPr>
-              <w:pStyle w:val="Tabletext"/>
-            </w:pPr>
-          </w:p>
-        </w:tc>
-      </w:tr>
-      <w:tr>
-        <w:tblPrEx>
-          <w:tblCellMar>
-            <w:top w:w="0" w:type="dxa"/>
-            <w:bottom w:w="0" w:type="dxa"/>
-          </w:tblCellMar>
-        </w:tblPrEx>
         <w:tc>
           <w:tcPr>
             <w:tcW w:w="2304" w:type="dxa"/>
@@ -450,6 +445,9 @@
       </w:pPr>
       <w:r>
         <w:br w:type="page"/>
+      </w:r>
+      <w:r>
+        <w:lastRenderedPageBreak/>
         <w:t>Table of Contents</w:t>
       </w:r>
     </w:p>
@@ -460,9 +458,11 @@
           <w:tab w:val="left" w:pos="432"/>
         </w:tabs>
         <w:rPr>
-          <w:noProof/>
-          <w:sz w:val="24"/>
-          <w:szCs w:val="24"/>
+          <w:rFonts w:asciiTheme="minorHAnsi" w:eastAsiaTheme="minorEastAsia" w:hAnsiTheme="minorHAnsi" w:cstheme="minorBidi"/>
+          <w:noProof/>
+          <w:sz w:val="22"/>
+          <w:szCs w:val="22"/>
+          <w:lang w:val="de-DE" w:eastAsia="de-DE"/>
         </w:rPr>
       </w:pPr>
       <w:r>
@@ -477,22 +477,22 @@
       <w:r>
         <w:rPr>
           <w:noProof/>
-          <w:szCs w:val="24"/>
         </w:rPr>
         <w:t>1.</w:t>
       </w:r>
       <w:r>
         <w:rPr>
-          <w:noProof/>
-          <w:sz w:val="24"/>
-          <w:szCs w:val="24"/>
+          <w:rFonts w:asciiTheme="minorHAnsi" w:eastAsiaTheme="minorEastAsia" w:hAnsiTheme="minorHAnsi" w:cstheme="minorBidi"/>
+          <w:noProof/>
+          <w:sz w:val="22"/>
+          <w:szCs w:val="22"/>
+          <w:lang w:val="de-DE" w:eastAsia="de-DE"/>
         </w:rPr>
         <w:tab/>
       </w:r>
       <w:r>
         <w:rPr>
           <w:noProof/>
-          <w:szCs w:val="24"/>
         </w:rPr>
         <w:t>Use-Case Name</w:t>
       </w:r>
@@ -512,7 +512,7 @@
         <w:rPr>
           <w:noProof/>
         </w:rPr>
-        <w:instrText xml:space="preserve"> PAGEREF _Toc508098429 \h </w:instrText>
+        <w:instrText xml:space="preserve"> PAGEREF _Toc433369628 \h </w:instrText>
       </w:r>
       <w:r>
         <w:rPr>
@@ -529,7 +529,7 @@
         <w:rPr>
           <w:noProof/>
         </w:rPr>
-        <w:t>2</w:t>
+        <w:t>4</w:t>
       </w:r>
       <w:r>
         <w:rPr>
@@ -545,9 +545,11 @@
           <w:tab w:val="left" w:pos="1000"/>
         </w:tabs>
         <w:rPr>
-          <w:noProof/>
-          <w:sz w:val="24"/>
-          <w:szCs w:val="24"/>
+          <w:rFonts w:asciiTheme="minorHAnsi" w:eastAsiaTheme="minorEastAsia" w:hAnsiTheme="minorHAnsi" w:cstheme="minorBidi"/>
+          <w:noProof/>
+          <w:sz w:val="22"/>
+          <w:szCs w:val="22"/>
+          <w:lang w:val="de-DE" w:eastAsia="de-DE"/>
         </w:rPr>
       </w:pPr>
       <w:r>
@@ -558,9 +560,11 @@
       </w:r>
       <w:r>
         <w:rPr>
-          <w:noProof/>
-          <w:sz w:val="24"/>
-          <w:szCs w:val="24"/>
+          <w:rFonts w:asciiTheme="minorHAnsi" w:eastAsiaTheme="minorEastAsia" w:hAnsiTheme="minorHAnsi" w:cstheme="minorBidi"/>
+          <w:noProof/>
+          <w:sz w:val="22"/>
+          <w:szCs w:val="22"/>
+          <w:lang w:val="de-DE" w:eastAsia="de-DE"/>
         </w:rPr>
         <w:tab/>
       </w:r>
@@ -568,13 +572,7 @@
         <w:rPr>
           <w:noProof/>
         </w:rPr>
-        <w:t>B</w:t>
-      </w:r>
-      <w:r>
-        <w:rPr>
-          <w:noProof/>
-        </w:rPr>
-        <w:t>rief Description</w:t>
+        <w:t>Brief Description</w:t>
       </w:r>
       <w:r>
         <w:rPr>
@@ -592,7 +590,7 @@
         <w:rPr>
           <w:noProof/>
         </w:rPr>
-        <w:instrText xml:space="preserve"> PAGEREF _Toc508098430 \h </w:instrText>
+        <w:instrText xml:space="preserve"> PAGEREF _Toc433369629 \h </w:instrText>
       </w:r>
       <w:r>
         <w:rPr>
@@ -609,7 +607,7 @@
         <w:rPr>
           <w:noProof/>
         </w:rPr>
-        <w:t>2</w:t>
+        <w:t>4</w:t>
       </w:r>
       <w:r>
         <w:rPr>
@@ -625,30 +623,32 @@
           <w:tab w:val="left" w:pos="432"/>
         </w:tabs>
         <w:rPr>
-          <w:noProof/>
-          <w:sz w:val="24"/>
-          <w:szCs w:val="24"/>
-        </w:rPr>
-      </w:pPr>
-      <w:r>
-        <w:rPr>
-          <w:noProof/>
-          <w:szCs w:val="24"/>
+          <w:rFonts w:asciiTheme="minorHAnsi" w:eastAsiaTheme="minorEastAsia" w:hAnsiTheme="minorHAnsi" w:cstheme="minorBidi"/>
+          <w:noProof/>
+          <w:sz w:val="22"/>
+          <w:szCs w:val="22"/>
+          <w:lang w:val="de-DE" w:eastAsia="de-DE"/>
+        </w:rPr>
+      </w:pPr>
+      <w:r>
+        <w:rPr>
+          <w:noProof/>
         </w:rPr>
         <w:t>2.</w:t>
       </w:r>
       <w:r>
         <w:rPr>
-          <w:noProof/>
-          <w:sz w:val="24"/>
-          <w:szCs w:val="24"/>
+          <w:rFonts w:asciiTheme="minorHAnsi" w:eastAsiaTheme="minorEastAsia" w:hAnsiTheme="minorHAnsi" w:cstheme="minorBidi"/>
+          <w:noProof/>
+          <w:sz w:val="22"/>
+          <w:szCs w:val="22"/>
+          <w:lang w:val="de-DE" w:eastAsia="de-DE"/>
         </w:rPr>
         <w:tab/>
       </w:r>
       <w:r>
         <w:rPr>
           <w:noProof/>
-          <w:szCs w:val="24"/>
         </w:rPr>
         <w:t>Flow of Events</w:t>
       </w:r>
@@ -668,7 +668,7 @@
         <w:rPr>
           <w:noProof/>
         </w:rPr>
-        <w:instrText xml:space="preserve"> PAGEREF _Toc508098431 \h </w:instrText>
+        <w:instrText xml:space="preserve"> PAGEREF _Toc433369630 \h </w:instrText>
       </w:r>
       <w:r>
         <w:rPr>
@@ -685,7 +685,7 @@
         <w:rPr>
           <w:noProof/>
         </w:rPr>
-        <w:t>2</w:t>
+        <w:t>5</w:t>
       </w:r>
       <w:r>
         <w:rPr>
@@ -701,9 +701,11 @@
           <w:tab w:val="left" w:pos="1000"/>
         </w:tabs>
         <w:rPr>
-          <w:noProof/>
-          <w:sz w:val="24"/>
-          <w:szCs w:val="24"/>
+          <w:rFonts w:asciiTheme="minorHAnsi" w:eastAsiaTheme="minorEastAsia" w:hAnsiTheme="minorHAnsi" w:cstheme="minorBidi"/>
+          <w:noProof/>
+          <w:sz w:val="22"/>
+          <w:szCs w:val="22"/>
+          <w:lang w:val="de-DE" w:eastAsia="de-DE"/>
         </w:rPr>
       </w:pPr>
       <w:r>
@@ -714,9 +716,11 @@
       </w:r>
       <w:r>
         <w:rPr>
-          <w:noProof/>
-          <w:sz w:val="24"/>
-          <w:szCs w:val="24"/>
+          <w:rFonts w:asciiTheme="minorHAnsi" w:eastAsiaTheme="minorEastAsia" w:hAnsiTheme="minorHAnsi" w:cstheme="minorBidi"/>
+          <w:noProof/>
+          <w:sz w:val="22"/>
+          <w:szCs w:val="22"/>
+          <w:lang w:val="de-DE" w:eastAsia="de-DE"/>
         </w:rPr>
         <w:tab/>
       </w:r>
@@ -742,7 +746,7 @@
         <w:rPr>
           <w:noProof/>
         </w:rPr>
-        <w:instrText xml:space="preserve"> PAGEREF _Toc508098432 \h </w:instrText>
+        <w:instrText xml:space="preserve"> PAGEREF _Toc433369631 \h </w:instrText>
       </w:r>
       <w:r>
         <w:rPr>
@@ -759,7 +763,7 @@
         <w:rPr>
           <w:noProof/>
         </w:rPr>
-        <w:t>2</w:t>
+        <w:t>5</w:t>
       </w:r>
       <w:r>
         <w:rPr>
@@ -775,9 +779,11 @@
           <w:tab w:val="left" w:pos="1000"/>
         </w:tabs>
         <w:rPr>
-          <w:noProof/>
-          <w:sz w:val="24"/>
-          <w:szCs w:val="24"/>
+          <w:rFonts w:asciiTheme="minorHAnsi" w:eastAsiaTheme="minorEastAsia" w:hAnsiTheme="minorHAnsi" w:cstheme="minorBidi"/>
+          <w:noProof/>
+          <w:sz w:val="22"/>
+          <w:szCs w:val="22"/>
+          <w:lang w:val="de-DE" w:eastAsia="de-DE"/>
         </w:rPr>
       </w:pPr>
       <w:r>
@@ -788,9 +794,11 @@
       </w:r>
       <w:r>
         <w:rPr>
-          <w:noProof/>
-          <w:sz w:val="24"/>
-          <w:szCs w:val="24"/>
+          <w:rFonts w:asciiTheme="minorHAnsi" w:eastAsiaTheme="minorEastAsia" w:hAnsiTheme="minorHAnsi" w:cstheme="minorBidi"/>
+          <w:noProof/>
+          <w:sz w:val="22"/>
+          <w:szCs w:val="22"/>
+          <w:lang w:val="de-DE" w:eastAsia="de-DE"/>
         </w:rPr>
         <w:tab/>
       </w:r>
@@ -816,7 +824,7 @@
         <w:rPr>
           <w:noProof/>
         </w:rPr>
-        <w:instrText xml:space="preserve"> PAGEREF _Toc508098433 \h </w:instrText>
+        <w:instrText xml:space="preserve"> PAGEREF _Toc433369632 \h </w:instrText>
       </w:r>
       <w:r>
         <w:rPr>
@@ -833,7 +841,7 @@
         <w:rPr>
           <w:noProof/>
         </w:rPr>
-        <w:t>2</w:t>
+        <w:t>6</w:t>
       </w:r>
       <w:r>
         <w:rPr>
@@ -845,34 +853,37 @@
     <w:p>
       <w:pPr>
         <w:pStyle w:val="Verzeichnis3"/>
-        <w:tabs>
-          <w:tab w:val="left" w:pos="1600"/>
-        </w:tabs>
-        <w:rPr>
-          <w:noProof/>
-          <w:sz w:val="24"/>
-          <w:szCs w:val="24"/>
-        </w:rPr>
-      </w:pPr>
-      <w:r>
-        <w:rPr>
-          <w:noProof/>
+        <w:rPr>
+          <w:rFonts w:asciiTheme="minorHAnsi" w:eastAsiaTheme="minorEastAsia" w:hAnsiTheme="minorHAnsi" w:cstheme="minorBidi"/>
+          <w:noProof/>
+          <w:sz w:val="22"/>
+          <w:szCs w:val="22"/>
+          <w:lang w:val="de-DE" w:eastAsia="de-DE"/>
+        </w:rPr>
+      </w:pPr>
+      <w:r>
+        <w:rPr>
+          <w:noProof/>
+          <w:lang w:val="de-DE"/>
         </w:rPr>
         <w:t>2.2.1</w:t>
       </w:r>
       <w:r>
         <w:rPr>
-          <w:noProof/>
-          <w:sz w:val="24"/>
-          <w:szCs w:val="24"/>
+          <w:rFonts w:asciiTheme="minorHAnsi" w:eastAsiaTheme="minorEastAsia" w:hAnsiTheme="minorHAnsi" w:cstheme="minorBidi"/>
+          <w:noProof/>
+          <w:sz w:val="22"/>
+          <w:szCs w:val="22"/>
+          <w:lang w:val="de-DE" w:eastAsia="de-DE"/>
         </w:rPr>
         <w:tab/>
       </w:r>
       <w:r>
         <w:rPr>
           <w:noProof/>
-        </w:rPr>
-        <w:t>&lt; First Alternative Flow &gt;</w:t>
+          <w:lang w:val="de-DE"/>
+        </w:rPr>
+        <w:t>Spiel beendet</w:t>
       </w:r>
       <w:r>
         <w:rPr>
@@ -890,13 +901,7 @@
         <w:rPr>
           <w:noProof/>
         </w:rPr>
-        <w:instrText xml:space="preserve"> PAGEREF _Toc508098434</w:instrText>
-      </w:r>
-      <w:r>
-        <w:rPr>
-          <w:noProof/>
-        </w:rPr>
-        <w:instrText xml:space="preserve"> \h </w:instrText>
+        <w:instrText xml:space="preserve"> PAGEREF _Toc433369633 \h </w:instrText>
       </w:r>
       <w:r>
         <w:rPr>
@@ -913,81 +918,7 @@
         <w:rPr>
           <w:noProof/>
         </w:rPr>
-        <w:t>2</w:t>
-      </w:r>
-      <w:r>
-        <w:rPr>
-          <w:noProof/>
-        </w:rPr>
-        <w:fldChar w:fldCharType="end"/>
-      </w:r>
-    </w:p>
-    <w:p>
-      <w:pPr>
-        <w:pStyle w:val="Verzeichnis3"/>
-        <w:tabs>
-          <w:tab w:val="left" w:pos="1600"/>
-        </w:tabs>
-        <w:rPr>
-          <w:noProof/>
-          <w:sz w:val="24"/>
-          <w:szCs w:val="24"/>
-        </w:rPr>
-      </w:pPr>
-      <w:r>
-        <w:rPr>
-          <w:noProof/>
-        </w:rPr>
-        <w:t>2.2.2</w:t>
-      </w:r>
-      <w:r>
-        <w:rPr>
-          <w:noProof/>
-          <w:sz w:val="24"/>
-          <w:szCs w:val="24"/>
-        </w:rPr>
-        <w:tab/>
-      </w:r>
-      <w:r>
-        <w:rPr>
-          <w:noProof/>
-        </w:rPr>
-        <w:t>&lt; Second Alternative Flow &gt;</w:t>
-      </w:r>
-      <w:r>
-        <w:rPr>
-          <w:noProof/>
-        </w:rPr>
-        <w:tab/>
-      </w:r>
-      <w:r>
-        <w:rPr>
-          <w:noProof/>
-        </w:rPr>
-        <w:fldChar w:fldCharType="begin"/>
-      </w:r>
-      <w:r>
-        <w:rPr>
-          <w:noProof/>
-        </w:rPr>
-        <w:instrText xml:space="preserve"> PAGEREF _Toc508098435 \h </w:instrText>
-      </w:r>
-      <w:r>
-        <w:rPr>
-          <w:noProof/>
-        </w:rPr>
-      </w:r>
-      <w:r>
-        <w:rPr>
-          <w:noProof/>
-        </w:rPr>
-        <w:fldChar w:fldCharType="separate"/>
-      </w:r>
-      <w:r>
-        <w:rPr>
-          <w:noProof/>
-        </w:rPr>
-        <w:t>2</w:t>
+        <w:t>6</w:t>
       </w:r>
       <w:r>
         <w:rPr>
@@ -1003,30 +934,32 @@
           <w:tab w:val="left" w:pos="432"/>
         </w:tabs>
         <w:rPr>
-          <w:noProof/>
-          <w:sz w:val="24"/>
-          <w:szCs w:val="24"/>
-        </w:rPr>
-      </w:pPr>
-      <w:r>
-        <w:rPr>
-          <w:noProof/>
-          <w:szCs w:val="24"/>
+          <w:rFonts w:asciiTheme="minorHAnsi" w:eastAsiaTheme="minorEastAsia" w:hAnsiTheme="minorHAnsi" w:cstheme="minorBidi"/>
+          <w:noProof/>
+          <w:sz w:val="22"/>
+          <w:szCs w:val="22"/>
+          <w:lang w:val="de-DE" w:eastAsia="de-DE"/>
+        </w:rPr>
+      </w:pPr>
+      <w:r>
+        <w:rPr>
+          <w:noProof/>
         </w:rPr>
         <w:t>3.</w:t>
       </w:r>
       <w:r>
         <w:rPr>
-          <w:noProof/>
-          <w:sz w:val="24"/>
-          <w:szCs w:val="24"/>
+          <w:rFonts w:asciiTheme="minorHAnsi" w:eastAsiaTheme="minorEastAsia" w:hAnsiTheme="minorHAnsi" w:cstheme="minorBidi"/>
+          <w:noProof/>
+          <w:sz w:val="22"/>
+          <w:szCs w:val="22"/>
+          <w:lang w:val="de-DE" w:eastAsia="de-DE"/>
         </w:rPr>
         <w:tab/>
       </w:r>
       <w:r>
         <w:rPr>
           <w:noProof/>
-          <w:szCs w:val="24"/>
         </w:rPr>
         <w:t>Special Requirements</w:t>
       </w:r>
@@ -1046,7 +979,7 @@
         <w:rPr>
           <w:noProof/>
         </w:rPr>
-        <w:instrText xml:space="preserve"> PAGEREF _Toc508098436 \h </w:instrText>
+        <w:instrText xml:space="preserve"> PAGEREF _Toc433369634 \h </w:instrText>
       </w:r>
       <w:r>
         <w:rPr>
@@ -1063,7 +996,85 @@
         <w:rPr>
           <w:noProof/>
         </w:rPr>
-        <w:t>2</w:t>
+        <w:t>6</w:t>
+      </w:r>
+      <w:r>
+        <w:rPr>
+          <w:noProof/>
+        </w:rPr>
+        <w:fldChar w:fldCharType="end"/>
+      </w:r>
+    </w:p>
+    <w:p>
+      <w:pPr>
+        <w:pStyle w:val="Verzeichnis1"/>
+        <w:tabs>
+          <w:tab w:val="left" w:pos="432"/>
+        </w:tabs>
+        <w:rPr>
+          <w:rFonts w:asciiTheme="minorHAnsi" w:eastAsiaTheme="minorEastAsia" w:hAnsiTheme="minorHAnsi" w:cstheme="minorBidi"/>
+          <w:noProof/>
+          <w:sz w:val="22"/>
+          <w:szCs w:val="22"/>
+          <w:lang w:val="de-DE" w:eastAsia="de-DE"/>
+        </w:rPr>
+      </w:pPr>
+      <w:r>
+        <w:rPr>
+          <w:noProof/>
+        </w:rPr>
+        <w:t>4.</w:t>
+      </w:r>
+      <w:r>
+        <w:rPr>
+          <w:rFonts w:asciiTheme="minorHAnsi" w:eastAsiaTheme="minorEastAsia" w:hAnsiTheme="minorHAnsi" w:cstheme="minorBidi"/>
+          <w:noProof/>
+          <w:sz w:val="22"/>
+          <w:szCs w:val="22"/>
+          <w:lang w:val="de-DE" w:eastAsia="de-DE"/>
+        </w:rPr>
+        <w:tab/>
+      </w:r>
+      <w:r>
+        <w:rPr>
+          <w:noProof/>
+        </w:rPr>
+        <w:t>Preconditions</w:t>
+      </w:r>
+      <w:r>
+        <w:rPr>
+          <w:noProof/>
+        </w:rPr>
+        <w:tab/>
+      </w:r>
+      <w:r>
+        <w:rPr>
+          <w:noProof/>
+        </w:rPr>
+        <w:fldChar w:fldCharType="begin"/>
+      </w:r>
+      <w:r>
+        <w:rPr>
+          <w:noProof/>
+        </w:rPr>
+        <w:instrText xml:space="preserve"> PAGEREF _Toc433369635 \h </w:instrText>
+      </w:r>
+      <w:r>
+        <w:rPr>
+          <w:noProof/>
+        </w:rPr>
+      </w:r>
+      <w:r>
+        <w:rPr>
+          <w:noProof/>
+        </w:rPr>
+        <w:fldChar w:fldCharType="separate"/>
+      </w:r>
+      <w:r>
+        <w:rPr>
+          <w:noProof/>
+        </w:rPr>
+        <w:t>6</w:t>
       </w:r>
       <w:r>
         <w:rPr>
@@ -1079,22 +1090,26 @@
           <w:tab w:val="left" w:pos="1000"/>
         </w:tabs>
         <w:rPr>
-          <w:noProof/>
-          <w:sz w:val="24"/>
-          <w:szCs w:val="24"/>
-        </w:rPr>
-      </w:pPr>
-      <w:r>
-        <w:rPr>
-          <w:noProof/>
-        </w:rPr>
-        <w:t>3.1</w:t>
-      </w:r>
-      <w:r>
-        <w:rPr>
-          <w:noProof/>
-          <w:sz w:val="24"/>
-          <w:szCs w:val="24"/>
+          <w:rFonts w:asciiTheme="minorHAnsi" w:eastAsiaTheme="minorEastAsia" w:hAnsiTheme="minorHAnsi" w:cstheme="minorBidi"/>
+          <w:noProof/>
+          <w:sz w:val="22"/>
+          <w:szCs w:val="22"/>
+          <w:lang w:val="de-DE" w:eastAsia="de-DE"/>
+        </w:rPr>
+      </w:pPr>
+      <w:r>
+        <w:rPr>
+          <w:noProof/>
+        </w:rPr>
+        <w:t>4.1</w:t>
+      </w:r>
+      <w:r>
+        <w:rPr>
+          <w:rFonts w:asciiTheme="minorHAnsi" w:eastAsiaTheme="minorEastAsia" w:hAnsiTheme="minorHAnsi" w:cstheme="minorBidi"/>
+          <w:noProof/>
+          <w:sz w:val="22"/>
+          <w:szCs w:val="22"/>
+          <w:lang w:val="de-DE" w:eastAsia="de-DE"/>
         </w:rPr>
         <w:tab/>
       </w:r>
@@ -1102,7 +1117,7 @@
         <w:rPr>
           <w:noProof/>
         </w:rPr>
-        <w:t>&lt; First Special Requirement &gt;</w:t>
+        <w:t>Spiel gestartet</w:t>
       </w:r>
       <w:r>
         <w:rPr>
@@ -1120,7 +1135,7 @@
         <w:rPr>
           <w:noProof/>
         </w:rPr>
-        <w:instrText xml:space="preserve"> PAGEREF _Toc508098437 \h </w:instrText>
+        <w:instrText xml:space="preserve"> PAGEREF _Toc433369636 \h </w:instrText>
       </w:r>
       <w:r>
         <w:rPr>
@@ -1137,7 +1152,7 @@
         <w:rPr>
           <w:noProof/>
         </w:rPr>
-        <w:t>2</w:t>
+        <w:t>6</w:t>
       </w:r>
       <w:r>
         <w:rPr>
@@ -1153,32 +1168,34 @@
           <w:tab w:val="left" w:pos="432"/>
         </w:tabs>
         <w:rPr>
-          <w:noProof/>
-          <w:sz w:val="24"/>
-          <w:szCs w:val="24"/>
-        </w:rPr>
-      </w:pPr>
-      <w:r>
-        <w:rPr>
-          <w:noProof/>
-          <w:szCs w:val="24"/>
-        </w:rPr>
-        <w:t>4.</w:t>
-      </w:r>
-      <w:r>
-        <w:rPr>
-          <w:noProof/>
-          <w:sz w:val="24"/>
-          <w:szCs w:val="24"/>
+          <w:rFonts w:asciiTheme="minorHAnsi" w:eastAsiaTheme="minorEastAsia" w:hAnsiTheme="minorHAnsi" w:cstheme="minorBidi"/>
+          <w:noProof/>
+          <w:sz w:val="22"/>
+          <w:szCs w:val="22"/>
+          <w:lang w:val="de-DE" w:eastAsia="de-DE"/>
+        </w:rPr>
+      </w:pPr>
+      <w:r>
+        <w:rPr>
+          <w:noProof/>
+        </w:rPr>
+        <w:t>5.</w:t>
+      </w:r>
+      <w:r>
+        <w:rPr>
+          <w:rFonts w:asciiTheme="minorHAnsi" w:eastAsiaTheme="minorEastAsia" w:hAnsiTheme="minorHAnsi" w:cstheme="minorBidi"/>
+          <w:noProof/>
+          <w:sz w:val="22"/>
+          <w:szCs w:val="22"/>
+          <w:lang w:val="de-DE" w:eastAsia="de-DE"/>
         </w:rPr>
         <w:tab/>
       </w:r>
       <w:r>
         <w:rPr>
           <w:noProof/>
-          <w:szCs w:val="24"/>
-        </w:rPr>
-        <w:t>Preconditions</w:t>
+        </w:rPr>
+        <w:t>Postconditions</w:t>
       </w:r>
       <w:r>
         <w:rPr>
@@ -1196,7 +1213,7 @@
         <w:rPr>
           <w:noProof/>
         </w:rPr>
-        <w:instrText xml:space="preserve"> PAGEREF _Toc508098438 \h </w:instrText>
+        <w:instrText xml:space="preserve"> PAGEREF _Toc433369637 \h </w:instrText>
       </w:r>
       <w:r>
         <w:rPr>
@@ -1213,7 +1230,7 @@
         <w:rPr>
           <w:noProof/>
         </w:rPr>
-        <w:t>2</w:t>
+        <w:t>6</w:t>
       </w:r>
       <w:r>
         <w:rPr>
@@ -1229,22 +1246,26 @@
           <w:tab w:val="left" w:pos="1000"/>
         </w:tabs>
         <w:rPr>
-          <w:noProof/>
-          <w:sz w:val="24"/>
-          <w:szCs w:val="24"/>
-        </w:rPr>
-      </w:pPr>
-      <w:r>
-        <w:rPr>
-          <w:noProof/>
-        </w:rPr>
-        <w:t>4.1</w:t>
-      </w:r>
-      <w:r>
-        <w:rPr>
-          <w:noProof/>
-          <w:sz w:val="24"/>
-          <w:szCs w:val="24"/>
+          <w:rFonts w:asciiTheme="minorHAnsi" w:eastAsiaTheme="minorEastAsia" w:hAnsiTheme="minorHAnsi" w:cstheme="minorBidi"/>
+          <w:noProof/>
+          <w:sz w:val="22"/>
+          <w:szCs w:val="22"/>
+          <w:lang w:val="de-DE" w:eastAsia="de-DE"/>
+        </w:rPr>
+      </w:pPr>
+      <w:r>
+        <w:rPr>
+          <w:noProof/>
+        </w:rPr>
+        <w:t>5.1</w:t>
+      </w:r>
+      <w:r>
+        <w:rPr>
+          <w:rFonts w:asciiTheme="minorHAnsi" w:eastAsiaTheme="minorEastAsia" w:hAnsiTheme="minorHAnsi" w:cstheme="minorBidi"/>
+          <w:noProof/>
+          <w:sz w:val="22"/>
+          <w:szCs w:val="22"/>
+          <w:lang w:val="de-DE" w:eastAsia="de-DE"/>
         </w:rPr>
         <w:tab/>
       </w:r>
@@ -1252,13 +1273,7 @@
         <w:rPr>
           <w:noProof/>
         </w:rPr>
-        <w:t>&lt; Prec</w:t>
-      </w:r>
-      <w:r>
-        <w:rPr>
-          <w:noProof/>
-        </w:rPr>
-        <w:t>ondition One &gt;</w:t>
+        <w:t>In Statistik aufgenommen</w:t>
       </w:r>
       <w:r>
         <w:rPr>
@@ -1276,7 +1291,7 @@
         <w:rPr>
           <w:noProof/>
         </w:rPr>
-        <w:instrText xml:space="preserve"> PAGEREF _Toc508098439 \h </w:instrText>
+        <w:instrText xml:space="preserve"> PAGEREF _Toc433369638 \h </w:instrText>
       </w:r>
       <w:r>
         <w:rPr>
@@ -1293,7 +1308,87 @@
         <w:rPr>
           <w:noProof/>
         </w:rPr>
-        <w:t>2</w:t>
+        <w:t>6</w:t>
+      </w:r>
+      <w:r>
+        <w:rPr>
+          <w:noProof/>
+        </w:rPr>
+        <w:fldChar w:fldCharType="end"/>
+      </w:r>
+    </w:p>
+    <w:p>
+      <w:pPr>
+        <w:pStyle w:val="Verzeichnis2"/>
+        <w:tabs>
+          <w:tab w:val="left" w:pos="1000"/>
+        </w:tabs>
+        <w:rPr>
+          <w:rFonts w:asciiTheme="minorHAnsi" w:eastAsiaTheme="minorEastAsia" w:hAnsiTheme="minorHAnsi" w:cstheme="minorBidi"/>
+          <w:noProof/>
+          <w:sz w:val="22"/>
+          <w:szCs w:val="22"/>
+          <w:lang w:val="de-DE" w:eastAsia="de-DE"/>
+        </w:rPr>
+      </w:pPr>
+      <w:r>
+        <w:rPr>
+          <w:noProof/>
+          <w:lang w:val="de-DE"/>
+        </w:rPr>
+        <w:t>5.2</w:t>
+      </w:r>
+      <w:r>
+        <w:rPr>
+          <w:rFonts w:asciiTheme="minorHAnsi" w:eastAsiaTheme="minorEastAsia" w:hAnsiTheme="minorHAnsi" w:cstheme="minorBidi"/>
+          <w:noProof/>
+          <w:sz w:val="22"/>
+          <w:szCs w:val="22"/>
+          <w:lang w:val="de-DE" w:eastAsia="de-DE"/>
+        </w:rPr>
+        <w:tab/>
+      </w:r>
+      <w:r>
+        <w:rPr>
+          <w:noProof/>
+          <w:lang w:val="de-DE"/>
+        </w:rPr>
+        <w:t>Gamemode 2 bzw. Mainscreen</w:t>
+      </w:r>
+      <w:r>
+        <w:rPr>
+          <w:noProof/>
+        </w:rPr>
+        <w:tab/>
+      </w:r>
+      <w:r>
+        <w:rPr>
+          <w:noProof/>
+        </w:rPr>
+        <w:fldChar w:fldCharType="begin"/>
+      </w:r>
+      <w:r>
+        <w:rPr>
+          <w:noProof/>
+        </w:rPr>
+        <w:instrText xml:space="preserve"> PAGEREF _Toc433369639 \h </w:instrText>
+      </w:r>
+      <w:r>
+        <w:rPr>
+          <w:noProof/>
+        </w:rPr>
+      </w:r>
+      <w:r>
+        <w:rPr>
+          <w:noProof/>
+        </w:rPr>
+        <w:fldChar w:fldCharType="separate"/>
+      </w:r>
+      <w:r>
+        <w:rPr>
+          <w:noProof/>
+        </w:rPr>
+        <w:t>6</w:t>
       </w:r>
       <w:r>
         <w:rPr>
@@ -1309,32 +1404,41 @@
           <w:tab w:val="left" w:pos="432"/>
         </w:tabs>
         <w:rPr>
-          <w:noProof/>
-          <w:sz w:val="24"/>
-          <w:szCs w:val="24"/>
-        </w:rPr>
-      </w:pPr>
-      <w:r>
-        <w:rPr>
-          <w:noProof/>
-          <w:szCs w:val="24"/>
-        </w:rPr>
-        <w:t>5.</w:t>
-      </w:r>
-      <w:r>
-        <w:rPr>
-          <w:noProof/>
-          <w:sz w:val="24"/>
-          <w:szCs w:val="24"/>
+          <w:rFonts w:asciiTheme="minorHAnsi" w:eastAsiaTheme="minorEastAsia" w:hAnsiTheme="minorHAnsi" w:cstheme="minorBidi"/>
+          <w:noProof/>
+          <w:sz w:val="22"/>
+          <w:szCs w:val="22"/>
+          <w:lang w:val="de-DE" w:eastAsia="de-DE"/>
+        </w:rPr>
+      </w:pPr>
+      <w:r>
+        <w:rPr>
+          <w:noProof/>
+        </w:rPr>
+        <w:t>6.</w:t>
+      </w:r>
+      <w:r>
+        <w:rPr>
+          <w:rFonts w:asciiTheme="minorHAnsi" w:eastAsiaTheme="minorEastAsia" w:hAnsiTheme="minorHAnsi" w:cstheme="minorBidi"/>
+          <w:noProof/>
+          <w:sz w:val="22"/>
+          <w:szCs w:val="22"/>
+          <w:lang w:val="de-DE" w:eastAsia="de-DE"/>
         </w:rPr>
         <w:tab/>
       </w:r>
       <w:r>
         <w:rPr>
           <w:noProof/>
-          <w:szCs w:val="24"/>
-        </w:rPr>
-        <w:t>Postconditions</w:t>
+          <w:lang w:val="de-DE"/>
+        </w:rPr>
+        <w:t>Extension Poin</w:t>
+      </w:r>
+      <w:r>
+        <w:rPr>
+          <w:noProof/>
+        </w:rPr>
+        <w:t>ts</w:t>
       </w:r>
       <w:r>
         <w:rPr>
@@ -1352,7 +1456,7 @@
         <w:rPr>
           <w:noProof/>
         </w:rPr>
-        <w:instrText xml:space="preserve"> PAGEREF _Toc508098440 \h </w:instrText>
+        <w:instrText xml:space="preserve"> PAGEREF _Toc433369640 \h </w:instrText>
       </w:r>
       <w:r>
         <w:rPr>
@@ -1369,237 +1473,7 @@
         <w:rPr>
           <w:noProof/>
         </w:rPr>
-        <w:t>2</w:t>
-      </w:r>
-      <w:r>
-        <w:rPr>
-          <w:noProof/>
-        </w:rPr>
-        <w:fldChar w:fldCharType="end"/>
-      </w:r>
-    </w:p>
-    <w:p>
-      <w:pPr>
-        <w:pStyle w:val="Verzeichnis2"/>
-        <w:tabs>
-          <w:tab w:val="left" w:pos="1000"/>
-        </w:tabs>
-        <w:rPr>
-          <w:noProof/>
-          <w:sz w:val="24"/>
-          <w:szCs w:val="24"/>
-        </w:rPr>
-      </w:pPr>
-      <w:r>
-        <w:rPr>
-          <w:noProof/>
-        </w:rPr>
-        <w:t>5.1</w:t>
-      </w:r>
-      <w:r>
-        <w:rPr>
-          <w:noProof/>
-          <w:sz w:val="24"/>
-          <w:szCs w:val="24"/>
-        </w:rPr>
-        <w:tab/>
-      </w:r>
-      <w:r>
-        <w:rPr>
-          <w:noProof/>
-        </w:rPr>
-        <w:t>&lt; Postcondition One &gt;</w:t>
-      </w:r>
-      <w:r>
-        <w:rPr>
-          <w:noProof/>
-        </w:rPr>
-        <w:tab/>
-      </w:r>
-      <w:r>
-        <w:rPr>
-          <w:noProof/>
-        </w:rPr>
-        <w:fldChar w:fldCharType="begin"/>
-      </w:r>
-      <w:r>
-        <w:rPr>
-          <w:noProof/>
-        </w:rPr>
-        <w:instrText xml:space="preserve"> PAGEREF _Toc508098441 \h </w:instrText>
-      </w:r>
-      <w:r>
-        <w:rPr>
-          <w:noProof/>
-        </w:rPr>
-      </w:r>
-      <w:r>
-        <w:rPr>
-          <w:noProof/>
-        </w:rPr>
-        <w:fldChar w:fldCharType="separate"/>
-      </w:r>
-      <w:r>
-        <w:rPr>
-          <w:noProof/>
-        </w:rPr>
-        <w:t>2</w:t>
-      </w:r>
-      <w:r>
-        <w:rPr>
-          <w:noProof/>
-        </w:rPr>
-        <w:fldChar w:fldCharType="end"/>
-      </w:r>
-    </w:p>
-    <w:p>
-      <w:pPr>
-        <w:pStyle w:val="Verzeichnis1"/>
-        <w:tabs>
-          <w:tab w:val="left" w:pos="432"/>
-        </w:tabs>
-        <w:rPr>
-          <w:noProof/>
-          <w:sz w:val="24"/>
-          <w:szCs w:val="24"/>
-        </w:rPr>
-      </w:pPr>
-      <w:r>
-        <w:rPr>
-          <w:noProof/>
-          <w:szCs w:val="24"/>
-        </w:rPr>
-        <w:t>6.</w:t>
-      </w:r>
-      <w:r>
-        <w:rPr>
-          <w:noProof/>
-          <w:sz w:val="24"/>
-          <w:szCs w:val="24"/>
-        </w:rPr>
-        <w:tab/>
-      </w:r>
-      <w:r>
-        <w:rPr>
-          <w:noProof/>
-          <w:szCs w:val="24"/>
-        </w:rPr>
-        <w:t>Extension Points</w:t>
-      </w:r>
-      <w:r>
-        <w:rPr>
-          <w:noProof/>
-        </w:rPr>
-        <w:tab/>
-      </w:r>
-      <w:r>
-        <w:rPr>
-          <w:noProof/>
-        </w:rPr>
-        <w:fldChar w:fldCharType="begin"/>
-      </w:r>
-      <w:r>
-        <w:rPr>
-          <w:noProof/>
-        </w:rPr>
-        <w:instrText xml:space="preserve"> PAGEREF _Toc508098442 \h </w:instrText>
-      </w:r>
-      <w:r>
-        <w:rPr>
-          <w:noProof/>
-        </w:rPr>
-      </w:r>
-      <w:r>
-        <w:rPr>
-          <w:noProof/>
-        </w:rPr>
-        <w:fldChar w:fldCharType="separate"/>
-      </w:r>
-      <w:r>
-        <w:rPr>
-          <w:noProof/>
-        </w:rPr>
-        <w:t>2</w:t>
-      </w:r>
-      <w:r>
-        <w:rPr>
-          <w:noProof/>
-        </w:rPr>
-        <w:fldChar w:fldCharType="end"/>
-      </w:r>
-    </w:p>
-    <w:p>
-      <w:pPr>
-        <w:pStyle w:val="Verzeichnis2"/>
-        <w:tabs>
-          <w:tab w:val="left" w:pos="1000"/>
-        </w:tabs>
-        <w:rPr>
-          <w:noProof/>
-          <w:sz w:val="24"/>
-          <w:szCs w:val="24"/>
-        </w:rPr>
-      </w:pPr>
-      <w:r>
-        <w:rPr>
-          <w:noProof/>
-        </w:rPr>
-        <w:t>6.1</w:t>
-      </w:r>
-      <w:r>
-        <w:rPr>
-          <w:noProof/>
-          <w:sz w:val="24"/>
-          <w:szCs w:val="24"/>
-        </w:rPr>
-        <w:tab/>
-      </w:r>
-      <w:r>
-        <w:rPr>
-          <w:noProof/>
-        </w:rPr>
-        <w:t>&lt;Name of Extension Point&gt;</w:t>
-      </w:r>
-      <w:r>
-        <w:rPr>
-          <w:noProof/>
-        </w:rPr>
-        <w:tab/>
-      </w:r>
-      <w:r>
-        <w:rPr>
-          <w:noProof/>
-        </w:rPr>
-        <w:fldChar w:fldCharType="begin"/>
-      </w:r>
-      <w:r>
-        <w:rPr>
-          <w:noProof/>
-        </w:rPr>
-        <w:instrText xml:space="preserve"> PAGEREF _Toc50809</w:instrText>
-      </w:r>
-      <w:r>
-        <w:rPr>
-          <w:noProof/>
-        </w:rPr>
-        <w:instrText xml:space="preserve">8443 \h </w:instrText>
-      </w:r>
-      <w:r>
-        <w:rPr>
-          <w:noProof/>
-        </w:rPr>
-      </w:r>
-      <w:r>
-        <w:rPr>
-          <w:noProof/>
-        </w:rPr>
-        <w:fldChar w:fldCharType="separate"/>
-      </w:r>
-      <w:r>
-        <w:rPr>
-          <w:noProof/>
-        </w:rPr>
-        <w:t>2</w:t>
+        <w:t>6</w:t>
       </w:r>
       <w:r>
         <w:rPr>
@@ -1623,6 +1497,7 @@
         <w:br w:type="page"/>
       </w:r>
       <w:r>
+        <w:lastRenderedPageBreak/>
         <w:fldChar w:fldCharType="begin"/>
       </w:r>
       <w:r>
@@ -1632,18 +1507,26 @@
         <w:fldChar w:fldCharType="separate"/>
       </w:r>
       <w:r>
-        <w:t>Use-Case Specification: &lt;Use-Case Name&gt;</w:t>
+        <w:t xml:space="preserve">Use-Case Specification: </w:t>
+      </w:r>
+      <w:proofErr w:type="spellStart"/>
+      <w:r>
+        <w:t>Gamemode</w:t>
+      </w:r>
+      <w:proofErr w:type="spellEnd"/>
+      <w:r>
+        <w:t xml:space="preserve"> 1</w:t>
       </w:r>
       <w:r>
         <w:fldChar w:fldCharType="end"/>
       </w:r>
-      <w:bookmarkStart w:id="1" w:name="_Toc423410237"/>
-      <w:bookmarkStart w:id="2" w:name="_Toc425054503"/>
+      <w:bookmarkStart w:id="0" w:name="_Toc423410237"/>
+      <w:bookmarkStart w:id="1" w:name="_Toc425054503"/>
       <w:r>
         <w:t xml:space="preserve"> </w:t>
       </w:r>
+      <w:bookmarkEnd w:id="0"/>
       <w:bookmarkEnd w:id="1"/>
-      <w:bookmarkEnd w:id="2"/>
     </w:p>
     <w:p>
       <w:pPr>
@@ -1652,37 +1535,15 @@
     </w:p>
     <w:p>
       <w:pPr>
-        <w:pStyle w:val="InfoBlue"/>
-      </w:pPr>
-      <w:r>
-        <w:t xml:space="preserve">[The following template is provided for a Use-Case Specification, which contains the textual properties of the use case. This document is used with a requirements management </w:t>
-      </w:r>
-      <w:r>
-        <w:t>tool, such as Rational RequisitePro, for specifying and marking the requirements within the use-case properties.</w:t>
-      </w:r>
-    </w:p>
-    <w:p>
-      <w:pPr>
-        <w:pStyle w:val="InfoBlue"/>
-      </w:pPr>
-      <w:r>
-        <w:t>The use-case diagrams can be developed in a visual modeling tool, such as Rational Rose. A use-case report, with all properties, may be generat</w:t>
-      </w:r>
-      <w:r>
-        <w:t>ed with Rational SoDA. For more information, see the tool mentors in the Rational Unified Process.]</w:t>
-      </w:r>
-    </w:p>
-    <w:p>
-      <w:pPr>
         <w:pStyle w:val="berschrift1"/>
       </w:pPr>
+      <w:bookmarkStart w:id="2" w:name="_Toc433369628"/>
       <w:bookmarkStart w:id="3" w:name="_Toc423410238"/>
       <w:bookmarkStart w:id="4" w:name="_Toc425054504"/>
-      <w:bookmarkStart w:id="5" w:name="_Toc508098429"/>
       <w:r>
         <w:t>Use-Case Name</w:t>
       </w:r>
-      <w:bookmarkEnd w:id="5"/>
+      <w:bookmarkEnd w:id="2"/>
       <w:r>
         <w:t xml:space="preserve"> </w:t>
       </w:r>
@@ -1691,23 +1552,180 @@
       <w:pPr>
         <w:pStyle w:val="berschrift2"/>
       </w:pPr>
-      <w:bookmarkStart w:id="6" w:name="_Toc508098430"/>
+      <w:bookmarkStart w:id="5" w:name="_Toc433369629"/>
       <w:r>
         <w:t>Brief Description</w:t>
       </w:r>
       <w:bookmarkEnd w:id="3"/>
       <w:bookmarkEnd w:id="4"/>
+      <w:bookmarkEnd w:id="5"/>
+    </w:p>
+    <w:p>
+      <w:pPr>
+        <w:ind w:left="720"/>
+        <w:rPr>
+          <w:lang w:val="de-DE"/>
+        </w:rPr>
+      </w:pPr>
+      <w:r>
+        <w:rPr>
+          <w:lang w:val="de-DE"/>
+        </w:rPr>
+        <w:t xml:space="preserve">Der </w:t>
+      </w:r>
+      <w:proofErr w:type="spellStart"/>
+      <w:r>
+        <w:rPr>
+          <w:lang w:val="de-DE"/>
+        </w:rPr>
+        <w:t>Gamemode</w:t>
+      </w:r>
+      <w:proofErr w:type="spellEnd"/>
+      <w:r>
+        <w:rPr>
+          <w:lang w:val="de-DE"/>
+        </w:rPr>
+        <w:t xml:space="preserve"> 1 ist der erste von zwei spielbaren </w:t>
+      </w:r>
+      <w:proofErr w:type="spellStart"/>
+      <w:r>
+        <w:rPr>
+          <w:lang w:val="de-DE"/>
+        </w:rPr>
+        <w:t>Gamemodes</w:t>
+      </w:r>
+      <w:proofErr w:type="spellEnd"/>
+      <w:r>
+        <w:rPr>
+          <w:lang w:val="de-DE"/>
+        </w:rPr>
+        <w:t xml:space="preserve">. </w:t>
+      </w:r>
+      <w:r>
+        <w:rPr>
+          <w:lang w:val="de-DE"/>
+        </w:rPr>
+        <w:t>Der Spieler denkt an eine Figur aus der Welt der Simpsons und der Computer (</w:t>
+      </w:r>
+      <w:proofErr w:type="spellStart"/>
+      <w:r>
+        <w:rPr>
+          <w:lang w:val="de-DE"/>
+        </w:rPr>
+        <w:t>Nappy</w:t>
+      </w:r>
+      <w:proofErr w:type="spellEnd"/>
+      <w:r>
+        <w:rPr>
+          <w:lang w:val="de-DE"/>
+        </w:rPr>
+        <w:t xml:space="preserve">) versucht diesen zu erraten. Die  von </w:t>
+      </w:r>
+      <w:proofErr w:type="spellStart"/>
+      <w:r>
+        <w:rPr>
+          <w:lang w:val="de-DE"/>
+        </w:rPr>
+        <w:t>Nappy</w:t>
+      </w:r>
+      <w:proofErr w:type="spellEnd"/>
+      <w:r>
+        <w:rPr>
+          <w:lang w:val="de-DE"/>
+        </w:rPr>
+        <w:t xml:space="preserve"> gestellten Fragen tauchen auf dem </w:t>
+      </w:r>
+      <w:proofErr w:type="spellStart"/>
+      <w:r>
+        <w:rPr>
+          <w:lang w:val="de-DE"/>
+        </w:rPr>
+        <w:t>Spielebildschrim</w:t>
+      </w:r>
+      <w:proofErr w:type="spellEnd"/>
+      <w:r>
+        <w:rPr>
+          <w:lang w:val="de-DE"/>
+        </w:rPr>
+        <w:t xml:space="preserve"> auf, die der Spieler mit „Ja“, „Nein“ oder „Ich weiß nicht“ beantworten kann.</w:t>
+      </w:r>
+      <w:bookmarkStart w:id="6" w:name="_GoBack"/>
       <w:bookmarkEnd w:id="6"/>
     </w:p>
     <w:p>
       <w:pPr>
-        <w:pStyle w:val="InfoBlue"/>
-      </w:pPr>
-      <w:r>
-        <w:t>[The description briefly conveys the role and purpose of the use case. A single paragraph will suffice for this description</w:t>
-      </w:r>
-      <w:r>
-        <w:t>.]</w:t>
+        <w:ind w:left="720"/>
+        <w:rPr>
+          <w:lang w:val="de-DE"/>
+        </w:rPr>
+      </w:pPr>
+      <w:r>
+        <w:rPr>
+          <w:noProof/>
+          <w:lang w:val="de-DE" w:eastAsia="de-DE"/>
+        </w:rPr>
+        <w:drawing>
+          <wp:anchor distT="0" distB="0" distL="114300" distR="114300" simplePos="0" relativeHeight="251658240" behindDoc="1" locked="0" layoutInCell="1" allowOverlap="1">
+            <wp:simplePos x="0" y="0"/>
+            <wp:positionH relativeFrom="column">
+              <wp:posOffset>1188720</wp:posOffset>
+            </wp:positionH>
+            <wp:positionV relativeFrom="paragraph">
+              <wp:posOffset>465455</wp:posOffset>
+            </wp:positionV>
+            <wp:extent cx="3779520" cy="4866640"/>
+            <wp:effectExtent l="0" t="0" r="0" b="0"/>
+            <wp:wrapNone/>
+            <wp:docPr id="3" name="Grafik 3" descr="C:\Users\mincekara\Desktop\2015-10-25 12_10_48-mockup_main-window-gamescene-1.pdf - Foxit Reader.png"/>
+            <wp:cNvGraphicFramePr>
+              <a:graphicFrameLocks xmlns:a="http://schemas.openxmlformats.org/drawingml/2006/main" noChangeAspect="1"/>
+            </wp:cNvGraphicFramePr>
+            <a:graphic xmlns:a="http://schemas.openxmlformats.org/drawingml/2006/main">
+              <a:graphicData uri="http://schemas.openxmlformats.org/drawingml/2006/picture">
+                <pic:pic xmlns:pic="http://schemas.openxmlformats.org/drawingml/2006/picture">
+                  <pic:nvPicPr>
+                    <pic:cNvPr id="0" name="Picture 1" descr="C:\Users\mincekara\Desktop\2015-10-25 12_10_48-mockup_main-window-gamescene-1.pdf - Foxit Reader.png"/>
+                    <pic:cNvPicPr>
+                      <a:picLocks noChangeAspect="1" noChangeArrowheads="1"/>
+                    </pic:cNvPicPr>
+                  </pic:nvPicPr>
+                  <pic:blipFill>
+                    <a:blip r:embed="rId9">
+                      <a:extLst>
+                        <a:ext uri="{28A0092B-C50C-407E-A947-70E740481C1C}">
+                          <a14:useLocalDpi xmlns:a14="http://schemas.microsoft.com/office/drawing/2010/main" val="0"/>
+                        </a:ext>
+                      </a:extLst>
+                    </a:blip>
+                    <a:srcRect/>
+                    <a:stretch>
+                      <a:fillRect/>
+                    </a:stretch>
+                  </pic:blipFill>
+                  <pic:spPr bwMode="auto">
+                    <a:xfrm>
+                      <a:off x="0" y="0"/>
+                      <a:ext cx="3779520" cy="4866640"/>
+                    </a:xfrm>
+                    <a:prstGeom prst="rect">
+                      <a:avLst/>
+                    </a:prstGeom>
+                    <a:noFill/>
+                    <a:ln>
+                      <a:noFill/>
+                    </a:ln>
+                  </pic:spPr>
+                </pic:pic>
+              </a:graphicData>
+            </a:graphic>
+            <wp14:sizeRelH relativeFrom="page">
+              <wp14:pctWidth>0</wp14:pctWidth>
+            </wp14:sizeRelH>
+            <wp14:sizeRelV relativeFrom="page">
+              <wp14:pctHeight>0</wp14:pctHeight>
+            </wp14:sizeRelV>
+          </wp:anchor>
+        </w:drawing>
       </w:r>
     </w:p>
     <w:p>
@@ -1717,8 +1735,9 @@
       </w:pPr>
       <w:bookmarkStart w:id="7" w:name="_Toc423410239"/>
       <w:bookmarkStart w:id="8" w:name="_Toc425054505"/>
-      <w:bookmarkStart w:id="9" w:name="_Toc508098431"/>
-      <w:r>
+      <w:bookmarkStart w:id="9" w:name="_Toc433369630"/>
+      <w:r>
+        <w:lastRenderedPageBreak/>
         <w:t>Flow of Events</w:t>
       </w:r>
       <w:bookmarkEnd w:id="7"/>
@@ -1732,7 +1751,7 @@
       </w:pPr>
       <w:bookmarkStart w:id="10" w:name="_Toc423410240"/>
       <w:bookmarkStart w:id="11" w:name="_Toc425054506"/>
-      <w:bookmarkStart w:id="12" w:name="_Toc508098432"/>
+      <w:bookmarkStart w:id="12" w:name="_Toc433369631"/>
       <w:r>
         <w:t>Basic Flow</w:t>
       </w:r>
@@ -1745,82 +1764,67 @@
     </w:p>
     <w:p>
       <w:pPr>
-        <w:pStyle w:val="InfoBlue"/>
-      </w:pPr>
-      <w:r>
-        <w:t>[This use case starts when the actor does something. An actor always initiates use cases. The use case describes what the actor does and what the system does in response. It is phrased in the form of a dialog between the actor</w:t>
-      </w:r>
-      <w:r>
-        <w:t xml:space="preserve"> and the system.</w:t>
-      </w:r>
-    </w:p>
-    <w:p>
-      <w:pPr>
-        <w:pStyle w:val="InfoBlue"/>
-      </w:pPr>
-      <w:r>
-        <w:t>The use case describes what happens inside the system, but not how or why. If information is exchanged, be specific about what is passed back and forth. For example, it is not very illuminating to say that the actor enters customer informa</w:t>
-      </w:r>
-      <w:r>
-        <w:t>tion. It is better to say the actor enters the customer’s name and address. A Glossary of Terms is often useful to keep the complexity of the use case manageable</w:t>
-      </w:r>
-      <w:r>
-        <w:sym w:font="Symbol" w:char="F0BE"/>
-      </w:r>
-      <w:r>
-        <w:t>you may want to define things like customer information there to keep the use case from drowni</w:t>
-      </w:r>
-      <w:r>
-        <w:t xml:space="preserve">ng in details. </w:t>
-      </w:r>
-    </w:p>
-    <w:p>
-      <w:pPr>
-        <w:pStyle w:val="InfoBlue"/>
-      </w:pPr>
-      <w:r>
-        <w:t xml:space="preserve">Simple alternatives may be presented within the text of the use case. If it only takes a few sentences to describe what happens when there is an alternative, do it directly within the </w:t>
-      </w:r>
-      <w:r>
-        <w:rPr>
-          <w:b/>
-          <w:bCs/>
-        </w:rPr>
-        <w:t>Flow of Events</w:t>
-      </w:r>
-      <w:r>
-        <w:t xml:space="preserve"> section. If the alternative flow is more </w:t>
-      </w:r>
-      <w:r>
-        <w:t xml:space="preserve">complex, use a separate section to describe it. For example, an </w:t>
-      </w:r>
-      <w:r>
-        <w:rPr>
-          <w:b/>
-          <w:bCs/>
-        </w:rPr>
-        <w:t>Alternative Flow</w:t>
-      </w:r>
-      <w:r>
-        <w:t xml:space="preserve"> subsection explains how to describe more complex alternatives. </w:t>
-      </w:r>
-    </w:p>
-    <w:p>
-      <w:pPr>
-        <w:pStyle w:val="InfoBlue"/>
-      </w:pPr>
-      <w:r>
-        <w:t>A picture is sometimes worth a thousand words, though there is no substitute for clean, clear prose. If it impr</w:t>
-      </w:r>
-      <w:r>
-        <w:t>oves clarity, feel free to paste graphical depictions of user interfaces, process flows or other figures into the use case. If a flow chart is useful to present a complex decision process, by all means use it!  Similarly for state-dependent behavior, a sta</w:t>
-      </w:r>
-      <w:r>
-        <w:t xml:space="preserve">te-transition diagram often clarifies the behavior of a system better than pages upon pages of text. Use the right presentation medium for your problem, but be wary of using terminology, notations or figures that your audience may not understand. Remember </w:t>
-      </w:r>
-      <w:r>
-        <w:t>that your purpose is to clarify, not obscure.]</w:t>
-      </w:r>
+        <w:ind w:left="720"/>
+      </w:pPr>
+      <w:r>
+        <w:rPr>
+          <w:noProof/>
+          <w:lang w:val="de-DE" w:eastAsia="de-DE"/>
+        </w:rPr>
+        <w:drawing>
+          <wp:inline distT="0" distB="0" distL="0" distR="0">
+            <wp:extent cx="5567680" cy="7315200"/>
+            <wp:effectExtent l="0" t="0" r="0" b="0"/>
+            <wp:docPr id="1" name="Grafik 1" descr="C:\Duales Studium\01 Theorie\3. Semester\02 Software Engineering\02 Projekt\docs\functions\pics\UseCase Gamemode 1.png"/>
+            <wp:cNvGraphicFramePr>
+              <a:graphicFrameLocks xmlns:a="http://schemas.openxmlformats.org/drawingml/2006/main" noChangeAspect="1"/>
+            </wp:cNvGraphicFramePr>
+            <a:graphic xmlns:a="http://schemas.openxmlformats.org/drawingml/2006/main">
+              <a:graphicData uri="http://schemas.openxmlformats.org/drawingml/2006/picture">
+                <pic:pic xmlns:pic="http://schemas.openxmlformats.org/drawingml/2006/picture">
+                  <pic:nvPicPr>
+                    <pic:cNvPr id="0" name="Picture 1" descr="C:\Duales Studium\01 Theorie\3. Semester\02 Software Engineering\02 Projekt\docs\functions\pics\UseCase Gamemode 1.png"/>
+                    <pic:cNvPicPr>
+                      <a:picLocks noChangeAspect="1" noChangeArrowheads="1"/>
+                    </pic:cNvPicPr>
+                  </pic:nvPicPr>
+                  <pic:blipFill>
+                    <a:blip r:embed="rId10">
+                      <a:extLst>
+                        <a:ext uri="{28A0092B-C50C-407E-A947-70E740481C1C}">
+                          <a14:useLocalDpi xmlns:a14="http://schemas.microsoft.com/office/drawing/2010/main" val="0"/>
+                        </a:ext>
+                      </a:extLst>
+                    </a:blip>
+                    <a:srcRect/>
+                    <a:stretch>
+                      <a:fillRect/>
+                    </a:stretch>
+                  </pic:blipFill>
+                  <pic:spPr bwMode="auto">
+                    <a:xfrm>
+                      <a:off x="0" y="0"/>
+                      <a:ext cx="5567680" cy="7315200"/>
+                    </a:xfrm>
+                    <a:prstGeom prst="rect">
+                      <a:avLst/>
+                    </a:prstGeom>
+                    <a:noFill/>
+                    <a:ln>
+                      <a:noFill/>
+                    </a:ln>
+                  </pic:spPr>
+                </pic:pic>
+              </a:graphicData>
+            </a:graphic>
+          </wp:inline>
+        </w:drawing>
+      </w:r>
+    </w:p>
+    <w:p>
+      <w:pPr>
+        <w:ind w:left="720"/>
+      </w:pPr>
     </w:p>
     <w:p>
       <w:pPr>
@@ -1829,8 +1833,9 @@
       </w:pPr>
       <w:bookmarkStart w:id="13" w:name="_Toc423410241"/>
       <w:bookmarkStart w:id="14" w:name="_Toc425054507"/>
-      <w:bookmarkStart w:id="15" w:name="_Toc508098433"/>
-      <w:r>
+      <w:bookmarkStart w:id="15" w:name="_Toc433369632"/>
+      <w:r>
+        <w:lastRenderedPageBreak/>
         <w:t>Alternative Flows</w:t>
       </w:r>
       <w:bookmarkEnd w:id="13"/>
@@ -1841,290 +1846,287 @@
       <w:pPr>
         <w:pStyle w:val="berschrift3"/>
         <w:widowControl/>
-      </w:pPr>
-      <w:bookmarkStart w:id="16" w:name="_Toc423410242"/>
-      <w:bookmarkStart w:id="17" w:name="_Toc425054508"/>
-      <w:bookmarkStart w:id="18" w:name="_Toc508098434"/>
-      <w:r>
-        <w:t>&lt; First Alternative Flow &gt;</w:t>
+        <w:rPr>
+          <w:lang w:val="de-DE"/>
+        </w:rPr>
+      </w:pPr>
+      <w:bookmarkStart w:id="16" w:name="_Toc433198771"/>
+      <w:bookmarkStart w:id="17" w:name="_Toc433369633"/>
+      <w:bookmarkStart w:id="18" w:name="_Toc423410251"/>
+      <w:bookmarkStart w:id="19" w:name="_Toc425054510"/>
+      <w:r>
+        <w:rPr>
+          <w:lang w:val="de-DE"/>
+        </w:rPr>
+        <w:t>Spiel beendet</w:t>
       </w:r>
       <w:bookmarkEnd w:id="16"/>
       <w:bookmarkEnd w:id="17"/>
+    </w:p>
+    <w:p>
+      <w:pPr>
+        <w:ind w:left="720"/>
+        <w:rPr>
+          <w:lang w:val="de-DE"/>
+        </w:rPr>
+      </w:pPr>
+      <w:r>
+        <w:rPr>
+          <w:lang w:val="de-DE"/>
+        </w:rPr>
+        <w:t xml:space="preserve">Beendet der Spieler das </w:t>
+      </w:r>
+      <w:r>
+        <w:rPr>
+          <w:lang w:val="de-DE"/>
+        </w:rPr>
+        <w:t xml:space="preserve">aktuell laufende </w:t>
+      </w:r>
+      <w:r>
+        <w:rPr>
+          <w:lang w:val="de-DE"/>
+        </w:rPr>
+        <w:t>Spiel durch das B</w:t>
+      </w:r>
+      <w:r>
+        <w:rPr>
+          <w:lang w:val="de-DE"/>
+        </w:rPr>
+        <w:t>eenden der Applikation wird dieses Spiel nicht in die Statistik aufgenommen.</w:t>
+      </w:r>
+    </w:p>
+    <w:p>
+      <w:pPr>
+        <w:pStyle w:val="berschrift1"/>
+      </w:pPr>
+      <w:bookmarkStart w:id="20" w:name="_Toc433369634"/>
+      <w:r>
+        <w:t>Special Requirements</w:t>
+      </w:r>
       <w:bookmarkEnd w:id="18"/>
-    </w:p>
-    <w:p>
-      <w:pPr>
-        <w:pStyle w:val="InfoBlue"/>
-      </w:pPr>
-      <w:r>
-        <w:t xml:space="preserve">[More complex alternatives are described in a separate section, referred to in the </w:t>
-      </w:r>
-      <w:r>
-        <w:rPr>
-          <w:b/>
-          <w:bCs/>
-        </w:rPr>
-        <w:t>Basic Flow</w:t>
-      </w:r>
-      <w:r>
-        <w:t xml:space="preserve"> subsection of </w:t>
-      </w:r>
-      <w:r>
-        <w:rPr>
-          <w:b/>
-          <w:bCs/>
-        </w:rPr>
-        <w:t>Flow of Events</w:t>
-      </w:r>
-      <w:r>
-        <w:t xml:space="preserve"> section. Think of the </w:t>
-      </w:r>
-      <w:r>
-        <w:rPr>
-          <w:b/>
-          <w:bCs/>
-        </w:rPr>
-        <w:t>Alternative Flow</w:t>
-      </w:r>
-      <w:r>
-        <w:t xml:space="preserve"> su</w:t>
-      </w:r>
-      <w:r>
-        <w:t>bsections like alternative behavior</w:t>
-      </w:r>
-      <w:r>
-        <w:sym w:font="Symbol" w:char="F0BE"/>
-      </w:r>
-      <w:r>
-        <w:t xml:space="preserve"> each alternative flow represents alternative behavior usually due to exceptions that occur in the main flow. They may be as long as necessary to describe the events associated with the alternative behavior. When an alte</w:t>
-      </w:r>
-      <w:r>
-        <w:t>rnative flow ends, the events of the main flow of events are resumed unless otherwise stated.]</w:t>
-      </w:r>
-    </w:p>
-    <w:p>
-      <w:pPr>
-        <w:pStyle w:val="berschrift4"/>
-        <w:widowControl/>
-      </w:pPr>
-      <w:r>
-        <w:t>&lt; An Alternative Subflow &gt;</w:t>
-      </w:r>
-    </w:p>
-    <w:p>
-      <w:pPr>
-        <w:pStyle w:val="InfoBlue"/>
-      </w:pPr>
-      <w:r>
-        <w:t>[Alternative flows may, in turn, be divided into subsections if it improves clarity.]</w:t>
-      </w:r>
-    </w:p>
-    <w:p>
-      <w:pPr>
-        <w:pStyle w:val="berschrift3"/>
-        <w:widowControl/>
-      </w:pPr>
-      <w:bookmarkStart w:id="19" w:name="_Toc423410243"/>
-      <w:bookmarkStart w:id="20" w:name="_Toc425054509"/>
-      <w:bookmarkStart w:id="21" w:name="_Toc508098435"/>
-      <w:r>
-        <w:t>&lt; Second Alternative Flow &gt;</w:t>
-      </w:r>
       <w:bookmarkEnd w:id="19"/>
       <w:bookmarkEnd w:id="20"/>
+    </w:p>
+    <w:p>
+      <w:pPr>
+        <w:ind w:left="720"/>
+      </w:pPr>
+      <w:r>
+        <w:t>(n/a)</w:t>
+      </w:r>
+    </w:p>
+    <w:p>
+      <w:pPr>
+        <w:pStyle w:val="berschrift1"/>
+        <w:widowControl/>
+      </w:pPr>
+      <w:bookmarkStart w:id="21" w:name="_Toc423410253"/>
+      <w:bookmarkStart w:id="22" w:name="_Toc425054512"/>
+      <w:bookmarkStart w:id="23" w:name="_Toc433369635"/>
+      <w:r>
+        <w:t>Preconditions</w:t>
+      </w:r>
       <w:bookmarkEnd w:id="21"/>
-    </w:p>
-    <w:p>
-      <w:pPr>
-        <w:pStyle w:val="InfoBlue"/>
-      </w:pPr>
-      <w:r>
-        <w:t>[There may be, and m</w:t>
-      </w:r>
-      <w:r>
-        <w:t>ost likely will be, a number of alternative flows in a use case. Keep each alternative flow separate to improve clarity. Using alternative flows improves the readability of the use case, as well as preventing use cases from being decomposed into hierarchie</w:t>
-      </w:r>
-      <w:r>
-        <w:t>s of use cases. Keep in mind that use cases are just textual descriptions, and their main purpose is to document the behavior of a system in a clear, concise, and understandable way.]</w:t>
-      </w:r>
-    </w:p>
-    <w:p>
-      <w:pPr>
-        <w:pStyle w:val="berschrift1"/>
-      </w:pPr>
-      <w:bookmarkStart w:id="22" w:name="_Toc423410251"/>
-      <w:bookmarkStart w:id="23" w:name="_Toc425054510"/>
-      <w:bookmarkStart w:id="24" w:name="_Toc508098436"/>
-      <w:r>
-        <w:t>Special Requirements</w:t>
-      </w:r>
       <w:bookmarkEnd w:id="22"/>
       <w:bookmarkEnd w:id="23"/>
-      <w:bookmarkEnd w:id="24"/>
-    </w:p>
-    <w:p>
-      <w:pPr>
-        <w:pStyle w:val="InfoBlue"/>
-      </w:pPr>
-      <w:r>
-        <w:t>[A special requirement is typically a nonfunctional</w:t>
-      </w:r>
-      <w:r>
-        <w:t xml:space="preserve"> requirement that is specific to a use case, but is not easily or naturally specified in the text of the use case’s event flow. Examples of special requirements include legal and regulatory requirements, application standards, and quality attributes of the</w:t>
-      </w:r>
-      <w:r>
-        <w:t xml:space="preserve"> system to be built including usability, reliability, performance or supportability requirements. Additionally, other requirements</w:t>
-      </w:r>
-      <w:r>
-        <w:sym w:font="Symbol" w:char="F0BE"/>
-      </w:r>
-      <w:r>
-        <w:t>such as operating systems and environments, compatibility requirements, and design constraints</w:t>
-      </w:r>
-      <w:r>
-        <w:sym w:font="Symbol" w:char="F0BE"/>
-      </w:r>
-      <w:r>
-        <w:t>should be captured in this sec</w:t>
-      </w:r>
-      <w:r>
-        <w:t>tion.]</w:t>
-      </w:r>
     </w:p>
     <w:p>
       <w:pPr>
         <w:pStyle w:val="berschrift2"/>
         <w:widowControl/>
       </w:pPr>
-      <w:bookmarkStart w:id="25" w:name="_Toc423410252"/>
-      <w:bookmarkStart w:id="26" w:name="_Toc425054511"/>
-      <w:bookmarkStart w:id="27" w:name="_Toc508098437"/>
-      <w:r>
-        <w:t>&lt; First Special Requirement &gt;</w:t>
+      <w:bookmarkStart w:id="24" w:name="_Toc433369636"/>
+      <w:r>
+        <w:t xml:space="preserve">Spiel </w:t>
+      </w:r>
+      <w:proofErr w:type="spellStart"/>
+      <w:r>
+        <w:t>gestartet</w:t>
+      </w:r>
+      <w:bookmarkEnd w:id="24"/>
+      <w:proofErr w:type="spellEnd"/>
+    </w:p>
+    <w:p>
+      <w:pPr>
+        <w:ind w:left="720"/>
+        <w:rPr>
+          <w:lang w:val="de-DE"/>
+        </w:rPr>
+      </w:pPr>
+      <w:r>
+        <w:rPr>
+          <w:lang w:val="de-DE"/>
+        </w:rPr>
+        <w:t>Der Spieler muss ein neues Spiel starten.</w:t>
+      </w:r>
+    </w:p>
+    <w:p>
+      <w:pPr>
+        <w:pStyle w:val="berschrift1"/>
+        <w:widowControl/>
+      </w:pPr>
+      <w:bookmarkStart w:id="25" w:name="_Toc423410255"/>
+      <w:bookmarkStart w:id="26" w:name="_Toc425054514"/>
+      <w:bookmarkStart w:id="27" w:name="_Toc433369637"/>
+      <w:proofErr w:type="spellStart"/>
+      <w:r>
+        <w:t>Postconditions</w:t>
       </w:r>
       <w:bookmarkEnd w:id="25"/>
       <w:bookmarkEnd w:id="26"/>
       <w:bookmarkEnd w:id="27"/>
-    </w:p>
-    <w:p/>
+      <w:proofErr w:type="spellEnd"/>
+    </w:p>
+    <w:p>
+      <w:pPr>
+        <w:pStyle w:val="berschrift2"/>
+      </w:pPr>
+      <w:bookmarkStart w:id="28" w:name="_Toc433369638"/>
+      <w:r>
+        <w:t xml:space="preserve">In </w:t>
+      </w:r>
+      <w:proofErr w:type="spellStart"/>
+      <w:r>
+        <w:t>Statistik</w:t>
+      </w:r>
+      <w:proofErr w:type="spellEnd"/>
+      <w:r>
+        <w:t xml:space="preserve"> </w:t>
+      </w:r>
+      <w:proofErr w:type="spellStart"/>
+      <w:r>
+        <w:t>aufgenommen</w:t>
+      </w:r>
+      <w:bookmarkEnd w:id="28"/>
+      <w:proofErr w:type="spellEnd"/>
+    </w:p>
+    <w:p>
+      <w:pPr>
+        <w:pStyle w:val="berschrift2"/>
+        <w:rPr>
+          <w:lang w:val="de-DE"/>
+        </w:rPr>
+      </w:pPr>
+      <w:bookmarkStart w:id="29" w:name="_Toc433369639"/>
+      <w:proofErr w:type="spellStart"/>
+      <w:r>
+        <w:rPr>
+          <w:lang w:val="de-DE"/>
+        </w:rPr>
+        <w:t>Gamemode</w:t>
+      </w:r>
+      <w:proofErr w:type="spellEnd"/>
+      <w:r>
+        <w:rPr>
+          <w:lang w:val="de-DE"/>
+        </w:rPr>
+        <w:t xml:space="preserve"> 2 bzw. </w:t>
+      </w:r>
+      <w:r>
+        <w:rPr>
+          <w:lang w:val="de-DE"/>
+        </w:rPr>
+        <w:t>Mainscreen</w:t>
+      </w:r>
+      <w:bookmarkEnd w:id="29"/>
+    </w:p>
+    <w:p>
+      <w:pPr>
+        <w:ind w:left="720"/>
+        <w:rPr>
+          <w:lang w:val="de-DE"/>
+        </w:rPr>
+      </w:pPr>
+      <w:r>
+        <w:rPr>
+          <w:lang w:val="de-DE"/>
+        </w:rPr>
+        <w:t xml:space="preserve">Der Spieler hat die Möglichkeit, nach Beenden des </w:t>
+      </w:r>
+      <w:proofErr w:type="spellStart"/>
+      <w:r>
+        <w:rPr>
+          <w:lang w:val="de-DE"/>
+        </w:rPr>
+        <w:t>Gamemode</w:t>
+      </w:r>
+      <w:proofErr w:type="spellEnd"/>
+      <w:r>
+        <w:rPr>
+          <w:lang w:val="de-DE"/>
+        </w:rPr>
+        <w:t xml:space="preserve"> 1, den </w:t>
+      </w:r>
+      <w:proofErr w:type="spellStart"/>
+      <w:r>
+        <w:rPr>
+          <w:lang w:val="de-DE"/>
+        </w:rPr>
+        <w:t>Gamemode</w:t>
+      </w:r>
+      <w:proofErr w:type="spellEnd"/>
+      <w:r>
+        <w:rPr>
+          <w:lang w:val="de-DE"/>
+        </w:rPr>
+        <w:t xml:space="preserve"> 2 zu starten oder ihn zu überspringen. </w:t>
+      </w:r>
+      <w:r>
+        <w:rPr>
+          <w:lang w:val="de-DE"/>
+        </w:rPr>
+        <w:t xml:space="preserve"> Wurde die Option „Skip </w:t>
+      </w:r>
+      <w:proofErr w:type="spellStart"/>
+      <w:r>
+        <w:rPr>
+          <w:lang w:val="de-DE"/>
+        </w:rPr>
+        <w:t>Gamemode</w:t>
+      </w:r>
+      <w:proofErr w:type="spellEnd"/>
+      <w:r>
+        <w:rPr>
+          <w:lang w:val="de-DE"/>
+        </w:rPr>
+        <w:t xml:space="preserve"> 2“ in den Einstellungen aktiviert, wird direkt auf den Mainscreen weitergeleitet.</w:t>
+      </w:r>
+    </w:p>
     <w:p>
       <w:pPr>
         <w:pStyle w:val="berschrift1"/>
-        <w:widowControl/>
-      </w:pPr>
-      <w:bookmarkStart w:id="28" w:name="_Toc423410253"/>
-      <w:bookmarkStart w:id="29" w:name="_Toc425054512"/>
-      <w:bookmarkStart w:id="30" w:name="_Toc508098438"/>
-      <w:r>
-        <w:t>Preconditions</w:t>
-      </w:r>
-      <w:bookmarkEnd w:id="28"/>
-      <w:bookmarkEnd w:id="29"/>
+      </w:pPr>
+      <w:bookmarkStart w:id="30" w:name="_Toc433369640"/>
+      <w:r>
+        <w:rPr>
+          <w:lang w:val="de-DE"/>
+        </w:rPr>
+        <w:t xml:space="preserve">Extension </w:t>
+      </w:r>
+      <w:proofErr w:type="spellStart"/>
+      <w:r>
+        <w:rPr>
+          <w:lang w:val="de-DE"/>
+        </w:rPr>
+        <w:t>Poin</w:t>
+      </w:r>
+      <w:r>
+        <w:t>ts</w:t>
+      </w:r>
       <w:bookmarkEnd w:id="30"/>
-    </w:p>
-    <w:p>
-      <w:pPr>
-        <w:pStyle w:val="InfoBlue"/>
-      </w:pPr>
-      <w:r>
-        <w:t>[A precondition of a use case is the state of the system that must be present prior to a use case being performed.]</w:t>
-      </w:r>
-    </w:p>
-    <w:p>
-      <w:pPr>
-        <w:pStyle w:val="berschrift2"/>
-        <w:widowControl/>
-      </w:pPr>
-      <w:bookmarkStart w:id="31" w:name="_Toc423410254"/>
-      <w:bookmarkStart w:id="32" w:name="_Toc425054513"/>
-      <w:bookmarkStart w:id="33" w:name="_Toc508098439"/>
-      <w:r>
-        <w:t>&lt; Precondition One &gt;</w:t>
-      </w:r>
-      <w:bookmarkEnd w:id="31"/>
-      <w:bookmarkEnd w:id="32"/>
-      <w:bookmarkEnd w:id="33"/>
-    </w:p>
-    <w:p>
-      <w:pPr>
-        <w:pStyle w:val="berschrift1"/>
-        <w:widowControl/>
-      </w:pPr>
-      <w:bookmarkStart w:id="34" w:name="_Toc423410255"/>
-      <w:bookmarkStart w:id="35" w:name="_Toc425054514"/>
-      <w:bookmarkStart w:id="36" w:name="_Toc508098440"/>
-      <w:r>
-        <w:t>Postconditions</w:t>
-      </w:r>
-      <w:bookmarkEnd w:id="34"/>
-      <w:bookmarkEnd w:id="35"/>
-      <w:bookmarkEnd w:id="36"/>
-    </w:p>
-    <w:p>
-      <w:pPr>
-        <w:pStyle w:val="InfoBlue"/>
-      </w:pPr>
-      <w:r>
-        <w:t>[A postcondition of a use case is a list of possible</w:t>
-      </w:r>
-      <w:r>
-        <w:t xml:space="preserve"> states the system can be in immediately after a use case has finished.]</w:t>
-      </w:r>
-    </w:p>
-    <w:p>
-      <w:pPr>
-        <w:pStyle w:val="berschrift2"/>
-        <w:widowControl/>
-      </w:pPr>
-      <w:bookmarkStart w:id="37" w:name="_Toc423410256"/>
-      <w:bookmarkStart w:id="38" w:name="_Toc425054515"/>
-      <w:bookmarkStart w:id="39" w:name="_Toc508098441"/>
-      <w:r>
-        <w:t>&lt; Postcondition One &gt;</w:t>
-      </w:r>
-      <w:bookmarkEnd w:id="37"/>
-      <w:bookmarkEnd w:id="38"/>
-      <w:bookmarkEnd w:id="39"/>
-    </w:p>
-    <w:p>
-      <w:pPr>
-        <w:pStyle w:val="berschrift1"/>
-      </w:pPr>
-      <w:bookmarkStart w:id="40" w:name="_Toc508098442"/>
-      <w:r>
-        <w:t>Extension Points</w:t>
-      </w:r>
-      <w:bookmarkEnd w:id="40"/>
-    </w:p>
-    <w:p>
-      <w:pPr>
-        <w:pStyle w:val="InfoBlue"/>
-      </w:pPr>
-      <w:r>
-        <w:t>[Extension points of the use case.]</w:t>
-      </w:r>
-    </w:p>
-    <w:p>
-      <w:pPr>
-        <w:pStyle w:val="berschrift2"/>
-      </w:pPr>
-      <w:bookmarkStart w:id="41" w:name="_Toc508098443"/>
-      <w:r>
-        <w:t>&lt;Name of Extension Point&gt;</w:t>
-      </w:r>
-      <w:bookmarkEnd w:id="41"/>
-    </w:p>
-    <w:p>
-      <w:pPr>
-        <w:pStyle w:val="InfoBlue"/>
-      </w:pPr>
-      <w:r>
-        <w:t>[Definition of the location of the extension point in the flow of events.]</w:t>
+      <w:proofErr w:type="spellEnd"/>
+    </w:p>
+    <w:p>
+      <w:pPr>
+        <w:ind w:left="720"/>
+      </w:pPr>
+      <w:r>
+        <w:t>(n/a)</w:t>
       </w:r>
     </w:p>
     <w:sectPr>
-      <w:headerReference w:type="default" r:id="rId9"/>
-      <w:footerReference w:type="default" r:id="rId10"/>
+      <w:headerReference w:type="default" r:id="rId11"/>
+      <w:footerReference w:type="default" r:id="rId12"/>
       <w:endnotePr>
         <w:numFmt w:val="decimal"/>
       </w:endnotePr>
@@ -2183,12 +2185,6 @@
       <w:gridCol w:w="3162"/>
     </w:tblGrid>
     <w:tr>
-      <w:tblPrEx>
-        <w:tblCellMar>
-          <w:top w:w="0" w:type="dxa"/>
-          <w:bottom w:w="0" w:type="dxa"/>
-        </w:tblCellMar>
-      </w:tblPrEx>
       <w:tc>
         <w:tcPr>
           <w:tcW w:w="3162" w:type="dxa"/>
@@ -2229,10 +2225,7 @@
             <w:fldChar w:fldCharType="begin"/>
           </w:r>
           <w:r>
-            <w:instrText>symbo</w:instrText>
-          </w:r>
-          <w:r>
-            <w:instrText>l 211 \f "Symbol" \s 10</w:instrText>
+            <w:instrText>symbol 211 \f "Symbol" \s 10</w:instrText>
           </w:r>
           <w:r>
             <w:fldChar w:fldCharType="separate"/>
@@ -2246,17 +2239,16 @@
           <w:r>
             <w:fldChar w:fldCharType="end"/>
           </w:r>
+          <w:proofErr w:type="spellStart"/>
+          <w:r>
+            <w:t>nappydevelopment</w:t>
+          </w:r>
+          <w:proofErr w:type="spellEnd"/>
           <w:r>
             <w:fldChar w:fldCharType="begin"/>
           </w:r>
           <w:r>
             <w:instrText xml:space="preserve"> DOCPROPERTY "Company"  \* MERGEFORMAT </w:instrText>
-          </w:r>
-          <w:r>
-            <w:fldChar w:fldCharType="separate"/>
-          </w:r>
-          <w:r>
-            <w:t>&lt;Company Name&gt;</w:t>
           </w:r>
           <w:r>
             <w:fldChar w:fldCharType="end"/>
@@ -2400,54 +2392,18 @@
         <w:sz w:val="36"/>
       </w:rPr>
     </w:pPr>
+    <w:proofErr w:type="spellStart"/>
+    <w:proofErr w:type="gramStart"/>
     <w:r>
       <w:rPr>
         <w:rFonts w:ascii="Arial" w:hAnsi="Arial"/>
         <w:b/>
         <w:sz w:val="36"/>
       </w:rPr>
-      <w:fldChar w:fldCharType="begin"/>
+      <w:t>nappydevelopment</w:t>
     </w:r>
-    <w:r>
-      <w:rPr>
-        <w:rFonts w:ascii="Arial" w:hAnsi="Arial"/>
-        <w:b/>
-        <w:sz w:val="36"/>
-      </w:rPr>
-      <w:instrText xml:space="preserve"> DOC</w:instrText>
-    </w:r>
-    <w:r>
-      <w:rPr>
-        <w:rFonts w:ascii="Arial" w:hAnsi="Arial"/>
-        <w:b/>
-        <w:sz w:val="36"/>
-      </w:rPr>
-      <w:instrText xml:space="preserve">PROPERTY "Company"  \* MERGEFORMAT </w:instrText>
-    </w:r>
-    <w:r>
-      <w:rPr>
-        <w:rFonts w:ascii="Arial" w:hAnsi="Arial"/>
-        <w:b/>
-        <w:sz w:val="36"/>
-      </w:rPr>
-      <w:fldChar w:fldCharType="separate"/>
-    </w:r>
-    <w:r>
-      <w:rPr>
-        <w:rFonts w:ascii="Arial" w:hAnsi="Arial"/>
-        <w:b/>
-        <w:sz w:val="36"/>
-      </w:rPr>
-      <w:t>&lt;Company Name&gt;</w:t>
-    </w:r>
-    <w:r>
-      <w:rPr>
-        <w:rFonts w:ascii="Arial" w:hAnsi="Arial"/>
-        <w:b/>
-        <w:sz w:val="36"/>
-      </w:rPr>
-      <w:fldChar w:fldCharType="end"/>
-    </w:r>
+    <w:proofErr w:type="spellEnd"/>
+    <w:proofErr w:type="gramEnd"/>
   </w:p>
   <w:p>
     <w:pPr>
@@ -2489,31 +2445,13 @@
       <w:gridCol w:w="3179"/>
     </w:tblGrid>
     <w:tr>
-      <w:tblPrEx>
-        <w:tblCellMar>
-          <w:top w:w="0" w:type="dxa"/>
-          <w:bottom w:w="0" w:type="dxa"/>
-        </w:tblCellMar>
-      </w:tblPrEx>
       <w:tc>
         <w:tcPr>
           <w:tcW w:w="6379" w:type="dxa"/>
         </w:tcPr>
         <w:p>
           <w:r>
-            <w:fldChar w:fldCharType="begin"/>
-          </w:r>
-          <w:r>
-            <w:instrText xml:space="preserve">subject  \* Mergeformat </w:instrText>
-          </w:r>
-          <w:r>
-            <w:fldChar w:fldCharType="separate"/>
-          </w:r>
-          <w:r>
-            <w:t>&lt;Project Name&gt;</w:t>
-          </w:r>
-          <w:r>
-            <w:fldChar w:fldCharType="end"/>
+            <w:t>Nappy, the ingenious</w:t>
           </w:r>
         </w:p>
       </w:tc>
@@ -2530,18 +2468,12 @@
             <w:ind w:right="68"/>
           </w:pPr>
           <w:r>
-            <w:t xml:space="preserve">  Version:           &lt;1.0&gt;</w:t>
+            <w:t xml:space="preserve">  Version:           1.2</w:t>
           </w:r>
         </w:p>
       </w:tc>
     </w:tr>
     <w:tr>
-      <w:tblPrEx>
-        <w:tblCellMar>
-          <w:top w:w="0" w:type="dxa"/>
-          <w:bottom w:w="0" w:type="dxa"/>
-        </w:tblCellMar>
-      </w:tblPrEx>
       <w:tc>
         <w:tcPr>
           <w:tcW w:w="6379" w:type="dxa"/>
@@ -2557,10 +2489,21 @@
             <w:fldChar w:fldCharType="separate"/>
           </w:r>
           <w:r>
-            <w:t>Use-Case Specification: &lt;Use-Case Name&gt;</w:t>
+            <w:t xml:space="preserve">Use-Case Specification: </w:t>
+          </w:r>
+          <w:proofErr w:type="spellStart"/>
+          <w:r>
+            <w:t>Gamemode</w:t>
+          </w:r>
+          <w:proofErr w:type="spellEnd"/>
+          <w:r>
+            <w:t xml:space="preserve"> 1</w:t>
           </w:r>
           <w:r>
             <w:fldChar w:fldCharType="end"/>
+          </w:r>
+          <w:r>
+            <w:t xml:space="preserve"> </w:t>
           </w:r>
         </w:p>
       </w:tc>
@@ -2570,26 +2513,13 @@
         </w:tcPr>
         <w:p>
           <w:r>
-            <w:t xml:space="preserve">  Date:  &lt;dd/mmm/yy&gt;</w:t>
+            <w:t xml:space="preserve">  Date:  </w:t>
           </w:r>
-        </w:p>
-      </w:tc>
-    </w:tr>
-    <w:tr>
-      <w:tblPrEx>
-        <w:tblCellMar>
-          <w:top w:w="0" w:type="dxa"/>
-          <w:bottom w:w="0" w:type="dxa"/>
-        </w:tblCellMar>
-      </w:tblPrEx>
-      <w:tc>
-        <w:tcPr>
-          <w:tcW w:w="9558" w:type="dxa"/>
-          <w:gridSpan w:val="2"/>
-        </w:tcPr>
-        <w:p>
           <w:r>
-            <w:t>&lt;document identifier&gt;</w:t>
+            <w:t>25/10/</w:t>
+          </w:r>
+          <w:r>
+            <w:t>2015</w:t>
           </w:r>
         </w:p>
       </w:tc>
@@ -3160,15 +3090,15 @@
   </w:docDefaults>
   <w:latentStyles w:defLockedState="0" w:defUIPriority="99" w:defSemiHidden="1" w:defUnhideWhenUsed="1" w:defQFormat="0" w:count="267">
     <w:lsdException w:name="Normal" w:semiHidden="0" w:uiPriority="0" w:unhideWhenUsed="0" w:qFormat="1"/>
-    <w:lsdException w:name="heading 1" w:semiHidden="0" w:uiPriority="9" w:unhideWhenUsed="0" w:qFormat="1"/>
-    <w:lsdException w:name="heading 2" w:semiHidden="0" w:uiPriority="9" w:unhideWhenUsed="0" w:qFormat="1"/>
-    <w:lsdException w:name="heading 3" w:semiHidden="0" w:uiPriority="9" w:unhideWhenUsed="0" w:qFormat="1"/>
-    <w:lsdException w:name="heading 4" w:semiHidden="0" w:uiPriority="9" w:unhideWhenUsed="0" w:qFormat="1"/>
-    <w:lsdException w:name="heading 5" w:semiHidden="0" w:uiPriority="9" w:unhideWhenUsed="0" w:qFormat="1"/>
-    <w:lsdException w:name="heading 6" w:semiHidden="0" w:uiPriority="9" w:unhideWhenUsed="0" w:qFormat="1"/>
-    <w:lsdException w:name="heading 7" w:semiHidden="0" w:uiPriority="9" w:unhideWhenUsed="0" w:qFormat="1"/>
-    <w:lsdException w:name="heading 8" w:semiHidden="0" w:uiPriority="9" w:unhideWhenUsed="0" w:qFormat="1"/>
-    <w:lsdException w:name="heading 9" w:semiHidden="0" w:uiPriority="9" w:unhideWhenUsed="0" w:qFormat="1"/>
+    <w:lsdException w:name="heading 1" w:semiHidden="0" w:uiPriority="0" w:unhideWhenUsed="0" w:qFormat="1"/>
+    <w:lsdException w:name="heading 2" w:semiHidden="0" w:uiPriority="0" w:unhideWhenUsed="0" w:qFormat="1"/>
+    <w:lsdException w:name="heading 3" w:semiHidden="0" w:uiPriority="0" w:unhideWhenUsed="0" w:qFormat="1"/>
+    <w:lsdException w:name="heading 4" w:semiHidden="0" w:uiPriority="0" w:unhideWhenUsed="0" w:qFormat="1"/>
+    <w:lsdException w:name="heading 5" w:semiHidden="0" w:uiPriority="0" w:unhideWhenUsed="0" w:qFormat="1"/>
+    <w:lsdException w:name="heading 6" w:semiHidden="0" w:uiPriority="0" w:unhideWhenUsed="0" w:qFormat="1"/>
+    <w:lsdException w:name="heading 7" w:semiHidden="0" w:uiPriority="0" w:unhideWhenUsed="0" w:qFormat="1"/>
+    <w:lsdException w:name="heading 8" w:semiHidden="0" w:uiPriority="0" w:unhideWhenUsed="0" w:qFormat="1"/>
+    <w:lsdException w:name="heading 9" w:semiHidden="0" w:uiPriority="0" w:unhideWhenUsed="0" w:qFormat="1"/>
     <w:lsdException w:name="toc 1" w:uiPriority="39"/>
     <w:lsdException w:name="toc 2" w:uiPriority="39"/>
     <w:lsdException w:name="toc 3" w:uiPriority="39"/>
@@ -3468,7 +3398,9 @@
   </w:style>
   <w:style w:type="character" w:default="1" w:styleId="Absatz-Standardschriftart">
     <w:name w:val="Default Paragraph Font"/>
+    <w:uiPriority w:val="1"/>
     <w:semiHidden/>
+    <w:unhideWhenUsed/>
   </w:style>
   <w:style w:type="table" w:default="1" w:styleId="NormaleTabelle">
     <w:name w:val="Normal Table"/>
@@ -3546,7 +3478,7 @@
     <w:name w:val="toc 1"/>
     <w:basedOn w:val="Standard"/>
     <w:next w:val="Standard"/>
-    <w:semiHidden/>
+    <w:uiPriority w:val="39"/>
     <w:pPr>
       <w:tabs>
         <w:tab w:val="right" w:pos="9360"/>
@@ -3559,7 +3491,7 @@
     <w:name w:val="toc 2"/>
     <w:basedOn w:val="Standard"/>
     <w:next w:val="Standard"/>
-    <w:semiHidden/>
+    <w:uiPriority w:val="39"/>
     <w:pPr>
       <w:tabs>
         <w:tab w:val="right" w:pos="9360"/>
@@ -3571,7 +3503,7 @@
     <w:name w:val="toc 3"/>
     <w:basedOn w:val="Standard"/>
     <w:next w:val="Standard"/>
-    <w:semiHidden/>
+    <w:uiPriority w:val="39"/>
     <w:pPr>
       <w:tabs>
         <w:tab w:val="left" w:pos="1440"/>
@@ -3813,10 +3745,8 @@
     <w:basedOn w:val="Standard"/>
     <w:pPr>
       <w:widowControl/>
-      <w:numPr>
-        <w:numId w:val="81"/>
-      </w:numPr>
       <w:tabs>
+        <w:tab w:val="num" w:pos="360"/>
         <w:tab w:val="left" w:pos="720"/>
       </w:tabs>
       <w:spacing w:before="120" w:line="240" w:lineRule="auto"/>
@@ -3861,6 +3791,37 @@
     <w:rPr>
       <w:sz w:val="24"/>
       <w:szCs w:val="24"/>
+    </w:rPr>
+  </w:style>
+  <w:style w:type="paragraph" w:styleId="Sprechblasentext">
+    <w:name w:val="Balloon Text"/>
+    <w:basedOn w:val="Standard"/>
+    <w:link w:val="SprechblasentextZchn"/>
+    <w:uiPriority w:val="99"/>
+    <w:semiHidden/>
+    <w:unhideWhenUsed/>
+    <w:rsid w:val="003C3F9C"/>
+    <w:pPr>
+      <w:spacing w:line="240" w:lineRule="auto"/>
+    </w:pPr>
+    <w:rPr>
+      <w:rFonts w:ascii="Tahoma" w:hAnsi="Tahoma" w:cs="Tahoma"/>
+      <w:sz w:val="16"/>
+      <w:szCs w:val="16"/>
+    </w:rPr>
+  </w:style>
+  <w:style w:type="character" w:customStyle="1" w:styleId="SprechblasentextZchn">
+    <w:name w:val="Sprechblasentext Zchn"/>
+    <w:basedOn w:val="Absatz-Standardschriftart"/>
+    <w:link w:val="Sprechblasentext"/>
+    <w:uiPriority w:val="99"/>
+    <w:semiHidden/>
+    <w:rsid w:val="003C3F9C"/>
+    <w:rPr>
+      <w:rFonts w:ascii="Tahoma" w:hAnsi="Tahoma" w:cs="Tahoma"/>
+      <w:sz w:val="16"/>
+      <w:szCs w:val="16"/>
+      <w:lang w:val="en-US" w:eastAsia="en-US"/>
     </w:rPr>
   </w:style>
 </w:styles>
@@ -3879,15 +3840,15 @@
   </w:docDefaults>
   <w:latentStyles w:defLockedState="0" w:defUIPriority="99" w:defSemiHidden="1" w:defUnhideWhenUsed="1" w:defQFormat="0" w:count="267">
     <w:lsdException w:name="Normal" w:semiHidden="0" w:uiPriority="0" w:unhideWhenUsed="0" w:qFormat="1"/>
-    <w:lsdException w:name="heading 1" w:semiHidden="0" w:uiPriority="9" w:unhideWhenUsed="0" w:qFormat="1"/>
-    <w:lsdException w:name="heading 2" w:semiHidden="0" w:uiPriority="9" w:unhideWhenUsed="0" w:qFormat="1"/>
-    <w:lsdException w:name="heading 3" w:semiHidden="0" w:uiPriority="9" w:unhideWhenUsed="0" w:qFormat="1"/>
-    <w:lsdException w:name="heading 4" w:semiHidden="0" w:uiPriority="9" w:unhideWhenUsed="0" w:qFormat="1"/>
-    <w:lsdException w:name="heading 5" w:semiHidden="0" w:uiPriority="9" w:unhideWhenUsed="0" w:qFormat="1"/>
-    <w:lsdException w:name="heading 6" w:semiHidden="0" w:uiPriority="9" w:unhideWhenUsed="0" w:qFormat="1"/>
-    <w:lsdException w:name="heading 7" w:semiHidden="0" w:uiPriority="9" w:unhideWhenUsed="0" w:qFormat="1"/>
-    <w:lsdException w:name="heading 8" w:semiHidden="0" w:uiPriority="9" w:unhideWhenUsed="0" w:qFormat="1"/>
-    <w:lsdException w:name="heading 9" w:semiHidden="0" w:uiPriority="9" w:unhideWhenUsed="0" w:qFormat="1"/>
+    <w:lsdException w:name="heading 1" w:semiHidden="0" w:uiPriority="0" w:unhideWhenUsed="0" w:qFormat="1"/>
+    <w:lsdException w:name="heading 2" w:semiHidden="0" w:uiPriority="0" w:unhideWhenUsed="0" w:qFormat="1"/>
+    <w:lsdException w:name="heading 3" w:semiHidden="0" w:uiPriority="0" w:unhideWhenUsed="0" w:qFormat="1"/>
+    <w:lsdException w:name="heading 4" w:semiHidden="0" w:uiPriority="0" w:unhideWhenUsed="0" w:qFormat="1"/>
+    <w:lsdException w:name="heading 5" w:semiHidden="0" w:uiPriority="0" w:unhideWhenUsed="0" w:qFormat="1"/>
+    <w:lsdException w:name="heading 6" w:semiHidden="0" w:uiPriority="0" w:unhideWhenUsed="0" w:qFormat="1"/>
+    <w:lsdException w:name="heading 7" w:semiHidden="0" w:uiPriority="0" w:unhideWhenUsed="0" w:qFormat="1"/>
+    <w:lsdException w:name="heading 8" w:semiHidden="0" w:uiPriority="0" w:unhideWhenUsed="0" w:qFormat="1"/>
+    <w:lsdException w:name="heading 9" w:semiHidden="0" w:uiPriority="0" w:unhideWhenUsed="0" w:qFormat="1"/>
     <w:lsdException w:name="toc 1" w:uiPriority="39"/>
     <w:lsdException w:name="toc 2" w:uiPriority="39"/>
     <w:lsdException w:name="toc 3" w:uiPriority="39"/>
@@ -4187,7 +4148,9 @@
   </w:style>
   <w:style w:type="character" w:default="1" w:styleId="Absatz-Standardschriftart">
     <w:name w:val="Default Paragraph Font"/>
+    <w:uiPriority w:val="1"/>
     <w:semiHidden/>
+    <w:unhideWhenUsed/>
   </w:style>
   <w:style w:type="table" w:default="1" w:styleId="NormaleTabelle">
     <w:name w:val="Normal Table"/>
@@ -4265,7 +4228,7 @@
     <w:name w:val="toc 1"/>
     <w:basedOn w:val="Standard"/>
     <w:next w:val="Standard"/>
-    <w:semiHidden/>
+    <w:uiPriority w:val="39"/>
     <w:pPr>
       <w:tabs>
         <w:tab w:val="right" w:pos="9360"/>
@@ -4278,7 +4241,7 @@
     <w:name w:val="toc 2"/>
     <w:basedOn w:val="Standard"/>
     <w:next w:val="Standard"/>
-    <w:semiHidden/>
+    <w:uiPriority w:val="39"/>
     <w:pPr>
       <w:tabs>
         <w:tab w:val="right" w:pos="9360"/>
@@ -4290,7 +4253,7 @@
     <w:name w:val="toc 3"/>
     <w:basedOn w:val="Standard"/>
     <w:next w:val="Standard"/>
-    <w:semiHidden/>
+    <w:uiPriority w:val="39"/>
     <w:pPr>
       <w:tabs>
         <w:tab w:val="left" w:pos="1440"/>
@@ -4532,10 +4495,8 @@
     <w:basedOn w:val="Standard"/>
     <w:pPr>
       <w:widowControl/>
-      <w:numPr>
-        <w:numId w:val="81"/>
-      </w:numPr>
       <w:tabs>
+        <w:tab w:val="num" w:pos="360"/>
         <w:tab w:val="left" w:pos="720"/>
       </w:tabs>
       <w:spacing w:before="120" w:line="240" w:lineRule="auto"/>
@@ -4580,6 +4541,37 @@
     <w:rPr>
       <w:sz w:val="24"/>
       <w:szCs w:val="24"/>
+    </w:rPr>
+  </w:style>
+  <w:style w:type="paragraph" w:styleId="Sprechblasentext">
+    <w:name w:val="Balloon Text"/>
+    <w:basedOn w:val="Standard"/>
+    <w:link w:val="SprechblasentextZchn"/>
+    <w:uiPriority w:val="99"/>
+    <w:semiHidden/>
+    <w:unhideWhenUsed/>
+    <w:rsid w:val="003C3F9C"/>
+    <w:pPr>
+      <w:spacing w:line="240" w:lineRule="auto"/>
+    </w:pPr>
+    <w:rPr>
+      <w:rFonts w:ascii="Tahoma" w:hAnsi="Tahoma" w:cs="Tahoma"/>
+      <w:sz w:val="16"/>
+      <w:szCs w:val="16"/>
+    </w:rPr>
+  </w:style>
+  <w:style w:type="character" w:customStyle="1" w:styleId="SprechblasentextZchn">
+    <w:name w:val="Sprechblasentext Zchn"/>
+    <w:basedOn w:val="Absatz-Standardschriftart"/>
+    <w:link w:val="Sprechblasentext"/>
+    <w:uiPriority w:val="99"/>
+    <w:semiHidden/>
+    <w:rsid w:val="003C3F9C"/>
+    <w:rPr>
+      <w:rFonts w:ascii="Tahoma" w:hAnsi="Tahoma" w:cs="Tahoma"/>
+      <w:sz w:val="16"/>
+      <w:szCs w:val="16"/>
+      <w:lang w:val="en-US" w:eastAsia="en-US"/>
     </w:rPr>
   </w:style>
 </w:styles>

</xml_diff>

<commit_message>
Test ob Fehler behoben
</commit_message>
<xml_diff>
--- a/Functions/1 UseCase_Gamemode 1.docx
+++ b/Functions/1 UseCase_Gamemode 1.docx
@@ -46,27 +46,6 @@
         <w:jc w:val="right"/>
       </w:pPr>
     </w:p>
-    <w:p>
-      <w:pPr>
-        <w:pStyle w:val="Titel"/>
-        <w:jc w:val="right"/>
-        <w:rPr>
-          <w:sz w:val="28"/>
-        </w:rPr>
-      </w:pPr>
-      <w:r>
-        <w:rPr>
-          <w:sz w:val="28"/>
-        </w:rPr>
-        <w:t xml:space="preserve">Version </w:t>
-      </w:r>
-      <w:r>
-        <w:rPr>
-          <w:sz w:val="28"/>
-        </w:rPr>
-        <w:t>1.0</w:t>
-      </w:r>
-    </w:p>
     <w:p/>
     <w:p/>
     <w:p>
@@ -82,7 +61,12 @@
     <w:p>
       <w:pPr>
         <w:sectPr>
-          <w:headerReference w:type="default" r:id="rId8"/>
+          <w:headerReference w:type="even" r:id="rId8"/>
+          <w:headerReference w:type="default" r:id="rId9"/>
+          <w:footerReference w:type="even" r:id="rId10"/>
+          <w:footerReference w:type="default" r:id="rId11"/>
+          <w:headerReference w:type="first" r:id="rId12"/>
+          <w:footerReference w:type="first" r:id="rId13"/>
           <w:endnotePr>
             <w:numFmt w:val="decimal"/>
           </w:endnotePr>
@@ -1649,8 +1633,6 @@
         </w:rPr>
         <w:t xml:space="preserve"> auf, die der Spieler mit „Ja“, „Nein“ oder „Ich weiß nicht“ beantworten kann.</w:t>
       </w:r>
-      <w:bookmarkStart w:id="6" w:name="_GoBack"/>
-      <w:bookmarkEnd w:id="6"/>
     </w:p>
     <w:p>
       <w:pPr>
@@ -1690,7 +1672,7 @@
                     </pic:cNvPicPr>
                   </pic:nvPicPr>
                   <pic:blipFill>
-                    <a:blip r:embed="rId9">
+                    <a:blip r:embed="rId14">
                       <a:extLst>
                         <a:ext uri="{28A0092B-C50C-407E-A947-70E740481C1C}">
                           <a14:useLocalDpi xmlns:a14="http://schemas.microsoft.com/office/drawing/2010/main" val="0"/>
@@ -1733,31 +1715,31 @@
         <w:pStyle w:val="berschrift1"/>
         <w:widowControl/>
       </w:pPr>
-      <w:bookmarkStart w:id="7" w:name="_Toc423410239"/>
-      <w:bookmarkStart w:id="8" w:name="_Toc425054505"/>
-      <w:bookmarkStart w:id="9" w:name="_Toc433369630"/>
+      <w:bookmarkStart w:id="6" w:name="_Toc423410239"/>
+      <w:bookmarkStart w:id="7" w:name="_Toc425054505"/>
+      <w:bookmarkStart w:id="8" w:name="_Toc433369630"/>
       <w:r>
         <w:lastRenderedPageBreak/>
         <w:t>Flow of Events</w:t>
       </w:r>
+      <w:bookmarkEnd w:id="6"/>
       <w:bookmarkEnd w:id="7"/>
       <w:bookmarkEnd w:id="8"/>
-      <w:bookmarkEnd w:id="9"/>
     </w:p>
     <w:p>
       <w:pPr>
         <w:pStyle w:val="berschrift2"/>
         <w:widowControl/>
       </w:pPr>
-      <w:bookmarkStart w:id="10" w:name="_Toc423410240"/>
-      <w:bookmarkStart w:id="11" w:name="_Toc425054506"/>
-      <w:bookmarkStart w:id="12" w:name="_Toc433369631"/>
+      <w:bookmarkStart w:id="9" w:name="_Toc423410240"/>
+      <w:bookmarkStart w:id="10" w:name="_Toc425054506"/>
+      <w:bookmarkStart w:id="11" w:name="_Toc433369631"/>
       <w:r>
         <w:t>Basic Flow</w:t>
       </w:r>
+      <w:bookmarkEnd w:id="9"/>
       <w:bookmarkEnd w:id="10"/>
       <w:bookmarkEnd w:id="11"/>
-      <w:bookmarkEnd w:id="12"/>
       <w:r>
         <w:t xml:space="preserve"> </w:t>
       </w:r>
@@ -1789,7 +1771,7 @@
                     </pic:cNvPicPr>
                   </pic:nvPicPr>
                   <pic:blipFill>
-                    <a:blip r:embed="rId10">
+                    <a:blip r:embed="rId15">
                       <a:extLst>
                         <a:ext uri="{28A0092B-C50C-407E-A947-70E740481C1C}">
                           <a14:useLocalDpi xmlns:a14="http://schemas.microsoft.com/office/drawing/2010/main" val="0"/>
@@ -1831,16 +1813,16 @@
         <w:pStyle w:val="berschrift2"/>
         <w:widowControl/>
       </w:pPr>
-      <w:bookmarkStart w:id="13" w:name="_Toc423410241"/>
-      <w:bookmarkStart w:id="14" w:name="_Toc425054507"/>
-      <w:bookmarkStart w:id="15" w:name="_Toc433369632"/>
+      <w:bookmarkStart w:id="12" w:name="_Toc423410241"/>
+      <w:bookmarkStart w:id="13" w:name="_Toc425054507"/>
+      <w:bookmarkStart w:id="14" w:name="_Toc433369632"/>
       <w:r>
         <w:lastRenderedPageBreak/>
         <w:t>Alternative Flows</w:t>
       </w:r>
+      <w:bookmarkEnd w:id="12"/>
       <w:bookmarkEnd w:id="13"/>
       <w:bookmarkEnd w:id="14"/>
-      <w:bookmarkEnd w:id="15"/>
     </w:p>
     <w:p>
       <w:pPr>
@@ -1850,18 +1832,18 @@
           <w:lang w:val="de-DE"/>
         </w:rPr>
       </w:pPr>
-      <w:bookmarkStart w:id="16" w:name="_Toc433198771"/>
-      <w:bookmarkStart w:id="17" w:name="_Toc433369633"/>
-      <w:bookmarkStart w:id="18" w:name="_Toc423410251"/>
-      <w:bookmarkStart w:id="19" w:name="_Toc425054510"/>
+      <w:bookmarkStart w:id="15" w:name="_Toc433198771"/>
+      <w:bookmarkStart w:id="16" w:name="_Toc433369633"/>
+      <w:bookmarkStart w:id="17" w:name="_Toc423410251"/>
+      <w:bookmarkStart w:id="18" w:name="_Toc425054510"/>
       <w:r>
         <w:rPr>
           <w:lang w:val="de-DE"/>
         </w:rPr>
         <w:t>Spiel beendet</w:t>
       </w:r>
+      <w:bookmarkEnd w:id="15"/>
       <w:bookmarkEnd w:id="16"/>
-      <w:bookmarkEnd w:id="17"/>
     </w:p>
     <w:p>
       <w:pPr>
@@ -1899,13 +1881,13 @@
       <w:pPr>
         <w:pStyle w:val="berschrift1"/>
       </w:pPr>
-      <w:bookmarkStart w:id="20" w:name="_Toc433369634"/>
+      <w:bookmarkStart w:id="19" w:name="_Toc433369634"/>
       <w:r>
         <w:t>Special Requirements</w:t>
       </w:r>
+      <w:bookmarkEnd w:id="17"/>
       <w:bookmarkEnd w:id="18"/>
       <w:bookmarkEnd w:id="19"/>
-      <w:bookmarkEnd w:id="20"/>
     </w:p>
     <w:p>
       <w:pPr>
@@ -1920,22 +1902,22 @@
         <w:pStyle w:val="berschrift1"/>
         <w:widowControl/>
       </w:pPr>
-      <w:bookmarkStart w:id="21" w:name="_Toc423410253"/>
-      <w:bookmarkStart w:id="22" w:name="_Toc425054512"/>
-      <w:bookmarkStart w:id="23" w:name="_Toc433369635"/>
+      <w:bookmarkStart w:id="20" w:name="_Toc423410253"/>
+      <w:bookmarkStart w:id="21" w:name="_Toc425054512"/>
+      <w:bookmarkStart w:id="22" w:name="_Toc433369635"/>
       <w:r>
         <w:t>Preconditions</w:t>
       </w:r>
+      <w:bookmarkEnd w:id="20"/>
       <w:bookmarkEnd w:id="21"/>
       <w:bookmarkEnd w:id="22"/>
-      <w:bookmarkEnd w:id="23"/>
     </w:p>
     <w:p>
       <w:pPr>
         <w:pStyle w:val="berschrift2"/>
         <w:widowControl/>
       </w:pPr>
-      <w:bookmarkStart w:id="24" w:name="_Toc433369636"/>
+      <w:bookmarkStart w:id="23" w:name="_Toc433369636"/>
       <w:r>
         <w:t xml:space="preserve">Spiel </w:t>
       </w:r>
@@ -1943,7 +1925,7 @@
       <w:r>
         <w:t>gestartet</w:t>
       </w:r>
-      <w:bookmarkEnd w:id="24"/>
+      <w:bookmarkEnd w:id="23"/>
       <w:proofErr w:type="spellEnd"/>
     </w:p>
     <w:p>
@@ -1965,159 +1947,159 @@
         <w:pStyle w:val="berschrift1"/>
         <w:widowControl/>
       </w:pPr>
-      <w:bookmarkStart w:id="25" w:name="_Toc423410255"/>
-      <w:bookmarkStart w:id="26" w:name="_Toc425054514"/>
-      <w:bookmarkStart w:id="27" w:name="_Toc433369637"/>
+      <w:bookmarkStart w:id="24" w:name="_Toc423410255"/>
+      <w:bookmarkStart w:id="25" w:name="_Toc425054514"/>
+      <w:bookmarkStart w:id="26" w:name="_Toc433369637"/>
       <w:proofErr w:type="spellStart"/>
       <w:r>
         <w:t>Postconditions</w:t>
       </w:r>
+      <w:bookmarkEnd w:id="24"/>
       <w:bookmarkEnd w:id="25"/>
       <w:bookmarkEnd w:id="26"/>
+      <w:proofErr w:type="spellEnd"/>
+    </w:p>
+    <w:p>
+      <w:pPr>
+        <w:pStyle w:val="berschrift2"/>
+      </w:pPr>
+      <w:bookmarkStart w:id="27" w:name="_Toc433369638"/>
+      <w:r>
+        <w:t xml:space="preserve">In </w:t>
+      </w:r>
+      <w:proofErr w:type="spellStart"/>
+      <w:r>
+        <w:t>Statistik</w:t>
+      </w:r>
+      <w:proofErr w:type="spellEnd"/>
+      <w:r>
+        <w:t xml:space="preserve"> </w:t>
+      </w:r>
+      <w:proofErr w:type="spellStart"/>
+      <w:r>
+        <w:t>aufgenommen</w:t>
+      </w:r>
       <w:bookmarkEnd w:id="27"/>
       <w:proofErr w:type="spellEnd"/>
     </w:p>
     <w:p>
       <w:pPr>
         <w:pStyle w:val="berschrift2"/>
-      </w:pPr>
-      <w:bookmarkStart w:id="28" w:name="_Toc433369638"/>
-      <w:r>
-        <w:t xml:space="preserve">In </w:t>
-      </w:r>
+        <w:rPr>
+          <w:lang w:val="de-DE"/>
+        </w:rPr>
+      </w:pPr>
+      <w:bookmarkStart w:id="28" w:name="_Toc433369639"/>
       <w:proofErr w:type="spellStart"/>
       <w:r>
-        <w:t>Statistik</w:t>
+        <w:rPr>
+          <w:lang w:val="de-DE"/>
+        </w:rPr>
+        <w:t>Gamemode</w:t>
       </w:r>
       <w:proofErr w:type="spellEnd"/>
       <w:r>
-        <w:t xml:space="preserve"> </w:t>
+        <w:rPr>
+          <w:lang w:val="de-DE"/>
+        </w:rPr>
+        <w:t xml:space="preserve"> 2 bzw. </w:t>
+      </w:r>
+      <w:r>
+        <w:rPr>
+          <w:lang w:val="de-DE"/>
+        </w:rPr>
+        <w:t>Mainscreen</w:t>
+      </w:r>
+      <w:bookmarkEnd w:id="28"/>
+    </w:p>
+    <w:p>
+      <w:pPr>
+        <w:ind w:left="720"/>
+        <w:rPr>
+          <w:lang w:val="de-DE"/>
+        </w:rPr>
+      </w:pPr>
+      <w:r>
+        <w:rPr>
+          <w:lang w:val="de-DE"/>
+        </w:rPr>
+        <w:t xml:space="preserve">Der Spieler hat die Möglichkeit, nach Beenden des </w:t>
       </w:r>
       <w:proofErr w:type="spellStart"/>
       <w:r>
-        <w:t>aufgenommen</w:t>
-      </w:r>
-      <w:bookmarkEnd w:id="28"/>
+        <w:rPr>
+          <w:lang w:val="de-DE"/>
+        </w:rPr>
+        <w:t>Gamemode</w:t>
+      </w:r>
+      <w:proofErr w:type="spellEnd"/>
+      <w:r>
+        <w:rPr>
+          <w:lang w:val="de-DE"/>
+        </w:rPr>
+        <w:t xml:space="preserve"> 1, den </w:t>
+      </w:r>
+      <w:proofErr w:type="spellStart"/>
+      <w:r>
+        <w:rPr>
+          <w:lang w:val="de-DE"/>
+        </w:rPr>
+        <w:t>Gamemode</w:t>
+      </w:r>
+      <w:proofErr w:type="spellEnd"/>
+      <w:r>
+        <w:rPr>
+          <w:lang w:val="de-DE"/>
+        </w:rPr>
+        <w:t xml:space="preserve"> 2 zu starten oder ihn zu überspringen. </w:t>
+      </w:r>
+      <w:r>
+        <w:rPr>
+          <w:lang w:val="de-DE"/>
+        </w:rPr>
+        <w:t xml:space="preserve"> Wurde die Option „Skip </w:t>
+      </w:r>
+      <w:proofErr w:type="spellStart"/>
+      <w:r>
+        <w:rPr>
+          <w:lang w:val="de-DE"/>
+        </w:rPr>
+        <w:t>Gamemode</w:t>
+      </w:r>
+      <w:proofErr w:type="spellEnd"/>
+      <w:r>
+        <w:rPr>
+          <w:lang w:val="de-DE"/>
+        </w:rPr>
+        <w:t xml:space="preserve"> 2“ in den Einstellungen aktiviert, wird direkt auf den Mainscreen weitergeleitet.</w:t>
+      </w:r>
+    </w:p>
+    <w:p>
+      <w:pPr>
+        <w:pStyle w:val="berschrift1"/>
+      </w:pPr>
+      <w:bookmarkStart w:id="29" w:name="_Toc433369640"/>
+      <w:r>
+        <w:rPr>
+          <w:lang w:val="de-DE"/>
+        </w:rPr>
+        <w:t xml:space="preserve">Extension </w:t>
+      </w:r>
+      <w:proofErr w:type="spellStart"/>
+      <w:r>
+        <w:rPr>
+          <w:lang w:val="de-DE"/>
+        </w:rPr>
+        <w:t>Poin</w:t>
+      </w:r>
+      <w:r>
+        <w:t>ts</w:t>
+      </w:r>
+      <w:bookmarkEnd w:id="29"/>
       <w:proofErr w:type="spellEnd"/>
     </w:p>
     <w:p>
       <w:pPr>
-        <w:pStyle w:val="berschrift2"/>
-        <w:rPr>
-          <w:lang w:val="de-DE"/>
-        </w:rPr>
-      </w:pPr>
-      <w:bookmarkStart w:id="29" w:name="_Toc433369639"/>
-      <w:proofErr w:type="spellStart"/>
-      <w:r>
-        <w:rPr>
-          <w:lang w:val="de-DE"/>
-        </w:rPr>
-        <w:t>Gamemode</w:t>
-      </w:r>
-      <w:proofErr w:type="spellEnd"/>
-      <w:r>
-        <w:rPr>
-          <w:lang w:val="de-DE"/>
-        </w:rPr>
-        <w:t xml:space="preserve"> 2 bzw. </w:t>
-      </w:r>
-      <w:r>
-        <w:rPr>
-          <w:lang w:val="de-DE"/>
-        </w:rPr>
-        <w:t>Mainscreen</w:t>
-      </w:r>
-      <w:bookmarkEnd w:id="29"/>
-    </w:p>
-    <w:p>
-      <w:pPr>
-        <w:ind w:left="720"/>
-        <w:rPr>
-          <w:lang w:val="de-DE"/>
-        </w:rPr>
-      </w:pPr>
-      <w:r>
-        <w:rPr>
-          <w:lang w:val="de-DE"/>
-        </w:rPr>
-        <w:t xml:space="preserve">Der Spieler hat die Möglichkeit, nach Beenden des </w:t>
-      </w:r>
-      <w:proofErr w:type="spellStart"/>
-      <w:r>
-        <w:rPr>
-          <w:lang w:val="de-DE"/>
-        </w:rPr>
-        <w:t>Gamemode</w:t>
-      </w:r>
-      <w:proofErr w:type="spellEnd"/>
-      <w:r>
-        <w:rPr>
-          <w:lang w:val="de-DE"/>
-        </w:rPr>
-        <w:t xml:space="preserve"> 1, den </w:t>
-      </w:r>
-      <w:proofErr w:type="spellStart"/>
-      <w:r>
-        <w:rPr>
-          <w:lang w:val="de-DE"/>
-        </w:rPr>
-        <w:t>Gamemode</w:t>
-      </w:r>
-      <w:proofErr w:type="spellEnd"/>
-      <w:r>
-        <w:rPr>
-          <w:lang w:val="de-DE"/>
-        </w:rPr>
-        <w:t xml:space="preserve"> 2 zu starten oder ihn zu überspringen. </w:t>
-      </w:r>
-      <w:r>
-        <w:rPr>
-          <w:lang w:val="de-DE"/>
-        </w:rPr>
-        <w:t xml:space="preserve"> Wurde die Option „Skip </w:t>
-      </w:r>
-      <w:proofErr w:type="spellStart"/>
-      <w:r>
-        <w:rPr>
-          <w:lang w:val="de-DE"/>
-        </w:rPr>
-        <w:t>Gamemode</w:t>
-      </w:r>
-      <w:proofErr w:type="spellEnd"/>
-      <w:r>
-        <w:rPr>
-          <w:lang w:val="de-DE"/>
-        </w:rPr>
-        <w:t xml:space="preserve"> 2“ in den Einstellungen aktiviert, wird direkt auf den Mainscreen weitergeleitet.</w:t>
-      </w:r>
-    </w:p>
-    <w:p>
-      <w:pPr>
-        <w:pStyle w:val="berschrift1"/>
-      </w:pPr>
-      <w:bookmarkStart w:id="30" w:name="_Toc433369640"/>
-      <w:r>
-        <w:rPr>
-          <w:lang w:val="de-DE"/>
-        </w:rPr>
-        <w:t xml:space="preserve">Extension </w:t>
-      </w:r>
-      <w:proofErr w:type="spellStart"/>
-      <w:r>
-        <w:rPr>
-          <w:lang w:val="de-DE"/>
-        </w:rPr>
-        <w:t>Poin</w:t>
-      </w:r>
-      <w:r>
-        <w:t>ts</w:t>
-      </w:r>
-      <w:bookmarkEnd w:id="30"/>
-      <w:proofErr w:type="spellEnd"/>
-    </w:p>
-    <w:p>
-      <w:pPr>
         <w:ind w:left="720"/>
       </w:pPr>
       <w:r>
@@ -2125,8 +2107,8 @@
       </w:r>
     </w:p>
     <w:sectPr>
-      <w:headerReference w:type="default" r:id="rId11"/>
-      <w:footerReference w:type="default" r:id="rId12"/>
+      <w:headerReference w:type="default" r:id="rId16"/>
+      <w:footerReference w:type="default" r:id="rId17"/>
       <w:endnotePr>
         <w:numFmt w:val="decimal"/>
       </w:endnotePr>
@@ -2164,6 +2146,36 @@
 </file>
 
 <file path=word/footer1.xml><?xml version="1.0" encoding="utf-8"?>
+<w:ftr xmlns:wpc="http://schemas.microsoft.com/office/word/2010/wordprocessingCanvas" xmlns:mc="http://schemas.openxmlformats.org/markup-compatibility/2006" xmlns:o="urn:schemas-microsoft-com:office:office" xmlns:r="http://schemas.openxmlformats.org/officeDocument/2006/relationships" xmlns:m="http://schemas.openxmlformats.org/officeDocument/2006/math" xmlns:v="urn:schemas-microsoft-com:vml" xmlns:wp14="http://schemas.microsoft.com/office/word/2010/wordprocessingDrawing" xmlns:wp="http://schemas.openxmlformats.org/drawingml/2006/wordprocessingDrawing" xmlns:w10="urn:schemas-microsoft-com:office:word" xmlns:w="http://schemas.openxmlformats.org/wordprocessingml/2006/main" xmlns:w14="http://schemas.microsoft.com/office/word/2010/wordml" xmlns:wpg="http://schemas.microsoft.com/office/word/2010/wordprocessingGroup" xmlns:wpi="http://schemas.microsoft.com/office/word/2010/wordprocessingInk" xmlns:wne="http://schemas.microsoft.com/office/word/2006/wordml" xmlns:wps="http://schemas.microsoft.com/office/word/2010/wordprocessingShape" mc:Ignorable="w14 wp14">
+  <w:p>
+    <w:pPr>
+      <w:pStyle w:val="Fuzeile"/>
+    </w:pPr>
+  </w:p>
+</w:ftr>
+</file>
+
+<file path=word/footer2.xml><?xml version="1.0" encoding="utf-8"?>
+<w:ftr xmlns:wpc="http://schemas.microsoft.com/office/word/2010/wordprocessingCanvas" xmlns:mc="http://schemas.openxmlformats.org/markup-compatibility/2006" xmlns:o="urn:schemas-microsoft-com:office:office" xmlns:r="http://schemas.openxmlformats.org/officeDocument/2006/relationships" xmlns:m="http://schemas.openxmlformats.org/officeDocument/2006/math" xmlns:v="urn:schemas-microsoft-com:vml" xmlns:wp14="http://schemas.microsoft.com/office/word/2010/wordprocessingDrawing" xmlns:wp="http://schemas.openxmlformats.org/drawingml/2006/wordprocessingDrawing" xmlns:w10="urn:schemas-microsoft-com:office:word" xmlns:w="http://schemas.openxmlformats.org/wordprocessingml/2006/main" xmlns:w14="http://schemas.microsoft.com/office/word/2010/wordml" xmlns:wpg="http://schemas.microsoft.com/office/word/2010/wordprocessingGroup" xmlns:wpi="http://schemas.microsoft.com/office/word/2010/wordprocessingInk" xmlns:wne="http://schemas.microsoft.com/office/word/2006/wordml" xmlns:wps="http://schemas.microsoft.com/office/word/2010/wordprocessingShape" mc:Ignorable="w14 wp14">
+  <w:p>
+    <w:pPr>
+      <w:pStyle w:val="Fuzeile"/>
+    </w:pPr>
+  </w:p>
+</w:ftr>
+</file>
+
+<file path=word/footer3.xml><?xml version="1.0" encoding="utf-8"?>
+<w:ftr xmlns:wpc="http://schemas.microsoft.com/office/word/2010/wordprocessingCanvas" xmlns:mc="http://schemas.openxmlformats.org/markup-compatibility/2006" xmlns:o="urn:schemas-microsoft-com:office:office" xmlns:r="http://schemas.openxmlformats.org/officeDocument/2006/relationships" xmlns:m="http://schemas.openxmlformats.org/officeDocument/2006/math" xmlns:v="urn:schemas-microsoft-com:vml" xmlns:wp14="http://schemas.microsoft.com/office/word/2010/wordprocessingDrawing" xmlns:wp="http://schemas.openxmlformats.org/drawingml/2006/wordprocessingDrawing" xmlns:w10="urn:schemas-microsoft-com:office:word" xmlns:w="http://schemas.openxmlformats.org/wordprocessingml/2006/main" xmlns:w14="http://schemas.microsoft.com/office/word/2010/wordml" xmlns:wpg="http://schemas.microsoft.com/office/word/2010/wordprocessingGroup" xmlns:wpi="http://schemas.microsoft.com/office/word/2010/wordprocessingInk" xmlns:wne="http://schemas.microsoft.com/office/word/2006/wordml" xmlns:wps="http://schemas.microsoft.com/office/word/2010/wordprocessingShape" mc:Ignorable="w14 wp14">
+  <w:p>
+    <w:pPr>
+      <w:pStyle w:val="Fuzeile"/>
+    </w:pPr>
+  </w:p>
+</w:ftr>
+</file>
+
+<file path=word/footer4.xml><?xml version="1.0" encoding="utf-8"?>
 <w:ftr xmlns:wpc="http://schemas.microsoft.com/office/word/2010/wordprocessingCanvas" xmlns:mc="http://schemas.openxmlformats.org/markup-compatibility/2006" xmlns:o="urn:schemas-microsoft-com:office:office" xmlns:r="http://schemas.openxmlformats.org/officeDocument/2006/relationships" xmlns:m="http://schemas.openxmlformats.org/officeDocument/2006/math" xmlns:v="urn:schemas-microsoft-com:vml" xmlns:wp14="http://schemas.microsoft.com/office/word/2010/wordprocessingDrawing" xmlns:wp="http://schemas.openxmlformats.org/drawingml/2006/wordprocessingDrawing" xmlns:w10="urn:schemas-microsoft-com:office:word" xmlns:w="http://schemas.openxmlformats.org/wordprocessingml/2006/main" xmlns:w14="http://schemas.microsoft.com/office/word/2010/wordml" xmlns:wpg="http://schemas.microsoft.com/office/word/2010/wordprocessingGroup" xmlns:wpi="http://schemas.microsoft.com/office/word/2010/wordprocessingInk" xmlns:wne="http://schemas.microsoft.com/office/word/2006/wordml" xmlns:wps="http://schemas.microsoft.com/office/word/2010/wordprocessingShape" mc:Ignorable="w14 wp14">
   <w:tbl>
     <w:tblPr>
@@ -2316,7 +2328,7 @@
               <w:rStyle w:val="Seitenzahl"/>
               <w:noProof/>
             </w:rPr>
-            <w:t>5</w:t>
+            <w:t>2</w:t>
           </w:r>
           <w:r>
             <w:rPr>
@@ -2362,6 +2374,16 @@
 </file>
 
 <file path=word/header1.xml><?xml version="1.0" encoding="utf-8"?>
+<w:hdr xmlns:wpc="http://schemas.microsoft.com/office/word/2010/wordprocessingCanvas" xmlns:mc="http://schemas.openxmlformats.org/markup-compatibility/2006" xmlns:o="urn:schemas-microsoft-com:office:office" xmlns:r="http://schemas.openxmlformats.org/officeDocument/2006/relationships" xmlns:m="http://schemas.openxmlformats.org/officeDocument/2006/math" xmlns:v="urn:schemas-microsoft-com:vml" xmlns:wp14="http://schemas.microsoft.com/office/word/2010/wordprocessingDrawing" xmlns:wp="http://schemas.openxmlformats.org/drawingml/2006/wordprocessingDrawing" xmlns:w10="urn:schemas-microsoft-com:office:word" xmlns:w="http://schemas.openxmlformats.org/wordprocessingml/2006/main" xmlns:w14="http://schemas.microsoft.com/office/word/2010/wordml" xmlns:wpg="http://schemas.microsoft.com/office/word/2010/wordprocessingGroup" xmlns:wpi="http://schemas.microsoft.com/office/word/2010/wordprocessingInk" xmlns:wne="http://schemas.microsoft.com/office/word/2006/wordml" xmlns:wps="http://schemas.microsoft.com/office/word/2010/wordprocessingShape" mc:Ignorable="w14 wp14">
+  <w:p>
+    <w:pPr>
+      <w:pStyle w:val="Kopfzeile"/>
+    </w:pPr>
+  </w:p>
+</w:hdr>
+</file>
+
+<file path=word/header2.xml><?xml version="1.0" encoding="utf-8"?>
 <w:hdr xmlns:wpc="http://schemas.microsoft.com/office/word/2010/wordprocessingCanvas" xmlns:mc="http://schemas.openxmlformats.org/markup-compatibility/2006" xmlns:o="urn:schemas-microsoft-com:office:office" xmlns:r="http://schemas.openxmlformats.org/officeDocument/2006/relationships" xmlns:m="http://schemas.openxmlformats.org/officeDocument/2006/math" xmlns:v="urn:schemas-microsoft-com:vml" xmlns:wp14="http://schemas.microsoft.com/office/word/2010/wordprocessingDrawing" xmlns:wp="http://schemas.openxmlformats.org/drawingml/2006/wordprocessingDrawing" xmlns:w10="urn:schemas-microsoft-com:office:word" xmlns:w="http://schemas.openxmlformats.org/wordprocessingml/2006/main" xmlns:w14="http://schemas.microsoft.com/office/word/2010/wordml" xmlns:wpg="http://schemas.microsoft.com/office/word/2010/wordprocessingGroup" xmlns:wpi="http://schemas.microsoft.com/office/word/2010/wordprocessingInk" xmlns:wne="http://schemas.microsoft.com/office/word/2006/wordml" xmlns:wps="http://schemas.microsoft.com/office/word/2010/wordprocessingShape" mc:Ignorable="w14 wp14">
   <w:p>
     <w:pPr>
@@ -2424,7 +2446,17 @@
 </w:hdr>
 </file>
 
-<file path=word/header2.xml><?xml version="1.0" encoding="utf-8"?>
+<file path=word/header3.xml><?xml version="1.0" encoding="utf-8"?>
+<w:hdr xmlns:wpc="http://schemas.microsoft.com/office/word/2010/wordprocessingCanvas" xmlns:mc="http://schemas.openxmlformats.org/markup-compatibility/2006" xmlns:o="urn:schemas-microsoft-com:office:office" xmlns:r="http://schemas.openxmlformats.org/officeDocument/2006/relationships" xmlns:m="http://schemas.openxmlformats.org/officeDocument/2006/math" xmlns:v="urn:schemas-microsoft-com:vml" xmlns:wp14="http://schemas.microsoft.com/office/word/2010/wordprocessingDrawing" xmlns:wp="http://schemas.openxmlformats.org/drawingml/2006/wordprocessingDrawing" xmlns:w10="urn:schemas-microsoft-com:office:word" xmlns:w="http://schemas.openxmlformats.org/wordprocessingml/2006/main" xmlns:w14="http://schemas.microsoft.com/office/word/2010/wordml" xmlns:wpg="http://schemas.microsoft.com/office/word/2010/wordprocessingGroup" xmlns:wpi="http://schemas.microsoft.com/office/word/2010/wordprocessingInk" xmlns:wne="http://schemas.microsoft.com/office/word/2006/wordml" xmlns:wps="http://schemas.microsoft.com/office/word/2010/wordprocessingShape" mc:Ignorable="w14 wp14">
+  <w:p>
+    <w:pPr>
+      <w:pStyle w:val="Kopfzeile"/>
+    </w:pPr>
+  </w:p>
+</w:hdr>
+</file>
+
+<file path=word/header4.xml><?xml version="1.0" encoding="utf-8"?>
 <w:hdr xmlns:wpc="http://schemas.microsoft.com/office/word/2010/wordprocessingCanvas" xmlns:mc="http://schemas.openxmlformats.org/markup-compatibility/2006" xmlns:o="urn:schemas-microsoft-com:office:office" xmlns:r="http://schemas.openxmlformats.org/officeDocument/2006/relationships" xmlns:m="http://schemas.openxmlformats.org/officeDocument/2006/math" xmlns:v="urn:schemas-microsoft-com:vml" xmlns:wp14="http://schemas.microsoft.com/office/word/2010/wordprocessingDrawing" xmlns:wp="http://schemas.openxmlformats.org/drawingml/2006/wordprocessingDrawing" xmlns:w10="urn:schemas-microsoft-com:office:word" xmlns:w="http://schemas.openxmlformats.org/wordprocessingml/2006/main" xmlns:w14="http://schemas.microsoft.com/office/word/2010/wordml" xmlns:wpg="http://schemas.microsoft.com/office/word/2010/wordprocessingGroup" xmlns:wpi="http://schemas.microsoft.com/office/word/2010/wordprocessingInk" xmlns:wne="http://schemas.microsoft.com/office/word/2006/wordml" xmlns:wps="http://schemas.microsoft.com/office/word/2010/wordprocessingShape" mc:Ignorable="w14 wp14">
   <w:tbl>
     <w:tblPr>
@@ -2473,6 +2505,7 @@
         </w:p>
       </w:tc>
     </w:tr>
+    <w:bookmarkStart w:id="30" w:name="_GoBack"/>
     <w:tr>
       <w:tc>
         <w:tcPr>
@@ -2502,9 +2535,7 @@
           <w:r>
             <w:fldChar w:fldCharType="end"/>
           </w:r>
-          <w:r>
-            <w:t xml:space="preserve"> </w:t>
-          </w:r>
+          <w:bookmarkEnd w:id="30"/>
         </w:p>
       </w:tc>
       <w:tc>

</xml_diff>

<commit_message>
Update UC with Sikuli Links
</commit_message>
<xml_diff>
--- a/Functions/1 UseCase_Gamemode 1.docx
+++ b/Functions/1 UseCase_Gamemode 1.docx
@@ -16,29 +16,14 @@
         <w:pStyle w:val="Titel"/>
         <w:jc w:val="right"/>
       </w:pPr>
-      <w:r>
-        <w:fldChar w:fldCharType="begin"/>
-      </w:r>
-      <w:r>
-        <w:instrText xml:space="preserve">title  \* Mergeformat </w:instrText>
-      </w:r>
-      <w:r>
-        <w:fldChar w:fldCharType="separate"/>
-      </w:r>
-      <w:r>
-        <w:t xml:space="preserve">Use-Case Specification: </w:t>
-      </w:r>
-      <w:proofErr w:type="spellStart"/>
-      <w:r>
-        <w:t>Gamemode</w:t>
-      </w:r>
-      <w:proofErr w:type="spellEnd"/>
-      <w:r>
-        <w:t xml:space="preserve"> 1</w:t>
-      </w:r>
-      <w:r>
-        <w:fldChar w:fldCharType="end"/>
-      </w:r>
+      <w:fldSimple w:instr="title  \* Mergeformat ">
+        <w:r>
+          <w:t xml:space="preserve">Use-Case Specification: </w:t>
+        </w:r>
+        <w:r>
+          <w:t>Gamemode 1</w:t>
+        </w:r>
+      </w:fldSimple>
     </w:p>
     <w:p>
       <w:pPr>
@@ -221,19 +206,9 @@
             <w:pPr>
               <w:pStyle w:val="Tabletext"/>
             </w:pPr>
-            <w:proofErr w:type="spellStart"/>
             <w:r>
-              <w:t>Erstes</w:t>
+              <w:t>Erstes Version des Dokuments</w:t>
             </w:r>
-            <w:proofErr w:type="spellEnd"/>
-            <w:r>
-              <w:t xml:space="preserve"> Version des </w:t>
-            </w:r>
-            <w:proofErr w:type="spellStart"/>
-            <w:r>
-              <w:t>Dokuments</w:t>
-            </w:r>
-            <w:proofErr w:type="spellEnd"/>
           </w:p>
         </w:tc>
         <w:tc>
@@ -266,7 +241,7 @@
               <w:t>/10/</w:t>
             </w:r>
             <w:r>
-              <w:t>2016</w:t>
+              <w:t>2015</w:t>
             </w:r>
           </w:p>
         </w:tc>
@@ -320,7 +295,7 @@
               <w:pStyle w:val="Tabletext"/>
             </w:pPr>
             <w:r>
-              <w:t>25/10/2016</w:t>
+              <w:t>25/10/2015</w:t>
             </w:r>
           </w:p>
         </w:tc>
@@ -345,19 +320,9 @@
             <w:pPr>
               <w:pStyle w:val="Tabletext"/>
             </w:pPr>
-            <w:proofErr w:type="spellStart"/>
             <w:r>
-              <w:t>Korrektur</w:t>
+              <w:t>Korrektur Kopfzeile</w:t>
             </w:r>
-            <w:proofErr w:type="spellEnd"/>
-            <w:r>
-              <w:t xml:space="preserve"> </w:t>
-            </w:r>
-            <w:proofErr w:type="spellStart"/>
-            <w:r>
-              <w:t>Kopfzeile</w:t>
-            </w:r>
-            <w:proofErr w:type="spellEnd"/>
           </w:p>
         </w:tc>
         <w:tc>
@@ -384,7 +349,7 @@
               <w:pStyle w:val="Tabletext"/>
             </w:pPr>
             <w:r>
-              <w:t>29/10/2016</w:t>
+              <w:t>29/10/2015</w:t>
             </w:r>
           </w:p>
         </w:tc>
@@ -428,14 +393,192 @@
           </w:p>
         </w:tc>
       </w:tr>
+      <w:tr>
+        <w:tc>
+          <w:tcPr>
+            <w:tcW w:w="2304" w:type="dxa"/>
+          </w:tcPr>
+          <w:p>
+            <w:pPr>
+              <w:pStyle w:val="Tabletext"/>
+            </w:pPr>
+            <w:r>
+              <w:t>13/11/2015</w:t>
+            </w:r>
+          </w:p>
+        </w:tc>
+        <w:tc>
+          <w:tcPr>
+            <w:tcW w:w="1152" w:type="dxa"/>
+          </w:tcPr>
+          <w:p>
+            <w:pPr>
+              <w:pStyle w:val="Tabletext"/>
+            </w:pPr>
+            <w:r>
+              <w:t>1.4</w:t>
+            </w:r>
+          </w:p>
+        </w:tc>
+        <w:tc>
+          <w:tcPr>
+            <w:tcW w:w="3744" w:type="dxa"/>
+          </w:tcPr>
+          <w:p>
+            <w:pPr>
+              <w:pStyle w:val="Tabletext"/>
+            </w:pPr>
+            <w:r>
+              <w:t>Remove Cucumber add SikuliX</w:t>
+            </w:r>
+          </w:p>
+        </w:tc>
+        <w:tc>
+          <w:tcPr>
+            <w:tcW w:w="2304" w:type="dxa"/>
+          </w:tcPr>
+          <w:p>
+            <w:pPr>
+              <w:pStyle w:val="Tabletext"/>
+            </w:pPr>
+            <w:r>
+              <w:t>Mehmet Ali Incekara</w:t>
+            </w:r>
+          </w:p>
+        </w:tc>
+      </w:tr>
+      <w:tr>
+        <w:tc>
+          <w:tcPr>
+            <w:tcW w:w="2304" w:type="dxa"/>
+          </w:tcPr>
+          <w:p>
+            <w:pPr>
+              <w:pStyle w:val="Tabletext"/>
+            </w:pPr>
+          </w:p>
+        </w:tc>
+        <w:tc>
+          <w:tcPr>
+            <w:tcW w:w="1152" w:type="dxa"/>
+          </w:tcPr>
+          <w:p>
+            <w:pPr>
+              <w:pStyle w:val="Tabletext"/>
+            </w:pPr>
+          </w:p>
+        </w:tc>
+        <w:tc>
+          <w:tcPr>
+            <w:tcW w:w="3744" w:type="dxa"/>
+          </w:tcPr>
+          <w:p>
+            <w:pPr>
+              <w:pStyle w:val="Tabletext"/>
+            </w:pPr>
+          </w:p>
+        </w:tc>
+        <w:tc>
+          <w:tcPr>
+            <w:tcW w:w="2304" w:type="dxa"/>
+          </w:tcPr>
+          <w:p>
+            <w:pPr>
+              <w:pStyle w:val="Tabletext"/>
+            </w:pPr>
+          </w:p>
+        </w:tc>
+      </w:tr>
+      <w:tr>
+        <w:tc>
+          <w:tcPr>
+            <w:tcW w:w="2304" w:type="dxa"/>
+          </w:tcPr>
+          <w:p>
+            <w:pPr>
+              <w:pStyle w:val="Tabletext"/>
+            </w:pPr>
+          </w:p>
+        </w:tc>
+        <w:tc>
+          <w:tcPr>
+            <w:tcW w:w="1152" w:type="dxa"/>
+          </w:tcPr>
+          <w:p>
+            <w:pPr>
+              <w:pStyle w:val="Tabletext"/>
+            </w:pPr>
+          </w:p>
+        </w:tc>
+        <w:tc>
+          <w:tcPr>
+            <w:tcW w:w="3744" w:type="dxa"/>
+          </w:tcPr>
+          <w:p>
+            <w:pPr>
+              <w:pStyle w:val="Tabletext"/>
+            </w:pPr>
+          </w:p>
+        </w:tc>
+        <w:tc>
+          <w:tcPr>
+            <w:tcW w:w="2304" w:type="dxa"/>
+          </w:tcPr>
+          <w:p>
+            <w:pPr>
+              <w:pStyle w:val="Tabletext"/>
+            </w:pPr>
+          </w:p>
+        </w:tc>
+      </w:tr>
+      <w:tr>
+        <w:tc>
+          <w:tcPr>
+            <w:tcW w:w="2304" w:type="dxa"/>
+          </w:tcPr>
+          <w:p>
+            <w:pPr>
+              <w:pStyle w:val="Tabletext"/>
+            </w:pPr>
+          </w:p>
+        </w:tc>
+        <w:tc>
+          <w:tcPr>
+            <w:tcW w:w="1152" w:type="dxa"/>
+          </w:tcPr>
+          <w:p>
+            <w:pPr>
+              <w:pStyle w:val="Tabletext"/>
+            </w:pPr>
+          </w:p>
+        </w:tc>
+        <w:tc>
+          <w:tcPr>
+            <w:tcW w:w="3744" w:type="dxa"/>
+          </w:tcPr>
+          <w:p>
+            <w:pPr>
+              <w:pStyle w:val="Tabletext"/>
+            </w:pPr>
+          </w:p>
+        </w:tc>
+        <w:tc>
+          <w:tcPr>
+            <w:tcW w:w="2304" w:type="dxa"/>
+          </w:tcPr>
+          <w:p>
+            <w:pPr>
+              <w:pStyle w:val="Tabletext"/>
+            </w:pPr>
+          </w:p>
+        </w:tc>
+      </w:tr>
     </w:tbl>
     <w:p/>
     <w:p>
       <w:pPr>
         <w:pStyle w:val="Titel"/>
       </w:pPr>
-      <w:bookmarkStart w:id="0" w:name="_GoBack"/>
-      <w:bookmarkEnd w:id="0"/>
       <w:r>
         <w:br w:type="page"/>
       </w:r>
@@ -505,7 +648,7 @@
         <w:rPr>
           <w:noProof/>
         </w:rPr>
-        <w:instrText xml:space="preserve"> PAGEREF _Toc433369628 \h </w:instrText>
+        <w:instrText xml:space="preserve"> PAGEREF _Toc435195887 \h </w:instrText>
       </w:r>
       <w:r>
         <w:rPr>
@@ -583,7 +726,7 @@
         <w:rPr>
           <w:noProof/>
         </w:rPr>
-        <w:instrText xml:space="preserve"> PAGEREF _Toc433369629 \h </w:instrText>
+        <w:instrText xml:space="preserve"> PAGEREF _Toc435195888 \h </w:instrText>
       </w:r>
       <w:r>
         <w:rPr>
@@ -661,7 +804,7 @@
         <w:rPr>
           <w:noProof/>
         </w:rPr>
-        <w:instrText xml:space="preserve"> PAGEREF _Toc433369630 \h </w:instrText>
+        <w:instrText xml:space="preserve"> PAGEREF _Toc435195889 \h </w:instrText>
       </w:r>
       <w:r>
         <w:rPr>
@@ -739,7 +882,7 @@
         <w:rPr>
           <w:noProof/>
         </w:rPr>
-        <w:instrText xml:space="preserve"> PAGEREF _Toc433369631 \h </w:instrText>
+        <w:instrText xml:space="preserve"> PAGEREF _Toc435195890 \h </w:instrText>
       </w:r>
       <w:r>
         <w:rPr>
@@ -817,7 +960,7 @@
         <w:rPr>
           <w:noProof/>
         </w:rPr>
-        <w:instrText xml:space="preserve"> PAGEREF _Toc433369632 \h </w:instrText>
+        <w:instrText xml:space="preserve"> PAGEREF _Toc435195891 \h </w:instrText>
       </w:r>
       <w:r>
         <w:rPr>
@@ -894,7 +1037,7 @@
         <w:rPr>
           <w:noProof/>
         </w:rPr>
-        <w:instrText xml:space="preserve"> PAGEREF _Toc433369633 \h </w:instrText>
+        <w:instrText xml:space="preserve"> PAGEREF _Toc435195892 \h </w:instrText>
       </w:r>
       <w:r>
         <w:rPr>
@@ -972,7 +1115,7 @@
         <w:rPr>
           <w:noProof/>
         </w:rPr>
-        <w:instrText xml:space="preserve"> PAGEREF _Toc433369634 \h </w:instrText>
+        <w:instrText xml:space="preserve"> PAGEREF _Toc435195893 \h </w:instrText>
       </w:r>
       <w:r>
         <w:rPr>
@@ -1050,7 +1193,7 @@
         <w:rPr>
           <w:noProof/>
         </w:rPr>
-        <w:instrText xml:space="preserve"> PAGEREF _Toc433369635 \h </w:instrText>
+        <w:instrText xml:space="preserve"> PAGEREF _Toc435195894 \h </w:instrText>
       </w:r>
       <w:r>
         <w:rPr>
@@ -1128,7 +1271,7 @@
         <w:rPr>
           <w:noProof/>
         </w:rPr>
-        <w:instrText xml:space="preserve"> PAGEREF _Toc433369636 \h </w:instrText>
+        <w:instrText xml:space="preserve"> PAGEREF _Toc435195895 \h </w:instrText>
       </w:r>
       <w:r>
         <w:rPr>
@@ -1206,7 +1349,7 @@
         <w:rPr>
           <w:noProof/>
         </w:rPr>
-        <w:instrText xml:space="preserve"> PAGEREF _Toc433369637 \h </w:instrText>
+        <w:instrText xml:space="preserve"> PAGEREF _Toc435195896 \h </w:instrText>
       </w:r>
       <w:r>
         <w:rPr>
@@ -1284,7 +1427,7 @@
         <w:rPr>
           <w:noProof/>
         </w:rPr>
-        <w:instrText xml:space="preserve"> PAGEREF _Toc433369638 \h </w:instrText>
+        <w:instrText xml:space="preserve"> PAGEREF _Toc435195897 \h </w:instrText>
       </w:r>
       <w:r>
         <w:rPr>
@@ -1364,7 +1507,7 @@
         <w:rPr>
           <w:noProof/>
         </w:rPr>
-        <w:instrText xml:space="preserve"> PAGEREF _Toc433369639 \h </w:instrText>
+        <w:instrText xml:space="preserve"> PAGEREF _Toc435195898 \h </w:instrText>
       </w:r>
       <w:r>
         <w:rPr>
@@ -1449,7 +1592,7 @@
         <w:rPr>
           <w:noProof/>
         </w:rPr>
-        <w:instrText xml:space="preserve"> PAGEREF _Toc433369640 \h </w:instrText>
+        <w:instrText xml:space="preserve"> PAGEREF _Toc435195899 \h </w:instrText>
       </w:r>
       <w:r>
         <w:rPr>
@@ -1489,69 +1632,53 @@
       <w:r>
         <w:br w:type="page"/>
       </w:r>
-      <w:r>
-        <w:lastRenderedPageBreak/>
-        <w:fldChar w:fldCharType="begin"/>
-      </w:r>
-      <w:r>
-        <w:instrText xml:space="preserve">title  \* Mergeformat </w:instrText>
-      </w:r>
-      <w:r>
-        <w:fldChar w:fldCharType="separate"/>
-      </w:r>
-      <w:r>
-        <w:t xml:space="preserve">Use-Case Specification: </w:t>
-      </w:r>
-      <w:proofErr w:type="spellStart"/>
-      <w:r>
-        <w:t>Gamemode</w:t>
-      </w:r>
-      <w:proofErr w:type="spellEnd"/>
-      <w:r>
-        <w:t xml:space="preserve"> 1</w:t>
-      </w:r>
-      <w:r>
-        <w:fldChar w:fldCharType="end"/>
-      </w:r>
-      <w:bookmarkStart w:id="1" w:name="_Toc423410237"/>
-      <w:bookmarkStart w:id="2" w:name="_Toc425054503"/>
+      <w:fldSimple w:instr="title  \* Mergeformat ">
+        <w:r>
+          <w:t xml:space="preserve">Use-Case Specification: </w:t>
+        </w:r>
+        <w:r>
+          <w:t>Gamemode 1</w:t>
+        </w:r>
+      </w:fldSimple>
+      <w:bookmarkStart w:id="0" w:name="_Toc423410237"/>
+      <w:bookmarkStart w:id="1" w:name="_Toc425054503"/>
       <w:r>
         <w:t xml:space="preserve"> </w:t>
       </w:r>
+      <w:bookmarkEnd w:id="0"/>
       <w:bookmarkEnd w:id="1"/>
+    </w:p>
+    <w:p>
+      <w:pPr>
+        <w:pStyle w:val="InfoBlue"/>
+      </w:pPr>
+    </w:p>
+    <w:p>
+      <w:pPr>
+        <w:pStyle w:val="berschrift1"/>
+      </w:pPr>
+      <w:bookmarkStart w:id="2" w:name="_Toc423410238"/>
+      <w:bookmarkStart w:id="3" w:name="_Toc425054504"/>
+      <w:bookmarkStart w:id="4" w:name="_Toc435195887"/>
+      <w:r>
+        <w:t>Use-Case Name</w:t>
+      </w:r>
+      <w:bookmarkEnd w:id="4"/>
+      <w:r>
+        <w:t xml:space="preserve"> </w:t>
+      </w:r>
+    </w:p>
+    <w:p>
+      <w:pPr>
+        <w:pStyle w:val="berschrift2"/>
+      </w:pPr>
+      <w:bookmarkStart w:id="5" w:name="_Toc435195888"/>
+      <w:r>
+        <w:t>Brief Description</w:t>
+      </w:r>
       <w:bookmarkEnd w:id="2"/>
-    </w:p>
-    <w:p>
-      <w:pPr>
-        <w:pStyle w:val="InfoBlue"/>
-      </w:pPr>
-    </w:p>
-    <w:p>
-      <w:pPr>
-        <w:pStyle w:val="berschrift1"/>
-      </w:pPr>
-      <w:bookmarkStart w:id="3" w:name="_Toc433369628"/>
-      <w:bookmarkStart w:id="4" w:name="_Toc423410238"/>
-      <w:bookmarkStart w:id="5" w:name="_Toc425054504"/>
-      <w:r>
-        <w:t>Use-Case Name</w:t>
-      </w:r>
       <w:bookmarkEnd w:id="3"/>
-      <w:r>
-        <w:t xml:space="preserve"> </w:t>
-      </w:r>
-    </w:p>
-    <w:p>
-      <w:pPr>
-        <w:pStyle w:val="berschrift2"/>
-      </w:pPr>
-      <w:bookmarkStart w:id="6" w:name="_Toc433369629"/>
-      <w:r>
-        <w:t>Brief Description</w:t>
-      </w:r>
-      <w:bookmarkEnd w:id="4"/>
       <w:bookmarkEnd w:id="5"/>
-      <w:bookmarkEnd w:id="6"/>
     </w:p>
     <w:p>
       <w:pPr>
@@ -1564,83 +1691,13 @@
         <w:rPr>
           <w:lang w:val="de-DE"/>
         </w:rPr>
-        <w:t xml:space="preserve">Der </w:t>
-      </w:r>
-      <w:proofErr w:type="spellStart"/>
+        <w:t xml:space="preserve">Der Gamemode 1 ist der erste von zwei spielbaren Gamemodes. </w:t>
+      </w:r>
       <w:r>
         <w:rPr>
           <w:lang w:val="de-DE"/>
         </w:rPr>
-        <w:t>Gamemode</w:t>
-      </w:r>
-      <w:proofErr w:type="spellEnd"/>
-      <w:r>
-        <w:rPr>
-          <w:lang w:val="de-DE"/>
-        </w:rPr>
-        <w:t xml:space="preserve"> 1 ist der erste von zwei spielbaren </w:t>
-      </w:r>
-      <w:proofErr w:type="spellStart"/>
-      <w:r>
-        <w:rPr>
-          <w:lang w:val="de-DE"/>
-        </w:rPr>
-        <w:t>Gamemodes</w:t>
-      </w:r>
-      <w:proofErr w:type="spellEnd"/>
-      <w:r>
-        <w:rPr>
-          <w:lang w:val="de-DE"/>
-        </w:rPr>
-        <w:t xml:space="preserve">. </w:t>
-      </w:r>
-      <w:r>
-        <w:rPr>
-          <w:lang w:val="de-DE"/>
-        </w:rPr>
-        <w:t>Der Spieler denkt an eine Figur aus der Welt der Simpsons und der Computer (</w:t>
-      </w:r>
-      <w:proofErr w:type="spellStart"/>
-      <w:r>
-        <w:rPr>
-          <w:lang w:val="de-DE"/>
-        </w:rPr>
-        <w:t>Nappy</w:t>
-      </w:r>
-      <w:proofErr w:type="spellEnd"/>
-      <w:r>
-        <w:rPr>
-          <w:lang w:val="de-DE"/>
-        </w:rPr>
-        <w:t xml:space="preserve">) versucht diesen zu erraten. Die  von </w:t>
-      </w:r>
-      <w:proofErr w:type="spellStart"/>
-      <w:r>
-        <w:rPr>
-          <w:lang w:val="de-DE"/>
-        </w:rPr>
-        <w:t>Nappy</w:t>
-      </w:r>
-      <w:proofErr w:type="spellEnd"/>
-      <w:r>
-        <w:rPr>
-          <w:lang w:val="de-DE"/>
-        </w:rPr>
-        <w:t xml:space="preserve"> gestellten Fragen tauchen auf dem </w:t>
-      </w:r>
-      <w:proofErr w:type="spellStart"/>
-      <w:r>
-        <w:rPr>
-          <w:lang w:val="de-DE"/>
-        </w:rPr>
-        <w:t>Spielebildschrim</w:t>
-      </w:r>
-      <w:proofErr w:type="spellEnd"/>
-      <w:r>
-        <w:rPr>
-          <w:lang w:val="de-DE"/>
-        </w:rPr>
-        <w:t xml:space="preserve"> auf, die der Spieler mit „Ja“, „Nein“ oder „Ich weiß nicht“ beantworten kann.</w:t>
+        <w:t>Der Spieler denkt an eine Figur aus der Welt der Simpsons und der Computer (Nappy) versucht diesen zu erraten. Die  von Nappy gestellten Fragen tauchen auf dem Spielebildschrim auf, die der Spieler mit „Ja“, „Nein“ oder „Ich weiß nicht“ beantworten kann.</w:t>
       </w:r>
     </w:p>
     <w:p>
@@ -1724,38 +1781,42 @@
         <w:pStyle w:val="berschrift1"/>
         <w:widowControl/>
       </w:pPr>
-      <w:bookmarkStart w:id="7" w:name="_Toc423410239"/>
-      <w:bookmarkStart w:id="8" w:name="_Toc425054505"/>
-      <w:bookmarkStart w:id="9" w:name="_Toc433369630"/>
+      <w:bookmarkStart w:id="6" w:name="_Toc423410239"/>
+      <w:bookmarkStart w:id="7" w:name="_Toc425054505"/>
+      <w:bookmarkStart w:id="8" w:name="_Toc435195889"/>
       <w:r>
         <w:lastRenderedPageBreak/>
         <w:t>Flow of Events</w:t>
       </w:r>
+      <w:bookmarkEnd w:id="6"/>
       <w:bookmarkEnd w:id="7"/>
       <w:bookmarkEnd w:id="8"/>
-      <w:bookmarkEnd w:id="9"/>
     </w:p>
     <w:p>
       <w:pPr>
         <w:pStyle w:val="berschrift2"/>
         <w:widowControl/>
       </w:pPr>
-      <w:bookmarkStart w:id="10" w:name="_Toc423410240"/>
-      <w:bookmarkStart w:id="11" w:name="_Toc425054506"/>
-      <w:bookmarkStart w:id="12" w:name="_Toc433369631"/>
+      <w:bookmarkStart w:id="9" w:name="_Toc423410240"/>
+      <w:bookmarkStart w:id="10" w:name="_Toc425054506"/>
+      <w:bookmarkStart w:id="11" w:name="_Toc435195890"/>
       <w:r>
         <w:t>Basic Flow</w:t>
       </w:r>
+      <w:bookmarkEnd w:id="9"/>
       <w:bookmarkEnd w:id="10"/>
       <w:bookmarkEnd w:id="11"/>
-      <w:bookmarkEnd w:id="12"/>
       <w:r>
         <w:t xml:space="preserve"> </w:t>
       </w:r>
     </w:p>
     <w:p>
       <w:pPr>
-        <w:ind w:left="720"/>
+        <w:jc w:val="center"/>
+        <w:rPr>
+          <w:noProof/>
+          <w:lang w:val="de-DE" w:eastAsia="de-DE"/>
+        </w:rPr>
       </w:pPr>
       <w:r>
         <w:rPr>
@@ -1811,65 +1872,82 @@
           </wp:inline>
         </w:drawing>
       </w:r>
-      <w:r>
+    </w:p>
+    <w:p>
+      <w:pPr>
+        <w:ind w:left="720"/>
         <w:rPr>
           <w:noProof/>
           <w:lang w:val="de-DE" w:eastAsia="de-DE"/>
         </w:rPr>
+      </w:pPr>
+    </w:p>
+    <w:p>
+      <w:pPr>
+        <w:ind w:left="720"/>
+        <w:rPr>
+          <w:noProof/>
+          <w:lang w:val="de-DE" w:eastAsia="de-DE"/>
+        </w:rPr>
+      </w:pPr>
+    </w:p>
+    <w:p>
+      <w:pPr>
+        <w:ind w:left="720"/>
+        <w:rPr>
+          <w:noProof/>
+          <w:lang w:val="de-DE" w:eastAsia="de-DE"/>
+        </w:rPr>
+      </w:pPr>
+      <w:r>
+        <w:rPr>
+          <w:noProof/>
+          <w:lang w:val="de-DE" w:eastAsia="de-DE"/>
+        </w:rPr>
         <w:lastRenderedPageBreak/>
-        <w:drawing>
-          <wp:inline distT="0" distB="0" distL="0" distR="0">
-            <wp:extent cx="5476240" cy="3718560"/>
-            <wp:effectExtent l="0" t="0" r="0" b="0"/>
-            <wp:docPr id="1" name="Grafik 1" descr="C:\Duales Studium\01 Theorie\3. Semester\02 Software Engineering\02 Projekt\docs\functions\pics\gamemode 1 feature.png"/>
-            <wp:cNvGraphicFramePr>
-              <a:graphicFrameLocks xmlns:a="http://schemas.openxmlformats.org/drawingml/2006/main" noChangeAspect="1"/>
-            </wp:cNvGraphicFramePr>
-            <a:graphic xmlns:a="http://schemas.openxmlformats.org/drawingml/2006/main">
-              <a:graphicData uri="http://schemas.openxmlformats.org/drawingml/2006/picture">
-                <pic:pic xmlns:pic="http://schemas.openxmlformats.org/drawingml/2006/picture">
-                  <pic:nvPicPr>
-                    <pic:cNvPr id="0" name="Picture 1" descr="C:\Duales Studium\01 Theorie\3. Semester\02 Software Engineering\02 Projekt\docs\functions\pics\gamemode 1 feature.png"/>
-                    <pic:cNvPicPr>
-                      <a:picLocks noChangeAspect="1" noChangeArrowheads="1"/>
-                    </pic:cNvPicPr>
-                  </pic:nvPicPr>
-                  <pic:blipFill>
-                    <a:blip r:embed="rId12">
-                      <a:extLst>
-                        <a:ext uri="{28A0092B-C50C-407E-A947-70E740481C1C}">
-                          <a14:useLocalDpi xmlns:a14="http://schemas.microsoft.com/office/drawing/2010/main" val="0"/>
-                        </a:ext>
-                      </a:extLst>
-                    </a:blip>
-                    <a:srcRect/>
-                    <a:stretch>
-                      <a:fillRect/>
-                    </a:stretch>
-                  </pic:blipFill>
-                  <pic:spPr bwMode="auto">
-                    <a:xfrm>
-                      <a:off x="0" y="0"/>
-                      <a:ext cx="5476240" cy="3718560"/>
-                    </a:xfrm>
-                    <a:prstGeom prst="rect">
-                      <a:avLst/>
-                    </a:prstGeom>
-                    <a:noFill/>
-                    <a:ln>
-                      <a:noFill/>
-                    </a:ln>
-                  </pic:spPr>
-                </pic:pic>
-              </a:graphicData>
-            </a:graphic>
-          </wp:inline>
-        </w:drawing>
+        <w:t xml:space="preserve">Unsere Usertests wurden mit SikuliX 1.1.0 durchgeführt: </w:t>
       </w:r>
     </w:p>
     <w:p>
       <w:pPr>
         <w:ind w:left="720"/>
+        <w:rPr>
+          <w:noProof/>
+          <w:lang w:val="de-DE" w:eastAsia="de-DE"/>
+        </w:rPr>
+      </w:pPr>
+    </w:p>
+    <w:p>
+      <w:pPr>
+        <w:ind w:left="720"/>
+        <w:rPr>
+          <w:lang w:val="de-DE"/>
+        </w:rPr>
+      </w:pPr>
+      <w:hyperlink r:id="rId12" w:history="1">
+        <w:r>
+          <w:rPr>
+            <w:rStyle w:val="Hyperlink"/>
+            <w:noProof/>
+            <w:lang w:val="de-DE" w:eastAsia="de-DE"/>
+          </w:rPr>
+          <w:t>https://github.com/nappydevelopment/Nappy-the-ingenious/blob/master/src/main/java/test/sikulix/Gamemode1Sikuli.java</w:t>
+        </w:r>
+      </w:hyperlink>
+      <w:r>
+        <w:rPr>
+          <w:noProof/>
+          <w:lang w:val="de-DE" w:eastAsia="de-DE"/>
+        </w:rPr>
+        <w:t xml:space="preserve"> </w:t>
+      </w:r>
+    </w:p>
+    <w:p>
+      <w:pPr>
+        <w:ind w:left="720"/>
+        <w:rPr>
+          <w:lang w:val="de-DE"/>
+        </w:rPr>
       </w:pPr>
     </w:p>
     <w:p>
@@ -1877,15 +1955,15 @@
         <w:pStyle w:val="berschrift2"/>
         <w:widowControl/>
       </w:pPr>
-      <w:bookmarkStart w:id="13" w:name="_Toc423410241"/>
-      <w:bookmarkStart w:id="14" w:name="_Toc425054507"/>
-      <w:bookmarkStart w:id="15" w:name="_Toc433369632"/>
+      <w:bookmarkStart w:id="12" w:name="_Toc423410241"/>
+      <w:bookmarkStart w:id="13" w:name="_Toc425054507"/>
+      <w:bookmarkStart w:id="14" w:name="_Toc435195891"/>
       <w:r>
         <w:t>Alternative Flows</w:t>
       </w:r>
+      <w:bookmarkEnd w:id="12"/>
       <w:bookmarkEnd w:id="13"/>
       <w:bookmarkEnd w:id="14"/>
-      <w:bookmarkEnd w:id="15"/>
     </w:p>
     <w:p>
       <w:pPr>
@@ -1895,62 +1973,62 @@
           <w:lang w:val="de-DE"/>
         </w:rPr>
       </w:pPr>
-      <w:bookmarkStart w:id="16" w:name="_Toc433198771"/>
-      <w:bookmarkStart w:id="17" w:name="_Toc433369633"/>
-      <w:bookmarkStart w:id="18" w:name="_Toc423410251"/>
-      <w:bookmarkStart w:id="19" w:name="_Toc425054510"/>
+      <w:bookmarkStart w:id="15" w:name="_Toc433198771"/>
+      <w:bookmarkStart w:id="16" w:name="_Toc423410251"/>
+      <w:bookmarkStart w:id="17" w:name="_Toc425054510"/>
+      <w:bookmarkStart w:id="18" w:name="_Toc435195892"/>
       <w:r>
         <w:rPr>
           <w:lang w:val="de-DE"/>
         </w:rPr>
         <w:t>Spiel beendet</w:t>
+      </w:r>
+      <w:bookmarkEnd w:id="15"/>
+      <w:bookmarkEnd w:id="18"/>
+    </w:p>
+    <w:p>
+      <w:pPr>
+        <w:ind w:left="720"/>
+        <w:rPr>
+          <w:lang w:val="de-DE"/>
+        </w:rPr>
+      </w:pPr>
+      <w:r>
+        <w:rPr>
+          <w:lang w:val="de-DE"/>
+        </w:rPr>
+        <w:t xml:space="preserve">Beendet der Spieler das </w:t>
+      </w:r>
+      <w:r>
+        <w:rPr>
+          <w:lang w:val="de-DE"/>
+        </w:rPr>
+        <w:t xml:space="preserve">aktuell laufende </w:t>
+      </w:r>
+      <w:r>
+        <w:rPr>
+          <w:lang w:val="de-DE"/>
+        </w:rPr>
+        <w:t>Spiel durch das B</w:t>
+      </w:r>
+      <w:r>
+        <w:rPr>
+          <w:lang w:val="de-DE"/>
+        </w:rPr>
+        <w:t>eenden der Applikation wird dieses Spiel nicht in die Statistik aufgenommen.</w:t>
+      </w:r>
+    </w:p>
+    <w:p>
+      <w:pPr>
+        <w:pStyle w:val="berschrift1"/>
+      </w:pPr>
+      <w:bookmarkStart w:id="19" w:name="_Toc435195893"/>
+      <w:r>
+        <w:t>Special Requirements</w:t>
       </w:r>
       <w:bookmarkEnd w:id="16"/>
       <w:bookmarkEnd w:id="17"/>
-    </w:p>
-    <w:p>
-      <w:pPr>
-        <w:ind w:left="720"/>
-        <w:rPr>
-          <w:lang w:val="de-DE"/>
-        </w:rPr>
-      </w:pPr>
-      <w:r>
-        <w:rPr>
-          <w:lang w:val="de-DE"/>
-        </w:rPr>
-        <w:t xml:space="preserve">Beendet der Spieler das </w:t>
-      </w:r>
-      <w:r>
-        <w:rPr>
-          <w:lang w:val="de-DE"/>
-        </w:rPr>
-        <w:t xml:space="preserve">aktuell laufende </w:t>
-      </w:r>
-      <w:r>
-        <w:rPr>
-          <w:lang w:val="de-DE"/>
-        </w:rPr>
-        <w:t>Spiel durch das B</w:t>
-      </w:r>
-      <w:r>
-        <w:rPr>
-          <w:lang w:val="de-DE"/>
-        </w:rPr>
-        <w:t>eenden der Applikation wird dieses Spiel nicht in die Statistik aufgenommen.</w:t>
-      </w:r>
-    </w:p>
-    <w:p>
-      <w:pPr>
-        <w:pStyle w:val="berschrift1"/>
-      </w:pPr>
-      <w:bookmarkStart w:id="20" w:name="_Toc433369634"/>
-      <w:r>
-        <w:t>Special Requirements</w:t>
-      </w:r>
-      <w:bookmarkEnd w:id="18"/>
       <w:bookmarkEnd w:id="19"/>
-      <w:bookmarkEnd w:id="20"/>
     </w:p>
     <w:p>
       <w:pPr>
@@ -1965,31 +2043,26 @@
         <w:pStyle w:val="berschrift1"/>
         <w:widowControl/>
       </w:pPr>
-      <w:bookmarkStart w:id="21" w:name="_Toc423410253"/>
-      <w:bookmarkStart w:id="22" w:name="_Toc425054512"/>
-      <w:bookmarkStart w:id="23" w:name="_Toc433369635"/>
+      <w:bookmarkStart w:id="20" w:name="_Toc423410253"/>
+      <w:bookmarkStart w:id="21" w:name="_Toc425054512"/>
+      <w:bookmarkStart w:id="22" w:name="_Toc435195894"/>
       <w:r>
         <w:t>Preconditions</w:t>
       </w:r>
+      <w:bookmarkEnd w:id="20"/>
       <w:bookmarkEnd w:id="21"/>
       <w:bookmarkEnd w:id="22"/>
-      <w:bookmarkEnd w:id="23"/>
     </w:p>
     <w:p>
       <w:pPr>
         <w:pStyle w:val="berschrift2"/>
         <w:widowControl/>
       </w:pPr>
-      <w:bookmarkStart w:id="24" w:name="_Toc433369636"/>
-      <w:r>
-        <w:t xml:space="preserve">Spiel </w:t>
-      </w:r>
-      <w:proofErr w:type="spellStart"/>
-      <w:r>
-        <w:t>gestartet</w:t>
-      </w:r>
-      <w:bookmarkEnd w:id="24"/>
-      <w:proofErr w:type="spellEnd"/>
+      <w:bookmarkStart w:id="23" w:name="_Toc435195895"/>
+      <w:r>
+        <w:t>Spiel gestartet</w:t>
+      </w:r>
+      <w:bookmarkEnd w:id="23"/>
     </w:p>
     <w:p>
       <w:pPr>
@@ -2010,156 +2083,99 @@
         <w:pStyle w:val="berschrift1"/>
         <w:widowControl/>
       </w:pPr>
-      <w:bookmarkStart w:id="25" w:name="_Toc423410255"/>
-      <w:bookmarkStart w:id="26" w:name="_Toc425054514"/>
-      <w:bookmarkStart w:id="27" w:name="_Toc433369637"/>
-      <w:proofErr w:type="spellStart"/>
+      <w:bookmarkStart w:id="24" w:name="_Toc423410255"/>
+      <w:bookmarkStart w:id="25" w:name="_Toc425054514"/>
+      <w:bookmarkStart w:id="26" w:name="_Toc435195896"/>
       <w:r>
         <w:t>Postconditions</w:t>
       </w:r>
+      <w:bookmarkEnd w:id="24"/>
       <w:bookmarkEnd w:id="25"/>
       <w:bookmarkEnd w:id="26"/>
+    </w:p>
+    <w:p>
+      <w:pPr>
+        <w:pStyle w:val="berschrift2"/>
+      </w:pPr>
+      <w:bookmarkStart w:id="27" w:name="_Toc435195897"/>
+      <w:r>
+        <w:t>In Statistik aufgenommen</w:t>
+      </w:r>
       <w:bookmarkEnd w:id="27"/>
-      <w:proofErr w:type="spellEnd"/>
+    </w:p>
+    <w:p>
+      <w:pPr>
+        <w:ind w:left="720"/>
+        <w:rPr>
+          <w:lang w:val="de-DE"/>
+        </w:rPr>
+      </w:pPr>
+      <w:r>
+        <w:rPr>
+          <w:lang w:val="de-DE"/>
+        </w:rPr>
+        <w:t xml:space="preserve">Das Spiel wurde in die Statistik aufgenommen. </w:t>
+      </w:r>
+      <w:bookmarkStart w:id="28" w:name="_GoBack"/>
+      <w:bookmarkEnd w:id="28"/>
     </w:p>
     <w:p>
       <w:pPr>
         <w:pStyle w:val="berschrift2"/>
-      </w:pPr>
-      <w:bookmarkStart w:id="28" w:name="_Toc433369638"/>
-      <w:r>
-        <w:t xml:space="preserve">In </w:t>
-      </w:r>
-      <w:proofErr w:type="spellStart"/>
-      <w:r>
-        <w:t>Statistik</w:t>
-      </w:r>
-      <w:proofErr w:type="spellEnd"/>
-      <w:r>
-        <w:t xml:space="preserve"> </w:t>
-      </w:r>
-      <w:proofErr w:type="spellStart"/>
-      <w:r>
-        <w:t>aufgenommen</w:t>
-      </w:r>
-      <w:bookmarkEnd w:id="28"/>
-      <w:proofErr w:type="spellEnd"/>
-    </w:p>
-    <w:p>
-      <w:pPr>
-        <w:pStyle w:val="berschrift2"/>
         <w:rPr>
           <w:lang w:val="de-DE"/>
         </w:rPr>
       </w:pPr>
-      <w:bookmarkStart w:id="29" w:name="_Toc433369639"/>
-      <w:proofErr w:type="spellStart"/>
+      <w:bookmarkStart w:id="29" w:name="_Toc435195898"/>
       <w:r>
         <w:rPr>
           <w:lang w:val="de-DE"/>
         </w:rPr>
-        <w:t>Gamemode</w:t>
-      </w:r>
-      <w:proofErr w:type="spellEnd"/>
+        <w:t xml:space="preserve">Gamemode 2 bzw. </w:t>
+      </w:r>
       <w:r>
         <w:rPr>
           <w:lang w:val="de-DE"/>
         </w:rPr>
-        <w:t xml:space="preserve"> 2 bzw. </w:t>
-      </w:r>
-      <w:r>
+        <w:t>Mainscreen</w:t>
+      </w:r>
+      <w:bookmarkEnd w:id="29"/>
+    </w:p>
+    <w:p>
+      <w:pPr>
+        <w:ind w:left="720"/>
         <w:rPr>
           <w:lang w:val="de-DE"/>
         </w:rPr>
-        <w:t>Mainscreen</w:t>
-      </w:r>
-      <w:bookmarkEnd w:id="29"/>
-    </w:p>
-    <w:p>
-      <w:pPr>
-        <w:ind w:left="720"/>
+      </w:pPr>
+      <w:r>
         <w:rPr>
           <w:lang w:val="de-DE"/>
         </w:rPr>
-      </w:pPr>
+        <w:t xml:space="preserve">Der Spieler hat die Möglichkeit, nach Beenden des Gamemode 1, den Gamemode 2 zu starten oder ihn zu überspringen. </w:t>
+      </w:r>
       <w:r>
         <w:rPr>
           <w:lang w:val="de-DE"/>
         </w:rPr>
-        <w:t xml:space="preserve">Der Spieler hat die Möglichkeit, nach Beenden des </w:t>
-      </w:r>
-      <w:proofErr w:type="spellStart"/>
+        <w:t xml:space="preserve"> Wurde die Option „Skip Gamemode 2“ in den Einstellungen aktiviert, wird direkt auf den Mainscreen weitergeleitet.</w:t>
+      </w:r>
+    </w:p>
+    <w:p>
+      <w:pPr>
+        <w:pStyle w:val="berschrift1"/>
+      </w:pPr>
+      <w:bookmarkStart w:id="30" w:name="_Toc435195899"/>
       <w:r>
         <w:rPr>
           <w:lang w:val="de-DE"/>
         </w:rPr>
-        <w:t>Gamemode</w:t>
-      </w:r>
-      <w:proofErr w:type="spellEnd"/>
-      <w:r>
-        <w:rPr>
-          <w:lang w:val="de-DE"/>
-        </w:rPr>
-        <w:t xml:space="preserve"> 1, den </w:t>
-      </w:r>
-      <w:proofErr w:type="spellStart"/>
-      <w:r>
-        <w:rPr>
-          <w:lang w:val="de-DE"/>
-        </w:rPr>
-        <w:t>Gamemode</w:t>
-      </w:r>
-      <w:proofErr w:type="spellEnd"/>
-      <w:r>
-        <w:rPr>
-          <w:lang w:val="de-DE"/>
-        </w:rPr>
-        <w:t xml:space="preserve"> 2 zu starten oder ihn zu überspringen. </w:t>
-      </w:r>
-      <w:r>
-        <w:rPr>
-          <w:lang w:val="de-DE"/>
-        </w:rPr>
-        <w:t xml:space="preserve"> Wurde die Option „Skip </w:t>
-      </w:r>
-      <w:proofErr w:type="spellStart"/>
-      <w:r>
-        <w:rPr>
-          <w:lang w:val="de-DE"/>
-        </w:rPr>
-        <w:t>Gamemode</w:t>
-      </w:r>
-      <w:proofErr w:type="spellEnd"/>
-      <w:r>
-        <w:rPr>
-          <w:lang w:val="de-DE"/>
-        </w:rPr>
-        <w:t xml:space="preserve"> 2“ in den Einstellungen aktiviert, wird direkt auf den Mainscreen weitergeleitet.</w:t>
-      </w:r>
-    </w:p>
-    <w:p>
-      <w:pPr>
-        <w:pStyle w:val="berschrift1"/>
-      </w:pPr>
-      <w:bookmarkStart w:id="30" w:name="_Toc433369640"/>
-      <w:r>
-        <w:rPr>
-          <w:lang w:val="de-DE"/>
-        </w:rPr>
-        <w:t xml:space="preserve">Extension </w:t>
-      </w:r>
-      <w:proofErr w:type="spellStart"/>
-      <w:r>
-        <w:rPr>
-          <w:lang w:val="de-DE"/>
-        </w:rPr>
-        <w:t>Poin</w:t>
+        <w:t>Extension Poin</w:t>
       </w:r>
       <w:r>
         <w:t>ts</w:t>
       </w:r>
       <w:bookmarkEnd w:id="30"/>
-      <w:proofErr w:type="spellEnd"/>
     </w:p>
     <w:p>
       <w:pPr>
@@ -2284,11 +2300,9 @@
           <w:r>
             <w:fldChar w:fldCharType="end"/>
           </w:r>
-          <w:proofErr w:type="spellStart"/>
           <w:r>
             <w:t>nappydevelopment</w:t>
           </w:r>
-          <w:proofErr w:type="spellEnd"/>
           <w:r>
             <w:t xml:space="preserve">, </w:t>
           </w:r>
@@ -2352,7 +2366,7 @@
               <w:rStyle w:val="Seitenzahl"/>
               <w:noProof/>
             </w:rPr>
-            <w:t>2</w:t>
+            <w:t>6</w:t>
           </w:r>
           <w:r>
             <w:rPr>
@@ -2428,8 +2442,6 @@
         <w:sz w:val="36"/>
       </w:rPr>
     </w:pPr>
-    <w:proofErr w:type="spellStart"/>
-    <w:proofErr w:type="gramStart"/>
     <w:r>
       <w:rPr>
         <w:rFonts w:ascii="Arial" w:hAnsi="Arial"/>
@@ -2438,8 +2450,6 @@
       </w:rPr>
       <w:t>nappydevelopment</w:t>
     </w:r>
-    <w:proofErr w:type="spellEnd"/>
-    <w:proofErr w:type="gramEnd"/>
   </w:p>
   <w:p>
     <w:pPr>
@@ -2504,7 +2514,7 @@
             <w:ind w:right="68"/>
           </w:pPr>
           <w:r>
-            <w:t xml:space="preserve">  Version:           1.3</w:t>
+            <w:t xml:space="preserve">  Version:           1.4</w:t>
           </w:r>
         </w:p>
       </w:tc>
@@ -2515,29 +2525,11 @@
           <w:tcW w:w="6379" w:type="dxa"/>
         </w:tcPr>
         <w:p>
-          <w:r>
-            <w:fldChar w:fldCharType="begin"/>
-          </w:r>
-          <w:r>
-            <w:instrText xml:space="preserve"> TITLE  "Use-Case Specification: Gamemode 1"  \* MERGEFORMAT </w:instrText>
-          </w:r>
-          <w:r>
-            <w:fldChar w:fldCharType="separate"/>
-          </w:r>
-          <w:r>
-            <w:t xml:space="preserve">Use-Case Specification: </w:t>
-          </w:r>
-          <w:proofErr w:type="spellStart"/>
-          <w:r>
-            <w:t>Gamemode</w:t>
-          </w:r>
-          <w:proofErr w:type="spellEnd"/>
-          <w:r>
-            <w:t xml:space="preserve"> 1</w:t>
-          </w:r>
-          <w:r>
-            <w:fldChar w:fldCharType="end"/>
-          </w:r>
+          <w:fldSimple w:instr=" TITLE  &quot;Use-Case Specification: Gamemode 1&quot;  \* MERGEFORMAT ">
+            <w:r>
+              <w:t>Use-Case Specification: Gamemode 1</w:t>
+            </w:r>
+          </w:fldSimple>
         </w:p>
       </w:tc>
       <w:tc>
@@ -2549,10 +2541,10 @@
             <w:t xml:space="preserve">  Date:  </w:t>
           </w:r>
           <w:r>
-            <w:t>29</w:t>
+            <w:t>13/11</w:t>
           </w:r>
           <w:r>
-            <w:t>/10/</w:t>
+            <w:t>/</w:t>
           </w:r>
           <w:r>
             <w:t>2015</w:t>
@@ -4903,7 +4895,7 @@
 </file>
 
 <file path=customXml/itemProps1.xml><?xml version="1.0" encoding="utf-8"?>
-<ds:datastoreItem xmlns:ds="http://schemas.openxmlformats.org/officeDocument/2006/customXml" ds:itemID="{BC8B0640-9408-436A-96BA-5D60769F416F}">
+<ds:datastoreItem xmlns:ds="http://schemas.openxmlformats.org/officeDocument/2006/customXml" ds:itemID="{98B51AC7-3555-433A-AD61-36BF1F371445}">
   <ds:schemaRefs>
     <ds:schemaRef ds:uri="http://schemas.openxmlformats.org/officeDocument/2006/bibliography"/>
   </ds:schemaRefs>

</xml_diff>

<commit_message>
Update UC and SikuliX
</commit_message>
<xml_diff>
--- a/Functions/1 UseCase_Gamemode 1.docx
+++ b/Functions/1 UseCase_Gamemode 1.docx
@@ -7,11 +7,13 @@
         <w:pStyle w:val="Titel"/>
         <w:jc w:val="right"/>
         <w:rPr>
-          <w:lang w:val="en-GB"/>
-        </w:rPr>
-      </w:pPr>
-      <w:r>
-        <w:rPr>
+          <w:rFonts w:ascii="Times New Roman" w:hAnsi="Times New Roman"/>
+          <w:lang w:val="en-GB"/>
+        </w:rPr>
+      </w:pPr>
+      <w:r>
+        <w:rPr>
+          <w:rFonts w:ascii="Times New Roman" w:hAnsi="Times New Roman"/>
           <w:lang w:val="en-GB"/>
         </w:rPr>
         <w:t>Nappy, the ingenious</w:t>
@@ -22,41 +24,48 @@
         <w:pStyle w:val="Titel"/>
         <w:jc w:val="right"/>
         <w:rPr>
-          <w:lang w:val="en-GB"/>
-        </w:rPr>
-      </w:pPr>
-      <w:r>
-        <w:rPr>
+          <w:rFonts w:ascii="Times New Roman" w:hAnsi="Times New Roman"/>
+          <w:lang w:val="en-GB"/>
+        </w:rPr>
+      </w:pPr>
+      <w:r>
+        <w:rPr>
+          <w:rFonts w:ascii="Times New Roman" w:hAnsi="Times New Roman"/>
           <w:lang w:val="en-GB"/>
         </w:rPr>
         <w:fldChar w:fldCharType="begin"/>
       </w:r>
       <w:r>
         <w:rPr>
+          <w:rFonts w:ascii="Times New Roman" w:hAnsi="Times New Roman"/>
           <w:lang w:val="en-GB"/>
         </w:rPr>
         <w:instrText xml:space="preserve">title  \* Mergeformat </w:instrText>
       </w:r>
       <w:r>
         <w:rPr>
+          <w:rFonts w:ascii="Times New Roman" w:hAnsi="Times New Roman"/>
           <w:lang w:val="en-GB"/>
         </w:rPr>
         <w:fldChar w:fldCharType="separate"/>
       </w:r>
       <w:r>
         <w:rPr>
+          <w:rFonts w:ascii="Times New Roman" w:hAnsi="Times New Roman"/>
           <w:lang w:val="en-GB"/>
         </w:rPr>
         <w:t xml:space="preserve">Use-Case Specification: </w:t>
       </w:r>
       <w:r>
         <w:rPr>
+          <w:rFonts w:ascii="Times New Roman" w:hAnsi="Times New Roman"/>
           <w:lang w:val="en-GB"/>
         </w:rPr>
         <w:t>Gamemode 1</w:t>
       </w:r>
       <w:r>
         <w:rPr>
+          <w:rFonts w:ascii="Times New Roman" w:hAnsi="Times New Roman"/>
           <w:lang w:val="en-GB"/>
         </w:rPr>
         <w:fldChar w:fldCharType="end"/>
@@ -67,6 +76,7 @@
         <w:pStyle w:val="Titel"/>
         <w:jc w:val="right"/>
         <w:rPr>
+          <w:rFonts w:ascii="Times New Roman" w:hAnsi="Times New Roman"/>
           <w:lang w:val="en-GB"/>
         </w:rPr>
       </w:pPr>
@@ -107,12 +117,7 @@
           <w:lang w:val="en-GB"/>
         </w:rPr>
         <w:sectPr>
-          <w:headerReference w:type="even" r:id="rId9"/>
-          <w:headerReference w:type="default" r:id="rId10"/>
-          <w:footerReference w:type="even" r:id="rId11"/>
-          <w:footerReference w:type="default" r:id="rId12"/>
-          <w:headerReference w:type="first" r:id="rId13"/>
-          <w:footerReference w:type="first" r:id="rId14"/>
+          <w:headerReference w:type="default" r:id="rId9"/>
           <w:endnotePr>
             <w:numFmt w:val="decimal"/>
           </w:endnotePr>
@@ -127,11 +132,13 @@
       <w:pPr>
         <w:pStyle w:val="Titel"/>
         <w:rPr>
-          <w:lang w:val="en-GB"/>
-        </w:rPr>
-      </w:pPr>
-      <w:r>
-        <w:rPr>
+          <w:rFonts w:ascii="Times New Roman" w:hAnsi="Times New Roman"/>
+          <w:lang w:val="en-GB"/>
+        </w:rPr>
+      </w:pPr>
+      <w:r>
+        <w:rPr>
+          <w:rFonts w:ascii="Times New Roman" w:hAnsi="Times New Roman"/>
           <w:lang w:val="en-GB"/>
         </w:rPr>
         <w:lastRenderedPageBreak/>
@@ -746,6 +753,84 @@
                 <w:lang w:val="en-GB"/>
               </w:rPr>
             </w:pPr>
+            <w:r>
+              <w:rPr>
+                <w:lang w:val="en-GB"/>
+              </w:rPr>
+              <w:t>30/11/2015</w:t>
+            </w:r>
+          </w:p>
+        </w:tc>
+        <w:tc>
+          <w:tcPr>
+            <w:tcW w:w="1152" w:type="dxa"/>
+          </w:tcPr>
+          <w:p>
+            <w:pPr>
+              <w:pStyle w:val="Tabletext"/>
+              <w:rPr>
+                <w:lang w:val="en-GB"/>
+              </w:rPr>
+            </w:pPr>
+            <w:r>
+              <w:rPr>
+                <w:lang w:val="en-GB"/>
+              </w:rPr>
+              <w:t>1.6</w:t>
+            </w:r>
+          </w:p>
+        </w:tc>
+        <w:tc>
+          <w:tcPr>
+            <w:tcW w:w="3744" w:type="dxa"/>
+          </w:tcPr>
+          <w:p>
+            <w:pPr>
+              <w:pStyle w:val="Tabletext"/>
+              <w:rPr>
+                <w:lang w:val="en-GB"/>
+              </w:rPr>
+            </w:pPr>
+            <w:r>
+              <w:rPr>
+                <w:lang w:val="en-GB"/>
+              </w:rPr>
+              <w:t>Update SikuliX</w:t>
+            </w:r>
+          </w:p>
+        </w:tc>
+        <w:tc>
+          <w:tcPr>
+            <w:tcW w:w="2304" w:type="dxa"/>
+          </w:tcPr>
+          <w:p>
+            <w:pPr>
+              <w:pStyle w:val="Tabletext"/>
+              <w:rPr>
+                <w:lang w:val="en-GB"/>
+              </w:rPr>
+            </w:pPr>
+            <w:r>
+              <w:rPr>
+                <w:lang w:val="en-GB"/>
+              </w:rPr>
+              <w:t>Mehmet Ali Incekara</w:t>
+            </w:r>
+          </w:p>
+        </w:tc>
+      </w:tr>
+      <w:tr>
+        <w:tc>
+          <w:tcPr>
+            <w:tcW w:w="2304" w:type="dxa"/>
+          </w:tcPr>
+          <w:p>
+            <w:pPr>
+              <w:pStyle w:val="Tabletext"/>
+              <w:rPr>
+                <w:lang w:val="en-GB"/>
+              </w:rPr>
+            </w:pPr>
           </w:p>
         </w:tc>
         <w:tc>
@@ -842,6 +927,60 @@
           </w:p>
         </w:tc>
       </w:tr>
+      <w:tr>
+        <w:tc>
+          <w:tcPr>
+            <w:tcW w:w="2304" w:type="dxa"/>
+          </w:tcPr>
+          <w:p>
+            <w:pPr>
+              <w:pStyle w:val="Tabletext"/>
+              <w:rPr>
+                <w:lang w:val="en-GB"/>
+              </w:rPr>
+            </w:pPr>
+          </w:p>
+        </w:tc>
+        <w:tc>
+          <w:tcPr>
+            <w:tcW w:w="1152" w:type="dxa"/>
+          </w:tcPr>
+          <w:p>
+            <w:pPr>
+              <w:pStyle w:val="Tabletext"/>
+              <w:rPr>
+                <w:lang w:val="en-GB"/>
+              </w:rPr>
+            </w:pPr>
+          </w:p>
+        </w:tc>
+        <w:tc>
+          <w:tcPr>
+            <w:tcW w:w="3744" w:type="dxa"/>
+          </w:tcPr>
+          <w:p>
+            <w:pPr>
+              <w:pStyle w:val="Tabletext"/>
+              <w:rPr>
+                <w:lang w:val="en-GB"/>
+              </w:rPr>
+            </w:pPr>
+          </w:p>
+        </w:tc>
+        <w:tc>
+          <w:tcPr>
+            <w:tcW w:w="2304" w:type="dxa"/>
+          </w:tcPr>
+          <w:p>
+            <w:pPr>
+              <w:pStyle w:val="Tabletext"/>
+              <w:rPr>
+                <w:lang w:val="en-GB"/>
+              </w:rPr>
+            </w:pPr>
+          </w:p>
+        </w:tc>
+      </w:tr>
     </w:tbl>
     <w:p>
       <w:pPr>
@@ -854,17 +993,20 @@
       <w:pPr>
         <w:pStyle w:val="Titel"/>
         <w:rPr>
-          <w:lang w:val="en-GB"/>
-        </w:rPr>
-      </w:pPr>
-      <w:r>
-        <w:rPr>
+          <w:rFonts w:ascii="Times New Roman" w:hAnsi="Times New Roman"/>
+          <w:lang w:val="en-GB"/>
+        </w:rPr>
+      </w:pPr>
+      <w:r>
+        <w:rPr>
+          <w:rFonts w:ascii="Times New Roman" w:hAnsi="Times New Roman"/>
           <w:lang w:val="en-GB"/>
         </w:rPr>
         <w:br w:type="page"/>
       </w:r>
       <w:r>
         <w:rPr>
+          <w:rFonts w:ascii="Times New Roman" w:hAnsi="Times New Roman"/>
           <w:lang w:val="en-GB"/>
         </w:rPr>
         <w:lastRenderedPageBreak/>
@@ -943,7 +1085,7 @@
         <w:rPr>
           <w:noProof/>
         </w:rPr>
-        <w:instrText xml:space="preserve"> PAGEREF _Toc435880918 \h </w:instrText>
+        <w:instrText xml:space="preserve"> PAGEREF _Toc436652679 \h </w:instrText>
       </w:r>
       <w:r>
         <w:rPr>
@@ -1023,7 +1165,7 @@
         <w:rPr>
           <w:noProof/>
         </w:rPr>
-        <w:instrText xml:space="preserve"> PAGEREF _Toc435880919 \h </w:instrText>
+        <w:instrText xml:space="preserve"> PAGEREF _Toc436652680 \h </w:instrText>
       </w:r>
       <w:r>
         <w:rPr>
@@ -1103,7 +1245,7 @@
         <w:rPr>
           <w:noProof/>
         </w:rPr>
-        <w:instrText xml:space="preserve"> PAGEREF _Toc435880920 \h </w:instrText>
+        <w:instrText xml:space="preserve"> PAGEREF _Toc436652681 \h </w:instrText>
       </w:r>
       <w:r>
         <w:rPr>
@@ -1183,7 +1325,7 @@
         <w:rPr>
           <w:noProof/>
         </w:rPr>
-        <w:instrText xml:space="preserve"> PAGEREF _Toc435880921 \h </w:instrText>
+        <w:instrText xml:space="preserve"> PAGEREF _Toc436652682 \h </w:instrText>
       </w:r>
       <w:r>
         <w:rPr>
@@ -1263,7 +1405,7 @@
         <w:rPr>
           <w:noProof/>
         </w:rPr>
-        <w:instrText xml:space="preserve"> PAGEREF _Toc435880922 \h </w:instrText>
+        <w:instrText xml:space="preserve"> PAGEREF _Toc436652683 \h </w:instrText>
       </w:r>
       <w:r>
         <w:rPr>
@@ -1280,7 +1422,7 @@
         <w:rPr>
           <w:noProof/>
         </w:rPr>
-        <w:t>6</w:t>
+        <w:t>8</w:t>
       </w:r>
       <w:r>
         <w:rPr>
@@ -1340,7 +1482,7 @@
         <w:rPr>
           <w:noProof/>
         </w:rPr>
-        <w:instrText xml:space="preserve"> PAGEREF _Toc435880923 \h </w:instrText>
+        <w:instrText xml:space="preserve"> PAGEREF _Toc436652684 \h </w:instrText>
       </w:r>
       <w:r>
         <w:rPr>
@@ -1357,7 +1499,7 @@
         <w:rPr>
           <w:noProof/>
         </w:rPr>
-        <w:t>6</w:t>
+        <w:t>8</w:t>
       </w:r>
       <w:r>
         <w:rPr>
@@ -1420,7 +1562,7 @@
         <w:rPr>
           <w:noProof/>
         </w:rPr>
-        <w:instrText xml:space="preserve"> PAGEREF _Toc435880924 \h </w:instrText>
+        <w:instrText xml:space="preserve"> PAGEREF _Toc436652685 \h </w:instrText>
       </w:r>
       <w:r>
         <w:rPr>
@@ -1437,7 +1579,7 @@
         <w:rPr>
           <w:noProof/>
         </w:rPr>
-        <w:t>6</w:t>
+        <w:t>8</w:t>
       </w:r>
       <w:r>
         <w:rPr>
@@ -1457,7 +1599,7 @@
           <w:noProof/>
           <w:sz w:val="22"/>
           <w:szCs w:val="22"/>
-          <w:lang w:val="en-GB" w:eastAsia="de-DE"/>
+          <w:lang w:val="de-DE" w:eastAsia="de-DE"/>
         </w:rPr>
       </w:pPr>
       <w:r>
@@ -1473,7 +1615,7 @@
           <w:noProof/>
           <w:sz w:val="22"/>
           <w:szCs w:val="22"/>
-          <w:lang w:val="en-GB" w:eastAsia="de-DE"/>
+          <w:lang w:val="de-DE" w:eastAsia="de-DE"/>
         </w:rPr>
         <w:tab/>
       </w:r>
@@ -1500,7 +1642,7 @@
         <w:rPr>
           <w:noProof/>
         </w:rPr>
-        <w:instrText xml:space="preserve"> PAGEREF _Toc435880925 \h </w:instrText>
+        <w:instrText xml:space="preserve"> PAGEREF _Toc436652686 \h </w:instrText>
       </w:r>
       <w:r>
         <w:rPr>
@@ -1517,7 +1659,7 @@
         <w:rPr>
           <w:noProof/>
         </w:rPr>
-        <w:t>6</w:t>
+        <w:t>8</w:t>
       </w:r>
       <w:r>
         <w:rPr>
@@ -1537,7 +1679,7 @@
           <w:noProof/>
           <w:sz w:val="22"/>
           <w:szCs w:val="22"/>
-          <w:lang w:val="en-GB" w:eastAsia="de-DE"/>
+          <w:lang w:val="de-DE" w:eastAsia="de-DE"/>
         </w:rPr>
       </w:pPr>
       <w:r>
@@ -1553,7 +1695,7 @@
           <w:noProof/>
           <w:sz w:val="22"/>
           <w:szCs w:val="22"/>
-          <w:lang w:val="en-GB" w:eastAsia="de-DE"/>
+          <w:lang w:val="de-DE" w:eastAsia="de-DE"/>
         </w:rPr>
         <w:tab/>
       </w:r>
@@ -1580,7 +1722,7 @@
         <w:rPr>
           <w:noProof/>
         </w:rPr>
-        <w:instrText xml:space="preserve"> PAGEREF _Toc435880926 \h </w:instrText>
+        <w:instrText xml:space="preserve"> PAGEREF _Toc436652687 \h </w:instrText>
       </w:r>
       <w:r>
         <w:rPr>
@@ -1597,7 +1739,7 @@
         <w:rPr>
           <w:noProof/>
         </w:rPr>
-        <w:t>6</w:t>
+        <w:t>8</w:t>
       </w:r>
       <w:r>
         <w:rPr>
@@ -1617,7 +1759,7 @@
           <w:noProof/>
           <w:sz w:val="22"/>
           <w:szCs w:val="22"/>
-          <w:lang w:val="en-GB" w:eastAsia="de-DE"/>
+          <w:lang w:val="de-DE" w:eastAsia="de-DE"/>
         </w:rPr>
       </w:pPr>
       <w:r>
@@ -1633,7 +1775,7 @@
           <w:noProof/>
           <w:sz w:val="22"/>
           <w:szCs w:val="22"/>
-          <w:lang w:val="en-GB" w:eastAsia="de-DE"/>
+          <w:lang w:val="de-DE" w:eastAsia="de-DE"/>
         </w:rPr>
         <w:tab/>
       </w:r>
@@ -1660,7 +1802,7 @@
         <w:rPr>
           <w:noProof/>
         </w:rPr>
-        <w:instrText xml:space="preserve"> PAGEREF _Toc435880927 \h </w:instrText>
+        <w:instrText xml:space="preserve"> PAGEREF _Toc436652688 \h </w:instrText>
       </w:r>
       <w:r>
         <w:rPr>
@@ -1677,7 +1819,7 @@
         <w:rPr>
           <w:noProof/>
         </w:rPr>
-        <w:t>6</w:t>
+        <w:t>8</w:t>
       </w:r>
       <w:r>
         <w:rPr>
@@ -1697,7 +1839,7 @@
           <w:noProof/>
           <w:sz w:val="22"/>
           <w:szCs w:val="22"/>
-          <w:lang w:val="en-GB" w:eastAsia="de-DE"/>
+          <w:lang w:eastAsia="de-DE"/>
         </w:rPr>
       </w:pPr>
       <w:r>
@@ -1713,7 +1855,7 @@
           <w:noProof/>
           <w:sz w:val="22"/>
           <w:szCs w:val="22"/>
-          <w:lang w:val="en-GB" w:eastAsia="de-DE"/>
+          <w:lang w:eastAsia="de-DE"/>
         </w:rPr>
         <w:tab/>
       </w:r>
@@ -1740,7 +1882,7 @@
         <w:rPr>
           <w:noProof/>
         </w:rPr>
-        <w:instrText xml:space="preserve"> PAGEREF _Toc435880928 \h </w:instrText>
+        <w:instrText xml:space="preserve"> PAGEREF _Toc436652689 \h </w:instrText>
       </w:r>
       <w:r>
         <w:rPr>
@@ -1757,7 +1899,7 @@
         <w:rPr>
           <w:noProof/>
         </w:rPr>
-        <w:t>6</w:t>
+        <w:t>8</w:t>
       </w:r>
       <w:r>
         <w:rPr>
@@ -1777,7 +1919,7 @@
           <w:noProof/>
           <w:sz w:val="22"/>
           <w:szCs w:val="22"/>
-          <w:lang w:val="en-GB" w:eastAsia="de-DE"/>
+          <w:lang w:eastAsia="de-DE"/>
         </w:rPr>
       </w:pPr>
       <w:r>
@@ -1793,7 +1935,7 @@
           <w:noProof/>
           <w:sz w:val="22"/>
           <w:szCs w:val="22"/>
-          <w:lang w:val="en-GB" w:eastAsia="de-DE"/>
+          <w:lang w:eastAsia="de-DE"/>
         </w:rPr>
         <w:tab/>
       </w:r>
@@ -1802,7 +1944,7 @@
           <w:noProof/>
           <w:lang w:val="en-GB"/>
         </w:rPr>
-        <w:t>Gamemode 2 or Mainscreen</w:t>
+        <w:t>Gamemode 2 or Main screen</w:t>
       </w:r>
       <w:r>
         <w:rPr>
@@ -1820,7 +1962,7 @@
         <w:rPr>
           <w:noProof/>
         </w:rPr>
-        <w:instrText xml:space="preserve"> PAGEREF _Toc435880929 \h </w:instrText>
+        <w:instrText xml:space="preserve"> PAGEREF _Toc436652690 \h </w:instrText>
       </w:r>
       <w:r>
         <w:rPr>
@@ -1837,7 +1979,7 @@
         <w:rPr>
           <w:noProof/>
         </w:rPr>
-        <w:t>6</w:t>
+        <w:t>8</w:t>
       </w:r>
       <w:r>
         <w:rPr>
@@ -1857,7 +1999,7 @@
           <w:noProof/>
           <w:sz w:val="22"/>
           <w:szCs w:val="22"/>
-          <w:lang w:val="en-GB" w:eastAsia="de-DE"/>
+          <w:lang w:eastAsia="de-DE"/>
         </w:rPr>
       </w:pPr>
       <w:r>
@@ -1873,7 +2015,7 @@
           <w:noProof/>
           <w:sz w:val="22"/>
           <w:szCs w:val="22"/>
-          <w:lang w:val="en-GB" w:eastAsia="de-DE"/>
+          <w:lang w:eastAsia="de-DE"/>
         </w:rPr>
         <w:tab/>
       </w:r>
@@ -1900,7 +2042,7 @@
         <w:rPr>
           <w:noProof/>
         </w:rPr>
-        <w:instrText xml:space="preserve"> PAGEREF _Toc435880930 \h </w:instrText>
+        <w:instrText xml:space="preserve"> PAGEREF _Toc436652691 \h </w:instrText>
       </w:r>
       <w:r>
         <w:rPr>
@@ -1917,7 +2059,7 @@
         <w:rPr>
           <w:noProof/>
         </w:rPr>
-        <w:t>6</w:t>
+        <w:t>8</w:t>
       </w:r>
       <w:r>
         <w:rPr>
@@ -1930,6 +2072,7 @@
       <w:pPr>
         <w:pStyle w:val="Titel"/>
         <w:rPr>
+          <w:rFonts w:ascii="Times New Roman" w:hAnsi="Times New Roman"/>
           <w:lang w:val="en-GB"/>
         </w:rPr>
       </w:pPr>
@@ -1943,12 +2086,14 @@
       </w:r>
       <w:r>
         <w:rPr>
+          <w:rFonts w:ascii="Times New Roman" w:hAnsi="Times New Roman"/>
           <w:lang w:val="en-GB"/>
         </w:rPr>
         <w:br w:type="page"/>
       </w:r>
       <w:r>
         <w:rPr>
+          <w:rFonts w:ascii="Times New Roman" w:hAnsi="Times New Roman"/>
           <w:lang w:val="en-GB"/>
         </w:rPr>
         <w:lastRenderedPageBreak/>
@@ -1956,30 +2101,35 @@
       </w:r>
       <w:r>
         <w:rPr>
+          <w:rFonts w:ascii="Times New Roman" w:hAnsi="Times New Roman"/>
           <w:lang w:val="en-GB"/>
         </w:rPr>
         <w:instrText xml:space="preserve">title  \* Mergeformat </w:instrText>
       </w:r>
       <w:r>
         <w:rPr>
+          <w:rFonts w:ascii="Times New Roman" w:hAnsi="Times New Roman"/>
           <w:lang w:val="en-GB"/>
         </w:rPr>
         <w:fldChar w:fldCharType="separate"/>
       </w:r>
       <w:r>
         <w:rPr>
+          <w:rFonts w:ascii="Times New Roman" w:hAnsi="Times New Roman"/>
           <w:lang w:val="en-GB"/>
         </w:rPr>
         <w:t xml:space="preserve">Use-Case Specification: </w:t>
       </w:r>
       <w:r>
         <w:rPr>
+          <w:rFonts w:ascii="Times New Roman" w:hAnsi="Times New Roman"/>
           <w:lang w:val="en-GB"/>
         </w:rPr>
         <w:t>Gamemode 1</w:t>
       </w:r>
       <w:r>
         <w:rPr>
+          <w:rFonts w:ascii="Times New Roman" w:hAnsi="Times New Roman"/>
           <w:lang w:val="en-GB"/>
         </w:rPr>
         <w:fldChar w:fldCharType="end"/>
@@ -1988,6 +2138,7 @@
       <w:bookmarkStart w:id="1" w:name="_Toc425054503"/>
       <w:r>
         <w:rPr>
+          <w:rFonts w:ascii="Times New Roman" w:hAnsi="Times New Roman"/>
           <w:lang w:val="en-GB"/>
         </w:rPr>
         <w:t xml:space="preserve"> </w:t>
@@ -2007,20 +2158,23 @@
       <w:pPr>
         <w:pStyle w:val="berschrift1"/>
         <w:rPr>
-          <w:lang w:val="en-GB"/>
-        </w:rPr>
-      </w:pPr>
-      <w:bookmarkStart w:id="2" w:name="_Toc435880918"/>
+          <w:rFonts w:ascii="Times New Roman" w:hAnsi="Times New Roman"/>
+          <w:lang w:val="en-GB"/>
+        </w:rPr>
+      </w:pPr>
+      <w:bookmarkStart w:id="2" w:name="_Toc436652679"/>
       <w:bookmarkStart w:id="3" w:name="_Toc423410238"/>
       <w:bookmarkStart w:id="4" w:name="_Toc425054504"/>
       <w:r>
         <w:rPr>
+          <w:rFonts w:ascii="Times New Roman" w:hAnsi="Times New Roman"/>
           <w:lang w:val="en-GB"/>
         </w:rPr>
         <w:t xml:space="preserve">Use-Case </w:t>
       </w:r>
       <w:r>
         <w:rPr>
+          <w:rFonts w:ascii="Times New Roman" w:hAnsi="Times New Roman"/>
           <w:lang w:val="en-GB"/>
         </w:rPr>
         <w:t>Gamemode 1</w:t>
@@ -2028,6 +2182,7 @@
       <w:bookmarkEnd w:id="2"/>
       <w:r>
         <w:rPr>
+          <w:rFonts w:ascii="Times New Roman" w:hAnsi="Times New Roman"/>
           <w:lang w:val="en-GB"/>
         </w:rPr>
         <w:t xml:space="preserve"> </w:t>
@@ -2037,12 +2192,14 @@
       <w:pPr>
         <w:pStyle w:val="berschrift2"/>
         <w:rPr>
-          <w:lang w:val="en-GB"/>
-        </w:rPr>
-      </w:pPr>
-      <w:bookmarkStart w:id="5" w:name="_Toc435880919"/>
-      <w:r>
-        <w:rPr>
+          <w:rFonts w:ascii="Times New Roman" w:hAnsi="Times New Roman"/>
+          <w:lang w:val="en-GB"/>
+        </w:rPr>
+      </w:pPr>
+      <w:bookmarkStart w:id="5" w:name="_Toc436652680"/>
+      <w:r>
+        <w:rPr>
+          <w:rFonts w:ascii="Times New Roman" w:hAnsi="Times New Roman"/>
           <w:lang w:val="en-GB"/>
         </w:rPr>
         <w:t>Brief Description</w:t>
@@ -2085,7 +2242,7 @@
           <w:lang w:val="de-DE" w:eastAsia="de-DE"/>
         </w:rPr>
         <w:drawing>
-          <wp:anchor distT="0" distB="0" distL="114300" distR="114300" simplePos="0" relativeHeight="251657216" behindDoc="1" locked="0" layoutInCell="1" allowOverlap="1">
+          <wp:anchor distT="0" distB="0" distL="114300" distR="114300" simplePos="0" relativeHeight="251657216" behindDoc="1" locked="0" layoutInCell="1" allowOverlap="1" wp14:anchorId="2B432729" wp14:editId="4A4210A2">
             <wp:simplePos x="0" y="0"/>
             <wp:positionH relativeFrom="column">
               <wp:posOffset>1188720</wp:posOffset>
@@ -2110,7 +2267,7 @@
                     </pic:cNvPicPr>
                   </pic:nvPicPr>
                   <pic:blipFill>
-                    <a:blip r:embed="rId15">
+                    <a:blip r:embed="rId10">
                       <a:extLst>
                         <a:ext uri="{28A0092B-C50C-407E-A947-70E740481C1C}">
                           <a14:useLocalDpi xmlns:a14="http://schemas.microsoft.com/office/drawing/2010/main" val="0"/>
@@ -2153,14 +2310,16 @@
         <w:pStyle w:val="berschrift1"/>
         <w:widowControl/>
         <w:rPr>
+          <w:rFonts w:ascii="Times New Roman" w:hAnsi="Times New Roman"/>
           <w:lang w:val="en-GB"/>
         </w:rPr>
       </w:pPr>
       <w:bookmarkStart w:id="6" w:name="_Toc423410239"/>
       <w:bookmarkStart w:id="7" w:name="_Toc425054505"/>
-      <w:bookmarkStart w:id="8" w:name="_Toc435880920"/>
-      <w:r>
-        <w:rPr>
+      <w:bookmarkStart w:id="8" w:name="_Toc436652681"/>
+      <w:r>
+        <w:rPr>
+          <w:rFonts w:ascii="Times New Roman" w:hAnsi="Times New Roman"/>
           <w:lang w:val="en-GB"/>
         </w:rPr>
         <w:lastRenderedPageBreak/>
@@ -2175,14 +2334,16 @@
         <w:pStyle w:val="berschrift2"/>
         <w:widowControl/>
         <w:rPr>
+          <w:rFonts w:ascii="Times New Roman" w:hAnsi="Times New Roman"/>
           <w:lang w:val="en-GB"/>
         </w:rPr>
       </w:pPr>
       <w:bookmarkStart w:id="9" w:name="_Toc423410240"/>
       <w:bookmarkStart w:id="10" w:name="_Toc425054506"/>
-      <w:bookmarkStart w:id="11" w:name="_Toc435880921"/>
-      <w:r>
-        <w:rPr>
+      <w:bookmarkStart w:id="11" w:name="_Toc436652682"/>
+      <w:r>
+        <w:rPr>
+          <w:rFonts w:ascii="Times New Roman" w:hAnsi="Times New Roman"/>
           <w:lang w:val="en-GB"/>
         </w:rPr>
         <w:t>Basic Flow</w:t>
@@ -2192,6 +2353,7 @@
       <w:bookmarkEnd w:id="11"/>
       <w:r>
         <w:rPr>
+          <w:rFonts w:ascii="Times New Roman" w:hAnsi="Times New Roman"/>
           <w:lang w:val="en-GB"/>
         </w:rPr>
         <w:t xml:space="preserve"> </w:t>
@@ -2211,7 +2373,7 @@
           <w:lang w:val="de-DE" w:eastAsia="de-DE"/>
         </w:rPr>
         <w:drawing>
-          <wp:inline distT="0" distB="0" distL="0" distR="0">
+          <wp:inline distT="0" distB="0" distL="0" distR="0" wp14:anchorId="6384EE4B" wp14:editId="7DB68C1C">
             <wp:extent cx="5344160" cy="7101840"/>
             <wp:effectExtent l="0" t="0" r="8890" b="3810"/>
             <wp:docPr id="1" name="Grafik 1" descr="C:\Duales Studium\01 Theorie\3. Semester\02 Software Engineering\02 Projekt\docs\functions\pics\UseCase Gamemode1.png"/>
@@ -2228,7 +2390,7 @@
                     </pic:cNvPicPr>
                   </pic:nvPicPr>
                   <pic:blipFill>
-                    <a:blip r:embed="rId16">
+                    <a:blip r:embed="rId11">
                       <a:extLst>
                         <a:ext uri="{28A0092B-C50C-407E-A947-70E740481C1C}">
                           <a14:useLocalDpi xmlns:a14="http://schemas.microsoft.com/office/drawing/2010/main" val="0"/>
@@ -2312,8 +2474,6 @@
         <w:lastRenderedPageBreak/>
         <w:t>Cucumber is not supported for desktop applications. We are using SikuliX 1.1.0 for our user tests.</w:t>
       </w:r>
-      <w:bookmarkStart w:id="12" w:name="_GoBack"/>
-      <w:bookmarkEnd w:id="12"/>
     </w:p>
     <w:p>
       <w:pPr>
@@ -2322,51 +2482,620 @@
           <w:lang w:val="en-GB"/>
         </w:rPr>
       </w:pPr>
-      <w:hyperlink r:id="rId17" w:history="1">
+      <w:r>
+        <w:rPr>
+          <w:lang w:val="en-GB"/>
+        </w:rPr>
+        <w:t>Scenario 1: Start game on the main screen</w:t>
+      </w:r>
+    </w:p>
+    <w:p>
+      <w:pPr>
+        <w:ind w:left="720" w:firstLine="720"/>
+        <w:rPr>
+          <w:lang w:val="en-GB"/>
+        </w:rPr>
+      </w:pPr>
+      <w:r>
+        <w:rPr>
+          <w:noProof/>
+          <w:lang w:val="de-DE" w:eastAsia="de-DE"/>
+        </w:rPr>
+        <w:drawing>
+          <wp:inline distT="0" distB="0" distL="0" distR="0" wp14:anchorId="5F29F858" wp14:editId="682930A4">
+            <wp:extent cx="4028572" cy="1990476"/>
+            <wp:effectExtent l="0" t="0" r="0" b="0"/>
+            <wp:docPr id="2" name="Grafik 2"/>
+            <wp:cNvGraphicFramePr>
+              <a:graphicFrameLocks xmlns:a="http://schemas.openxmlformats.org/drawingml/2006/main" noChangeAspect="1"/>
+            </wp:cNvGraphicFramePr>
+            <a:graphic xmlns:a="http://schemas.openxmlformats.org/drawingml/2006/main">
+              <a:graphicData uri="http://schemas.openxmlformats.org/drawingml/2006/picture">
+                <pic:pic xmlns:pic="http://schemas.openxmlformats.org/drawingml/2006/picture">
+                  <pic:nvPicPr>
+                    <pic:cNvPr id="0" name=""/>
+                    <pic:cNvPicPr/>
+                  </pic:nvPicPr>
+                  <pic:blipFill>
+                    <a:blip r:embed="rId12"/>
+                    <a:stretch>
+                      <a:fillRect/>
+                    </a:stretch>
+                  </pic:blipFill>
+                  <pic:spPr>
+                    <a:xfrm>
+                      <a:off x="0" y="0"/>
+                      <a:ext cx="4028572" cy="1990476"/>
+                    </a:xfrm>
+                    <a:prstGeom prst="rect">
+                      <a:avLst/>
+                    </a:prstGeom>
+                  </pic:spPr>
+                </pic:pic>
+              </a:graphicData>
+            </a:graphic>
+          </wp:inline>
+        </w:drawing>
+      </w:r>
+    </w:p>
+    <w:p>
+      <w:pPr>
+        <w:ind w:left="720"/>
+        <w:rPr>
+          <w:lang w:val="en-GB"/>
+        </w:rPr>
+      </w:pPr>
+      <w:r>
+        <w:rPr>
+          <w:lang w:val="en-GB"/>
+        </w:rPr>
+        <w:t>Scenario 2: Start game in the menu</w:t>
+      </w:r>
+    </w:p>
+    <w:p>
+      <w:pPr>
+        <w:ind w:left="720" w:firstLine="720"/>
+        <w:rPr>
+          <w:lang w:val="en-GB"/>
+        </w:rPr>
+      </w:pPr>
+      <w:r>
+        <w:rPr>
+          <w:noProof/>
+          <w:lang w:val="de-DE" w:eastAsia="de-DE"/>
+        </w:rPr>
+        <w:drawing>
+          <wp:inline distT="0" distB="0" distL="0" distR="0" wp14:anchorId="0F3BFA45" wp14:editId="0AFCD1C2">
+            <wp:extent cx="4028572" cy="2571429"/>
+            <wp:effectExtent l="0" t="0" r="0" b="635"/>
+            <wp:docPr id="4" name="Grafik 4"/>
+            <wp:cNvGraphicFramePr>
+              <a:graphicFrameLocks xmlns:a="http://schemas.openxmlformats.org/drawingml/2006/main" noChangeAspect="1"/>
+            </wp:cNvGraphicFramePr>
+            <a:graphic xmlns:a="http://schemas.openxmlformats.org/drawingml/2006/main">
+              <a:graphicData uri="http://schemas.openxmlformats.org/drawingml/2006/picture">
+                <pic:pic xmlns:pic="http://schemas.openxmlformats.org/drawingml/2006/picture">
+                  <pic:nvPicPr>
+                    <pic:cNvPr id="0" name=""/>
+                    <pic:cNvPicPr/>
+                  </pic:nvPicPr>
+                  <pic:blipFill>
+                    <a:blip r:embed="rId13"/>
+                    <a:stretch>
+                      <a:fillRect/>
+                    </a:stretch>
+                  </pic:blipFill>
+                  <pic:spPr>
+                    <a:xfrm>
+                      <a:off x="0" y="0"/>
+                      <a:ext cx="4028572" cy="2571429"/>
+                    </a:xfrm>
+                    <a:prstGeom prst="rect">
+                      <a:avLst/>
+                    </a:prstGeom>
+                  </pic:spPr>
+                </pic:pic>
+              </a:graphicData>
+            </a:graphic>
+          </wp:inline>
+        </w:drawing>
+      </w:r>
+    </w:p>
+    <w:p>
+      <w:pPr>
+        <w:ind w:left="720"/>
+        <w:rPr>
+          <w:lang w:val="en-GB"/>
+        </w:rPr>
+      </w:pPr>
+      <w:r>
+        <w:rPr>
+          <w:lang w:val="en-GB"/>
+        </w:rPr>
+        <w:t xml:space="preserve">Scenario 3: Abort </w:t>
+      </w:r>
+      <w:r>
+        <w:rPr>
+          <w:lang w:val="en-GB"/>
+        </w:rPr>
+        <w:t>active</w:t>
+      </w:r>
+      <w:r>
+        <w:rPr>
+          <w:lang w:val="en-GB"/>
+        </w:rPr>
+        <w:t xml:space="preserve"> game</w:t>
+      </w:r>
+    </w:p>
+    <w:p>
+      <w:pPr>
+        <w:ind w:left="720" w:firstLine="720"/>
+        <w:rPr>
+          <w:lang w:val="en-GB"/>
+        </w:rPr>
+      </w:pPr>
+      <w:r>
+        <w:rPr>
+          <w:noProof/>
+          <w:lang w:val="de-DE" w:eastAsia="de-DE"/>
+        </w:rPr>
+        <w:drawing>
+          <wp:inline distT="0" distB="0" distL="0" distR="0" wp14:anchorId="7CA3ACC6" wp14:editId="2E28170D">
+            <wp:extent cx="3923810" cy="2971429"/>
+            <wp:effectExtent l="0" t="0" r="635" b="635"/>
+            <wp:docPr id="5" name="Grafik 5"/>
+            <wp:cNvGraphicFramePr>
+              <a:graphicFrameLocks xmlns:a="http://schemas.openxmlformats.org/drawingml/2006/main" noChangeAspect="1"/>
+            </wp:cNvGraphicFramePr>
+            <a:graphic xmlns:a="http://schemas.openxmlformats.org/drawingml/2006/main">
+              <a:graphicData uri="http://schemas.openxmlformats.org/drawingml/2006/picture">
+                <pic:pic xmlns:pic="http://schemas.openxmlformats.org/drawingml/2006/picture">
+                  <pic:nvPicPr>
+                    <pic:cNvPr id="0" name=""/>
+                    <pic:cNvPicPr/>
+                  </pic:nvPicPr>
+                  <pic:blipFill>
+                    <a:blip r:embed="rId14"/>
+                    <a:stretch>
+                      <a:fillRect/>
+                    </a:stretch>
+                  </pic:blipFill>
+                  <pic:spPr>
+                    <a:xfrm>
+                      <a:off x="0" y="0"/>
+                      <a:ext cx="3923810" cy="2971429"/>
+                    </a:xfrm>
+                    <a:prstGeom prst="rect">
+                      <a:avLst/>
+                    </a:prstGeom>
+                  </pic:spPr>
+                </pic:pic>
+              </a:graphicData>
+            </a:graphic>
+          </wp:inline>
+        </w:drawing>
+      </w:r>
+      <w:bookmarkStart w:id="12" w:name="_Toc423410241"/>
+      <w:bookmarkStart w:id="13" w:name="_Toc425054507"/>
+    </w:p>
+    <w:p>
+      <w:pPr>
+        <w:ind w:firstLine="720"/>
+        <w:rPr>
+          <w:lang w:val="en-GB"/>
+        </w:rPr>
+      </w:pPr>
+      <w:r>
+        <w:rPr>
+          <w:lang w:val="en-GB"/>
+        </w:rPr>
+        <w:lastRenderedPageBreak/>
+        <w:t>Scenario 4: Play “Gamemode1”</w:t>
+      </w:r>
+    </w:p>
+    <w:p>
+      <w:pPr>
+        <w:ind w:firstLine="720"/>
+        <w:rPr>
+          <w:lang w:val="en-GB"/>
+        </w:rPr>
+      </w:pPr>
+    </w:p>
+    <w:p>
+      <w:pPr>
+        <w:ind w:firstLine="720"/>
+        <w:rPr>
+          <w:lang w:val="en-GB"/>
+        </w:rPr>
+      </w:pPr>
+      <w:r>
+        <w:rPr>
+          <w:lang w:val="en-GB"/>
+        </w:rPr>
+        <w:t>Scenario 5: Finish game</w:t>
+      </w:r>
+    </w:p>
+    <w:p>
+      <w:pPr>
+        <w:rPr>
+          <w:lang w:val="en-GB"/>
+        </w:rPr>
+      </w:pPr>
+    </w:p>
+    <w:p>
+      <w:pPr>
+        <w:rPr>
+          <w:lang w:val="en-GB"/>
+        </w:rPr>
+      </w:pPr>
+    </w:p>
+    <w:p>
+      <w:pPr>
+        <w:rPr>
+          <w:lang w:val="en-GB"/>
+        </w:rPr>
+      </w:pPr>
+    </w:p>
+    <w:p>
+      <w:pPr>
+        <w:rPr>
+          <w:lang w:val="en-GB"/>
+        </w:rPr>
+      </w:pPr>
+    </w:p>
+    <w:p>
+      <w:pPr>
+        <w:rPr>
+          <w:lang w:val="en-GB"/>
+        </w:rPr>
+      </w:pPr>
+    </w:p>
+    <w:p>
+      <w:pPr>
+        <w:rPr>
+          <w:lang w:val="en-GB"/>
+        </w:rPr>
+      </w:pPr>
+    </w:p>
+    <w:p>
+      <w:pPr>
+        <w:rPr>
+          <w:lang w:val="en-GB"/>
+        </w:rPr>
+      </w:pPr>
+    </w:p>
+    <w:p>
+      <w:pPr>
+        <w:rPr>
+          <w:lang w:val="en-GB"/>
+        </w:rPr>
+      </w:pPr>
+    </w:p>
+    <w:p>
+      <w:pPr>
+        <w:rPr>
+          <w:lang w:val="en-GB"/>
+        </w:rPr>
+      </w:pPr>
+    </w:p>
+    <w:p>
+      <w:pPr>
+        <w:rPr>
+          <w:lang w:val="en-GB"/>
+        </w:rPr>
+      </w:pPr>
+    </w:p>
+    <w:p>
+      <w:pPr>
+        <w:rPr>
+          <w:lang w:val="en-GB"/>
+        </w:rPr>
+      </w:pPr>
+    </w:p>
+    <w:p>
+      <w:pPr>
+        <w:rPr>
+          <w:lang w:val="en-GB"/>
+        </w:rPr>
+      </w:pPr>
+    </w:p>
+    <w:p>
+      <w:pPr>
+        <w:rPr>
+          <w:lang w:val="en-GB"/>
+        </w:rPr>
+      </w:pPr>
+    </w:p>
+    <w:p>
+      <w:pPr>
+        <w:rPr>
+          <w:lang w:val="en-GB"/>
+        </w:rPr>
+      </w:pPr>
+    </w:p>
+    <w:p>
+      <w:pPr>
+        <w:rPr>
+          <w:lang w:val="en-GB"/>
+        </w:rPr>
+      </w:pPr>
+    </w:p>
+    <w:p>
+      <w:pPr>
+        <w:rPr>
+          <w:lang w:val="en-GB"/>
+        </w:rPr>
+      </w:pPr>
+    </w:p>
+    <w:p>
+      <w:pPr>
+        <w:rPr>
+          <w:lang w:val="en-GB"/>
+        </w:rPr>
+      </w:pPr>
+    </w:p>
+    <w:p>
+      <w:pPr>
+        <w:rPr>
+          <w:lang w:val="en-GB"/>
+        </w:rPr>
+      </w:pPr>
+    </w:p>
+    <w:p>
+      <w:pPr>
+        <w:rPr>
+          <w:lang w:val="en-GB"/>
+        </w:rPr>
+      </w:pPr>
+    </w:p>
+    <w:p>
+      <w:pPr>
+        <w:rPr>
+          <w:lang w:val="en-GB"/>
+        </w:rPr>
+      </w:pPr>
+    </w:p>
+    <w:p>
+      <w:pPr>
+        <w:rPr>
+          <w:lang w:val="en-GB"/>
+        </w:rPr>
+      </w:pPr>
+    </w:p>
+    <w:p>
+      <w:pPr>
+        <w:rPr>
+          <w:lang w:val="en-GB"/>
+        </w:rPr>
+      </w:pPr>
+    </w:p>
+    <w:p>
+      <w:pPr>
+        <w:rPr>
+          <w:lang w:val="en-GB"/>
+        </w:rPr>
+      </w:pPr>
+    </w:p>
+    <w:p>
+      <w:pPr>
+        <w:rPr>
+          <w:lang w:val="en-GB"/>
+        </w:rPr>
+      </w:pPr>
+    </w:p>
+    <w:p>
+      <w:pPr>
+        <w:rPr>
+          <w:lang w:val="en-GB"/>
+        </w:rPr>
+      </w:pPr>
+    </w:p>
+    <w:p>
+      <w:pPr>
+        <w:rPr>
+          <w:lang w:val="en-GB"/>
+        </w:rPr>
+      </w:pPr>
+    </w:p>
+    <w:p>
+      <w:pPr>
+        <w:rPr>
+          <w:lang w:val="en-GB"/>
+        </w:rPr>
+      </w:pPr>
+    </w:p>
+    <w:p>
+      <w:pPr>
+        <w:rPr>
+          <w:lang w:val="en-GB"/>
+        </w:rPr>
+      </w:pPr>
+    </w:p>
+    <w:p>
+      <w:pPr>
+        <w:rPr>
+          <w:lang w:val="en-GB"/>
+        </w:rPr>
+      </w:pPr>
+    </w:p>
+    <w:p>
+      <w:pPr>
+        <w:rPr>
+          <w:lang w:val="en-GB"/>
+        </w:rPr>
+      </w:pPr>
+    </w:p>
+    <w:p>
+      <w:pPr>
+        <w:rPr>
+          <w:lang w:val="en-GB"/>
+        </w:rPr>
+      </w:pPr>
+    </w:p>
+    <w:p>
+      <w:pPr>
+        <w:rPr>
+          <w:lang w:val="en-GB"/>
+        </w:rPr>
+      </w:pPr>
+    </w:p>
+    <w:p>
+      <w:pPr>
+        <w:rPr>
+          <w:lang w:val="en-GB"/>
+        </w:rPr>
+      </w:pPr>
+    </w:p>
+    <w:p>
+      <w:pPr>
+        <w:rPr>
+          <w:lang w:val="en-GB"/>
+        </w:rPr>
+      </w:pPr>
+    </w:p>
+    <w:p>
+      <w:pPr>
+        <w:rPr>
+          <w:lang w:val="en-GB"/>
+        </w:rPr>
+      </w:pPr>
+    </w:p>
+    <w:p>
+      <w:pPr>
+        <w:rPr>
+          <w:lang w:val="en-GB"/>
+        </w:rPr>
+      </w:pPr>
+    </w:p>
+    <w:p>
+      <w:pPr>
+        <w:rPr>
+          <w:lang w:val="en-GB"/>
+        </w:rPr>
+      </w:pPr>
+    </w:p>
+    <w:p>
+      <w:pPr>
+        <w:rPr>
+          <w:lang w:val="en-GB"/>
+        </w:rPr>
+      </w:pPr>
+    </w:p>
+    <w:p>
+      <w:pPr>
+        <w:rPr>
+          <w:lang w:val="en-GB"/>
+        </w:rPr>
+      </w:pPr>
+    </w:p>
+    <w:p>
+      <w:pPr>
+        <w:rPr>
+          <w:lang w:val="en-GB"/>
+        </w:rPr>
+      </w:pPr>
+    </w:p>
+    <w:p>
+      <w:pPr>
+        <w:rPr>
+          <w:lang w:val="en-GB"/>
+        </w:rPr>
+      </w:pPr>
+    </w:p>
+    <w:p>
+      <w:pPr>
+        <w:rPr>
+          <w:lang w:val="en-GB"/>
+        </w:rPr>
+      </w:pPr>
+    </w:p>
+    <w:p>
+      <w:pPr>
+        <w:rPr>
+          <w:lang w:val="en-GB"/>
+        </w:rPr>
+      </w:pPr>
+    </w:p>
+    <w:p>
+      <w:pPr>
+        <w:rPr>
+          <w:lang w:val="en-GB"/>
+        </w:rPr>
+      </w:pPr>
+    </w:p>
+    <w:p>
+      <w:pPr>
+        <w:rPr>
+          <w:lang w:val="en-GB"/>
+        </w:rPr>
+      </w:pPr>
+    </w:p>
+    <w:p>
+      <w:pPr>
+        <w:rPr>
+          <w:lang w:val="en-GB"/>
+        </w:rPr>
+      </w:pPr>
+    </w:p>
+    <w:p>
+      <w:pPr>
+        <w:rPr>
+          <w:lang w:val="en-GB"/>
+        </w:rPr>
+      </w:pPr>
+    </w:p>
+    <w:p>
+      <w:pPr>
+        <w:ind w:firstLine="720"/>
+      </w:pPr>
+    </w:p>
+    <w:p>
+      <w:pPr>
+        <w:ind w:firstLine="720"/>
+      </w:pPr>
+    </w:p>
+    <w:p>
+      <w:pPr>
+        <w:ind w:firstLine="720"/>
+        <w:rPr>
+          <w:color w:val="0000FF"/>
+          <w:u w:val="single"/>
+        </w:rPr>
+      </w:pPr>
+      <w:r>
+        <w:t xml:space="preserve">SikuliX-Directory: </w:t>
+      </w:r>
+      <w:hyperlink r:id="rId15" w:history="1">
         <w:r>
           <w:rPr>
             <w:rStyle w:val="Hyperlink"/>
-            <w:noProof/>
-            <w:lang w:val="en-GB" w:eastAsia="de-DE"/>
           </w:rPr>
-          <w:t>https://github.com/nappydevelopment/Nappy-the-ingenious/blob/master/src/main/java/test/sikulix/Gamemode1Sikuli.java</w:t>
+          <w:t>https://github.com/nappydevelopment/docs/tree/master/sikulix</w:t>
         </w:r>
       </w:hyperlink>
-      <w:r>
-        <w:rPr>
-          <w:noProof/>
-          <w:lang w:val="en-GB" w:eastAsia="de-DE"/>
-        </w:rPr>
-        <w:t xml:space="preserve"> </w:t>
-      </w:r>
-    </w:p>
-    <w:p>
-      <w:pPr>
-        <w:ind w:left="720"/>
-        <w:rPr>
-          <w:lang w:val="en-GB"/>
-        </w:rPr>
-      </w:pPr>
+      <w:bookmarkStart w:id="14" w:name="_GoBack"/>
+      <w:bookmarkEnd w:id="14"/>
     </w:p>
     <w:p>
       <w:pPr>
         <w:pStyle w:val="berschrift2"/>
         <w:widowControl/>
         <w:rPr>
-          <w:lang w:val="en-GB"/>
-        </w:rPr>
-      </w:pPr>
-      <w:bookmarkStart w:id="13" w:name="_Toc423410241"/>
-      <w:bookmarkStart w:id="14" w:name="_Toc425054507"/>
-      <w:bookmarkStart w:id="15" w:name="_Toc435880922"/>
-      <w:r>
-        <w:rPr>
-          <w:lang w:val="en-GB"/>
-        </w:rPr>
+          <w:rFonts w:ascii="Times New Roman" w:hAnsi="Times New Roman"/>
+          <w:lang w:val="en-GB"/>
+        </w:rPr>
+      </w:pPr>
+      <w:bookmarkStart w:id="15" w:name="_Toc436652683"/>
+      <w:r>
+        <w:rPr>
+          <w:rFonts w:ascii="Times New Roman" w:hAnsi="Times New Roman"/>
+          <w:lang w:val="en-GB"/>
+        </w:rPr>
+        <w:lastRenderedPageBreak/>
         <w:t>Alternative Flows</w:t>
       </w:r>
+      <w:bookmarkEnd w:id="12"/>
       <w:bookmarkEnd w:id="13"/>
-      <w:bookmarkEnd w:id="14"/>
       <w:bookmarkEnd w:id="15"/>
     </w:p>
     <w:p>
@@ -2374,15 +3103,17 @@
         <w:pStyle w:val="berschrift3"/>
         <w:widowControl/>
         <w:rPr>
+          <w:rFonts w:ascii="Times New Roman" w:hAnsi="Times New Roman"/>
           <w:i w:val="0"/>
           <w:lang w:val="en-GB"/>
         </w:rPr>
       </w:pPr>
-      <w:bookmarkStart w:id="16" w:name="_Toc435880923"/>
+      <w:bookmarkStart w:id="16" w:name="_Toc436652684"/>
       <w:bookmarkStart w:id="17" w:name="_Toc423410251"/>
       <w:bookmarkStart w:id="18" w:name="_Toc425054510"/>
       <w:r>
         <w:rPr>
+          <w:rFonts w:ascii="Times New Roman" w:hAnsi="Times New Roman"/>
           <w:i w:val="0"/>
           <w:lang w:val="en-GB"/>
         </w:rPr>
@@ -2408,12 +3139,14 @@
       <w:pPr>
         <w:pStyle w:val="berschrift1"/>
         <w:rPr>
-          <w:lang w:val="en-GB"/>
-        </w:rPr>
-      </w:pPr>
-      <w:bookmarkStart w:id="19" w:name="_Toc435880924"/>
-      <w:r>
-        <w:rPr>
+          <w:rFonts w:ascii="Times New Roman" w:hAnsi="Times New Roman"/>
+          <w:lang w:val="en-GB"/>
+        </w:rPr>
+      </w:pPr>
+      <w:bookmarkStart w:id="19" w:name="_Toc436652685"/>
+      <w:r>
+        <w:rPr>
+          <w:rFonts w:ascii="Times New Roman" w:hAnsi="Times New Roman"/>
           <w:lang w:val="en-GB"/>
         </w:rPr>
         <w:t>Special Requirements</w:t>
@@ -2441,14 +3174,16 @@
         <w:pStyle w:val="berschrift1"/>
         <w:widowControl/>
         <w:rPr>
+          <w:rFonts w:ascii="Times New Roman" w:hAnsi="Times New Roman"/>
           <w:lang w:val="en-GB"/>
         </w:rPr>
       </w:pPr>
       <w:bookmarkStart w:id="20" w:name="_Toc423410253"/>
       <w:bookmarkStart w:id="21" w:name="_Toc425054512"/>
-      <w:bookmarkStart w:id="22" w:name="_Toc435880925"/>
-      <w:r>
-        <w:rPr>
+      <w:bookmarkStart w:id="22" w:name="_Toc436652686"/>
+      <w:r>
+        <w:rPr>
+          <w:rFonts w:ascii="Times New Roman" w:hAnsi="Times New Roman"/>
           <w:lang w:val="en-GB"/>
         </w:rPr>
         <w:t>Preconditions</w:t>
@@ -2462,12 +3197,14 @@
         <w:pStyle w:val="berschrift2"/>
         <w:widowControl/>
         <w:rPr>
-          <w:lang w:val="en-GB"/>
-        </w:rPr>
-      </w:pPr>
-      <w:bookmarkStart w:id="23" w:name="_Toc435880926"/>
-      <w:r>
-        <w:rPr>
+          <w:rFonts w:ascii="Times New Roman" w:hAnsi="Times New Roman"/>
+          <w:lang w:val="en-GB"/>
+        </w:rPr>
+      </w:pPr>
+      <w:bookmarkStart w:id="23" w:name="_Toc436652687"/>
+      <w:r>
+        <w:rPr>
+          <w:rFonts w:ascii="Times New Roman" w:hAnsi="Times New Roman"/>
           <w:lang w:val="en-GB"/>
         </w:rPr>
         <w:t>Game already started</w:t>
@@ -2485,7 +3222,19 @@
         <w:rPr>
           <w:lang w:val="en-GB"/>
         </w:rPr>
-        <w:t>The user has to start the game. He can use the button on the mainscreen or the button in the menu.</w:t>
+        <w:t>The user has to start the game. He can use the button on the main</w:t>
+      </w:r>
+      <w:r>
+        <w:rPr>
+          <w:lang w:val="en-GB"/>
+        </w:rPr>
+        <w:t xml:space="preserve"> </w:t>
+      </w:r>
+      <w:r>
+        <w:rPr>
+          <w:lang w:val="en-GB"/>
+        </w:rPr>
+        <w:t>screen or the button in the menu.</w:t>
       </w:r>
     </w:p>
     <w:p>
@@ -2493,14 +3242,16 @@
         <w:pStyle w:val="berschrift1"/>
         <w:widowControl/>
         <w:rPr>
+          <w:rFonts w:ascii="Times New Roman" w:hAnsi="Times New Roman"/>
           <w:lang w:val="en-GB"/>
         </w:rPr>
       </w:pPr>
       <w:bookmarkStart w:id="24" w:name="_Toc423410255"/>
       <w:bookmarkStart w:id="25" w:name="_Toc425054514"/>
-      <w:bookmarkStart w:id="26" w:name="_Toc435880927"/>
-      <w:r>
-        <w:rPr>
+      <w:bookmarkStart w:id="26" w:name="_Toc436652688"/>
+      <w:r>
+        <w:rPr>
+          <w:rFonts w:ascii="Times New Roman" w:hAnsi="Times New Roman"/>
           <w:lang w:val="en-GB"/>
         </w:rPr>
         <w:t>Postconditions</w:t>
@@ -2513,21 +3264,17 @@
       <w:pPr>
         <w:pStyle w:val="berschrift2"/>
         <w:rPr>
-          <w:lang w:val="en-GB"/>
-        </w:rPr>
-      </w:pPr>
-      <w:bookmarkStart w:id="27" w:name="_Toc435880928"/>
-      <w:r>
-        <w:rPr>
-          <w:lang w:val="en-GB"/>
-        </w:rPr>
-        <w:t xml:space="preserve">Game will appear in </w:t>
-      </w:r>
-      <w:r>
-        <w:rPr>
-          <w:lang w:val="en-GB"/>
-        </w:rPr>
-        <w:t>the statistic</w:t>
+          <w:rFonts w:ascii="Times New Roman" w:hAnsi="Times New Roman"/>
+          <w:lang w:val="en-GB"/>
+        </w:rPr>
+      </w:pPr>
+      <w:bookmarkStart w:id="27" w:name="_Toc436652689"/>
+      <w:r>
+        <w:rPr>
+          <w:rFonts w:ascii="Times New Roman" w:hAnsi="Times New Roman"/>
+          <w:lang w:val="en-GB"/>
+        </w:rPr>
+        <w:t>Game will appear in the statistic</w:t>
       </w:r>
       <w:bookmarkEnd w:id="27"/>
     </w:p>
@@ -2549,27 +3296,45 @@
       <w:pPr>
         <w:pStyle w:val="berschrift2"/>
         <w:rPr>
-          <w:lang w:val="en-GB"/>
-        </w:rPr>
-      </w:pPr>
-      <w:bookmarkStart w:id="28" w:name="_Toc435880929"/>
-      <w:r>
-        <w:rPr>
+          <w:rFonts w:ascii="Times New Roman" w:hAnsi="Times New Roman"/>
+          <w:lang w:val="en-GB"/>
+        </w:rPr>
+      </w:pPr>
+      <w:bookmarkStart w:id="28" w:name="_Toc436652690"/>
+      <w:r>
+        <w:rPr>
+          <w:rFonts w:ascii="Times New Roman" w:hAnsi="Times New Roman"/>
           <w:lang w:val="en-GB"/>
         </w:rPr>
         <w:t>Gamemode 2</w:t>
       </w:r>
       <w:r>
         <w:rPr>
+          <w:rFonts w:ascii="Times New Roman" w:hAnsi="Times New Roman"/>
           <w:lang w:val="en-GB"/>
         </w:rPr>
         <w:t xml:space="preserve"> or</w:t>
       </w:r>
       <w:r>
         <w:rPr>
-          <w:lang w:val="en-GB"/>
-        </w:rPr>
-        <w:t xml:space="preserve"> Mainscreen</w:t>
+          <w:rFonts w:ascii="Times New Roman" w:hAnsi="Times New Roman"/>
+          <w:lang w:val="en-GB"/>
+        </w:rPr>
+        <w:t xml:space="preserve"> Main</w:t>
+      </w:r>
+      <w:r>
+        <w:rPr>
+          <w:rFonts w:ascii="Times New Roman" w:hAnsi="Times New Roman"/>
+          <w:lang w:val="en-GB"/>
+        </w:rPr>
+        <w:t xml:space="preserve"> </w:t>
+      </w:r>
+      <w:r>
+        <w:rPr>
+          <w:rFonts w:ascii="Times New Roman" w:hAnsi="Times New Roman"/>
+          <w:lang w:val="en-GB"/>
+        </w:rPr>
+        <w:t>screen</w:t>
       </w:r>
       <w:bookmarkEnd w:id="28"/>
     </w:p>
@@ -2591,19 +3356,33 @@
           <w:lang w:val="en-GB"/>
         </w:rPr>
         <w:br/>
-        <w:t>If the user skip the second game mode he will forward to the mainscreen. Otherwise he can play the second game mode.</w:t>
+        <w:t>If the user skip the second game mode he will forward to the main</w:t>
+      </w:r>
+      <w:r>
+        <w:rPr>
+          <w:lang w:val="en-GB"/>
+        </w:rPr>
+        <w:t xml:space="preserve"> </w:t>
+      </w:r>
+      <w:r>
+        <w:rPr>
+          <w:lang w:val="en-GB"/>
+        </w:rPr>
+        <w:t>screen. Otherwise he can play the second game mode.</w:t>
       </w:r>
     </w:p>
     <w:p>
       <w:pPr>
         <w:pStyle w:val="berschrift1"/>
         <w:rPr>
-          <w:lang w:val="en-GB"/>
-        </w:rPr>
-      </w:pPr>
-      <w:bookmarkStart w:id="29" w:name="_Toc435880930"/>
-      <w:r>
-        <w:rPr>
+          <w:rFonts w:ascii="Times New Roman" w:hAnsi="Times New Roman"/>
+          <w:lang w:val="en-GB"/>
+        </w:rPr>
+      </w:pPr>
+      <w:bookmarkStart w:id="29" w:name="_Toc436652691"/>
+      <w:r>
+        <w:rPr>
+          <w:rFonts w:ascii="Times New Roman" w:hAnsi="Times New Roman"/>
           <w:lang w:val="en-GB"/>
         </w:rPr>
         <w:t>Extension Points</w:t>
@@ -2625,8 +3404,8 @@
       </w:r>
     </w:p>
     <w:sectPr>
-      <w:headerReference w:type="default" r:id="rId18"/>
-      <w:footerReference w:type="default" r:id="rId19"/>
+      <w:headerReference w:type="default" r:id="rId16"/>
+      <w:footerReference w:type="default" r:id="rId17"/>
       <w:endnotePr>
         <w:numFmt w:val="decimal"/>
       </w:endnotePr>
@@ -2664,36 +3443,6 @@
 </file>
 
 <file path=word/footer1.xml><?xml version="1.0" encoding="utf-8"?>
-<w:ftr xmlns:wpc="http://schemas.microsoft.com/office/word/2010/wordprocessingCanvas" xmlns:mc="http://schemas.openxmlformats.org/markup-compatibility/2006" xmlns:o="urn:schemas-microsoft-com:office:office" xmlns:r="http://schemas.openxmlformats.org/officeDocument/2006/relationships" xmlns:m="http://schemas.openxmlformats.org/officeDocument/2006/math" xmlns:v="urn:schemas-microsoft-com:vml" xmlns:wp14="http://schemas.microsoft.com/office/word/2010/wordprocessingDrawing" xmlns:wp="http://schemas.openxmlformats.org/drawingml/2006/wordprocessingDrawing" xmlns:w10="urn:schemas-microsoft-com:office:word" xmlns:w="http://schemas.openxmlformats.org/wordprocessingml/2006/main" xmlns:w14="http://schemas.microsoft.com/office/word/2010/wordml" xmlns:wpg="http://schemas.microsoft.com/office/word/2010/wordprocessingGroup" xmlns:wpi="http://schemas.microsoft.com/office/word/2010/wordprocessingInk" xmlns:wne="http://schemas.microsoft.com/office/word/2006/wordml" xmlns:wps="http://schemas.microsoft.com/office/word/2010/wordprocessingShape" mc:Ignorable="w14 wp14">
-  <w:p>
-    <w:pPr>
-      <w:pStyle w:val="Fuzeile"/>
-    </w:pPr>
-  </w:p>
-</w:ftr>
-</file>
-
-<file path=word/footer2.xml><?xml version="1.0" encoding="utf-8"?>
-<w:ftr xmlns:wpc="http://schemas.microsoft.com/office/word/2010/wordprocessingCanvas" xmlns:mc="http://schemas.openxmlformats.org/markup-compatibility/2006" xmlns:o="urn:schemas-microsoft-com:office:office" xmlns:r="http://schemas.openxmlformats.org/officeDocument/2006/relationships" xmlns:m="http://schemas.openxmlformats.org/officeDocument/2006/math" xmlns:v="urn:schemas-microsoft-com:vml" xmlns:wp14="http://schemas.microsoft.com/office/word/2010/wordprocessingDrawing" xmlns:wp="http://schemas.openxmlformats.org/drawingml/2006/wordprocessingDrawing" xmlns:w10="urn:schemas-microsoft-com:office:word" xmlns:w="http://schemas.openxmlformats.org/wordprocessingml/2006/main" xmlns:w14="http://schemas.microsoft.com/office/word/2010/wordml" xmlns:wpg="http://schemas.microsoft.com/office/word/2010/wordprocessingGroup" xmlns:wpi="http://schemas.microsoft.com/office/word/2010/wordprocessingInk" xmlns:wne="http://schemas.microsoft.com/office/word/2006/wordml" xmlns:wps="http://schemas.microsoft.com/office/word/2010/wordprocessingShape" mc:Ignorable="w14 wp14">
-  <w:p>
-    <w:pPr>
-      <w:pStyle w:val="Fuzeile"/>
-    </w:pPr>
-  </w:p>
-</w:ftr>
-</file>
-
-<file path=word/footer3.xml><?xml version="1.0" encoding="utf-8"?>
-<w:ftr xmlns:wpc="http://schemas.microsoft.com/office/word/2010/wordprocessingCanvas" xmlns:mc="http://schemas.openxmlformats.org/markup-compatibility/2006" xmlns:o="urn:schemas-microsoft-com:office:office" xmlns:r="http://schemas.openxmlformats.org/officeDocument/2006/relationships" xmlns:m="http://schemas.openxmlformats.org/officeDocument/2006/math" xmlns:v="urn:schemas-microsoft-com:vml" xmlns:wp14="http://schemas.microsoft.com/office/word/2010/wordprocessingDrawing" xmlns:wp="http://schemas.openxmlformats.org/drawingml/2006/wordprocessingDrawing" xmlns:w10="urn:schemas-microsoft-com:office:word" xmlns:w="http://schemas.openxmlformats.org/wordprocessingml/2006/main" xmlns:w14="http://schemas.microsoft.com/office/word/2010/wordml" xmlns:wpg="http://schemas.microsoft.com/office/word/2010/wordprocessingGroup" xmlns:wpi="http://schemas.microsoft.com/office/word/2010/wordprocessingInk" xmlns:wne="http://schemas.microsoft.com/office/word/2006/wordml" xmlns:wps="http://schemas.microsoft.com/office/word/2010/wordprocessingShape" mc:Ignorable="w14 wp14">
-  <w:p>
-    <w:pPr>
-      <w:pStyle w:val="Fuzeile"/>
-    </w:pPr>
-  </w:p>
-</w:ftr>
-</file>
-
-<file path=word/footer4.xml><?xml version="1.0" encoding="utf-8"?>
 <w:ftr xmlns:wpc="http://schemas.microsoft.com/office/word/2010/wordprocessingCanvas" xmlns:mc="http://schemas.openxmlformats.org/markup-compatibility/2006" xmlns:o="urn:schemas-microsoft-com:office:office" xmlns:r="http://schemas.openxmlformats.org/officeDocument/2006/relationships" xmlns:m="http://schemas.openxmlformats.org/officeDocument/2006/math" xmlns:v="urn:schemas-microsoft-com:vml" xmlns:wp14="http://schemas.microsoft.com/office/word/2010/wordprocessingDrawing" xmlns:wp="http://schemas.openxmlformats.org/drawingml/2006/wordprocessingDrawing" xmlns:w10="urn:schemas-microsoft-com:office:word" xmlns:w="http://schemas.openxmlformats.org/wordprocessingml/2006/main" xmlns:w14="http://schemas.microsoft.com/office/word/2010/wordml" xmlns:wpg="http://schemas.microsoft.com/office/word/2010/wordprocessingGroup" xmlns:wpi="http://schemas.microsoft.com/office/word/2010/wordprocessingInk" xmlns:wne="http://schemas.microsoft.com/office/word/2006/wordml" xmlns:wps="http://schemas.microsoft.com/office/word/2010/wordprocessingShape" mc:Ignorable="w14 wp14">
   <w:tbl>
     <w:tblPr>
@@ -2835,7 +3584,7 @@
               <w:rStyle w:val="Seitenzahl"/>
               <w:noProof/>
             </w:rPr>
-            <w:t>6</w:t>
+            <w:t>7</w:t>
           </w:r>
           <w:r>
             <w:rPr>
@@ -2884,16 +3633,6 @@
 <w:hdr xmlns:wpc="http://schemas.microsoft.com/office/word/2010/wordprocessingCanvas" xmlns:mc="http://schemas.openxmlformats.org/markup-compatibility/2006" xmlns:o="urn:schemas-microsoft-com:office:office" xmlns:r="http://schemas.openxmlformats.org/officeDocument/2006/relationships" xmlns:m="http://schemas.openxmlformats.org/officeDocument/2006/math" xmlns:v="urn:schemas-microsoft-com:vml" xmlns:wp14="http://schemas.microsoft.com/office/word/2010/wordprocessingDrawing" xmlns:wp="http://schemas.openxmlformats.org/drawingml/2006/wordprocessingDrawing" xmlns:w10="urn:schemas-microsoft-com:office:word" xmlns:w="http://schemas.openxmlformats.org/wordprocessingml/2006/main" xmlns:w14="http://schemas.microsoft.com/office/word/2010/wordml" xmlns:wpg="http://schemas.microsoft.com/office/word/2010/wordprocessingGroup" xmlns:wpi="http://schemas.microsoft.com/office/word/2010/wordprocessingInk" xmlns:wne="http://schemas.microsoft.com/office/word/2006/wordml" xmlns:wps="http://schemas.microsoft.com/office/word/2010/wordprocessingShape" mc:Ignorable="w14 wp14">
   <w:p>
     <w:pPr>
-      <w:pStyle w:val="Kopfzeile"/>
-    </w:pPr>
-  </w:p>
-</w:hdr>
-</file>
-
-<file path=word/header2.xml><?xml version="1.0" encoding="utf-8"?>
-<w:hdr xmlns:wpc="http://schemas.microsoft.com/office/word/2010/wordprocessingCanvas" xmlns:mc="http://schemas.openxmlformats.org/markup-compatibility/2006" xmlns:o="urn:schemas-microsoft-com:office:office" xmlns:r="http://schemas.openxmlformats.org/officeDocument/2006/relationships" xmlns:m="http://schemas.openxmlformats.org/officeDocument/2006/math" xmlns:v="urn:schemas-microsoft-com:vml" xmlns:wp14="http://schemas.microsoft.com/office/word/2010/wordprocessingDrawing" xmlns:wp="http://schemas.openxmlformats.org/drawingml/2006/wordprocessingDrawing" xmlns:w10="urn:schemas-microsoft-com:office:word" xmlns:w="http://schemas.openxmlformats.org/wordprocessingml/2006/main" xmlns:w14="http://schemas.microsoft.com/office/word/2010/wordml" xmlns:wpg="http://schemas.microsoft.com/office/word/2010/wordprocessingGroup" xmlns:wpi="http://schemas.microsoft.com/office/word/2010/wordprocessingInk" xmlns:wne="http://schemas.microsoft.com/office/word/2006/wordml" xmlns:wps="http://schemas.microsoft.com/office/word/2010/wordprocessingShape" mc:Ignorable="w14 wp14">
-  <w:p>
-    <w:pPr>
       <w:rPr>
         <w:sz w:val="24"/>
       </w:rPr>
@@ -2949,17 +3688,7 @@
 </w:hdr>
 </file>
 
-<file path=word/header3.xml><?xml version="1.0" encoding="utf-8"?>
-<w:hdr xmlns:wpc="http://schemas.microsoft.com/office/word/2010/wordprocessingCanvas" xmlns:mc="http://schemas.openxmlformats.org/markup-compatibility/2006" xmlns:o="urn:schemas-microsoft-com:office:office" xmlns:r="http://schemas.openxmlformats.org/officeDocument/2006/relationships" xmlns:m="http://schemas.openxmlformats.org/officeDocument/2006/math" xmlns:v="urn:schemas-microsoft-com:vml" xmlns:wp14="http://schemas.microsoft.com/office/word/2010/wordprocessingDrawing" xmlns:wp="http://schemas.openxmlformats.org/drawingml/2006/wordprocessingDrawing" xmlns:w10="urn:schemas-microsoft-com:office:word" xmlns:w="http://schemas.openxmlformats.org/wordprocessingml/2006/main" xmlns:w14="http://schemas.microsoft.com/office/word/2010/wordml" xmlns:wpg="http://schemas.microsoft.com/office/word/2010/wordprocessingGroup" xmlns:wpi="http://schemas.microsoft.com/office/word/2010/wordprocessingInk" xmlns:wne="http://schemas.microsoft.com/office/word/2006/wordml" xmlns:wps="http://schemas.microsoft.com/office/word/2010/wordprocessingShape" mc:Ignorable="w14 wp14">
-  <w:p>
-    <w:pPr>
-      <w:pStyle w:val="Kopfzeile"/>
-    </w:pPr>
-  </w:p>
-</w:hdr>
-</file>
-
-<file path=word/header4.xml><?xml version="1.0" encoding="utf-8"?>
+<file path=word/header2.xml><?xml version="1.0" encoding="utf-8"?>
 <w:hdr xmlns:wpc="http://schemas.microsoft.com/office/word/2010/wordprocessingCanvas" xmlns:mc="http://schemas.openxmlformats.org/markup-compatibility/2006" xmlns:o="urn:schemas-microsoft-com:office:office" xmlns:r="http://schemas.openxmlformats.org/officeDocument/2006/relationships" xmlns:m="http://schemas.openxmlformats.org/officeDocument/2006/math" xmlns:v="urn:schemas-microsoft-com:vml" xmlns:wp14="http://schemas.microsoft.com/office/word/2010/wordprocessingDrawing" xmlns:wp="http://schemas.openxmlformats.org/drawingml/2006/wordprocessingDrawing" xmlns:w10="urn:schemas-microsoft-com:office:word" xmlns:w="http://schemas.openxmlformats.org/wordprocessingml/2006/main" xmlns:w14="http://schemas.microsoft.com/office/word/2010/wordml" xmlns:wpg="http://schemas.microsoft.com/office/word/2010/wordprocessingGroup" xmlns:wpi="http://schemas.microsoft.com/office/word/2010/wordprocessingInk" xmlns:wne="http://schemas.microsoft.com/office/word/2006/wordml" xmlns:wps="http://schemas.microsoft.com/office/word/2010/wordprocessingShape" mc:Ignorable="w14 wp14">
   <w:tbl>
     <w:tblPr>
@@ -3003,7 +3732,7 @@
             <w:ind w:right="68"/>
           </w:pPr>
           <w:r>
-            <w:t xml:space="preserve">  Version:           1.5</w:t>
+            <w:t xml:space="preserve">  Version:           1.6</w:t>
           </w:r>
         </w:p>
       </w:tc>
@@ -3030,7 +3759,7 @@
             <w:t xml:space="preserve">  Date:  </w:t>
           </w:r>
           <w:r>
-            <w:t>21</w:t>
+            <w:t>30</w:t>
           </w:r>
           <w:r>
             <w:t>/11</w:t>
@@ -5411,7 +6140,7 @@
 </file>
 
 <file path=customXml/itemProps1.xml><?xml version="1.0" encoding="utf-8"?>
-<ds:datastoreItem xmlns:ds="http://schemas.openxmlformats.org/officeDocument/2006/customXml" ds:itemID="{625A0A85-54A5-4CFB-87AE-668972AD4A0D}">
+<ds:datastoreItem xmlns:ds="http://schemas.openxmlformats.org/officeDocument/2006/customXml" ds:itemID="{19BA602A-5DF7-432C-AAA8-FEB0A8CDA2E7}">
   <ds:schemaRefs>
     <ds:schemaRef ds:uri="http://schemas.openxmlformats.org/officeDocument/2006/bibliography"/>
   </ds:schemaRefs>

</xml_diff>

<commit_message>
Update PPP and UC 1
</commit_message>
<xml_diff>
--- a/Functions/1 UseCase_Gamemode 1.docx
+++ b/Functions/1 UseCase_Gamemode 1.docx
@@ -2779,12 +2779,12 @@
       <w:pPr>
         <w:ind w:firstLine="720"/>
         <w:rPr>
-          <w:lang w:val="en-GB"/>
-        </w:rPr>
-      </w:pPr>
-      <w:r>
-        <w:rPr>
-          <w:lang w:val="en-GB"/>
+          <w:lang w:val="de-DE"/>
+        </w:rPr>
+      </w:pPr>
+      <w:r>
+        <w:rPr>
+          <w:lang w:val="de-DE"/>
         </w:rPr>
         <w:lastRenderedPageBreak/>
         <w:t>Scenario 4: Play “Gamemode1”</w:t>
@@ -2792,349 +2792,102 @@
     </w:p>
     <w:p>
       <w:pPr>
-        <w:rPr>
-          <w:lang w:val="en-GB"/>
-        </w:rPr>
-      </w:pPr>
-    </w:p>
-    <w:p>
-      <w:pPr>
-        <w:rPr>
-          <w:lang w:val="en-GB"/>
-        </w:rPr>
-      </w:pPr>
-    </w:p>
-    <w:p>
-      <w:pPr>
-        <w:rPr>
-          <w:lang w:val="en-GB"/>
-        </w:rPr>
-      </w:pPr>
-    </w:p>
-    <w:p>
-      <w:pPr>
-        <w:rPr>
-          <w:lang w:val="en-GB"/>
-        </w:rPr>
-      </w:pPr>
-    </w:p>
-    <w:p>
-      <w:pPr>
-        <w:rPr>
-          <w:lang w:val="en-GB"/>
-        </w:rPr>
-      </w:pPr>
-    </w:p>
-    <w:p>
-      <w:pPr>
-        <w:rPr>
-          <w:lang w:val="en-GB"/>
-        </w:rPr>
-      </w:pPr>
-    </w:p>
-    <w:p>
-      <w:pPr>
-        <w:rPr>
-          <w:lang w:val="en-GB"/>
-        </w:rPr>
-      </w:pPr>
-    </w:p>
-    <w:p>
-      <w:pPr>
-        <w:rPr>
-          <w:lang w:val="en-GB"/>
-        </w:rPr>
-      </w:pPr>
-    </w:p>
-    <w:p>
-      <w:pPr>
-        <w:rPr>
-          <w:lang w:val="en-GB"/>
-        </w:rPr>
-      </w:pPr>
-    </w:p>
-    <w:p>
-      <w:pPr>
-        <w:rPr>
-          <w:lang w:val="en-GB"/>
-        </w:rPr>
-      </w:pPr>
-    </w:p>
-    <w:p>
-      <w:pPr>
-        <w:rPr>
-          <w:lang w:val="en-GB"/>
-        </w:rPr>
-      </w:pPr>
-    </w:p>
-    <w:p>
-      <w:pPr>
-        <w:rPr>
-          <w:lang w:val="en-GB"/>
-        </w:rPr>
-      </w:pPr>
-    </w:p>
-    <w:p>
-      <w:pPr>
-        <w:rPr>
-          <w:lang w:val="en-GB"/>
-        </w:rPr>
-      </w:pPr>
-    </w:p>
-    <w:p>
-      <w:pPr>
-        <w:rPr>
-          <w:lang w:val="en-GB"/>
-        </w:rPr>
-      </w:pPr>
-    </w:p>
-    <w:p>
-      <w:pPr>
-        <w:rPr>
-          <w:lang w:val="en-GB"/>
-        </w:rPr>
-      </w:pPr>
-    </w:p>
-    <w:p>
-      <w:pPr>
-        <w:rPr>
-          <w:lang w:val="en-GB"/>
-        </w:rPr>
-      </w:pPr>
-    </w:p>
-    <w:p>
-      <w:pPr>
-        <w:rPr>
-          <w:lang w:val="en-GB"/>
-        </w:rPr>
-      </w:pPr>
-    </w:p>
-    <w:p>
-      <w:pPr>
-        <w:rPr>
-          <w:lang w:val="en-GB"/>
-        </w:rPr>
-      </w:pPr>
-    </w:p>
-    <w:p>
-      <w:pPr>
-        <w:rPr>
-          <w:lang w:val="en-GB"/>
-        </w:rPr>
-      </w:pPr>
-    </w:p>
-    <w:p>
-      <w:pPr>
-        <w:rPr>
-          <w:lang w:val="en-GB"/>
-        </w:rPr>
-      </w:pPr>
-    </w:p>
-    <w:p>
-      <w:pPr>
-        <w:rPr>
-          <w:lang w:val="en-GB"/>
-        </w:rPr>
-      </w:pPr>
-    </w:p>
-    <w:p>
-      <w:pPr>
-        <w:rPr>
-          <w:lang w:val="en-GB"/>
-        </w:rPr>
-      </w:pPr>
-    </w:p>
-    <w:p>
-      <w:pPr>
-        <w:rPr>
-          <w:lang w:val="en-GB"/>
-        </w:rPr>
-      </w:pPr>
-    </w:p>
-    <w:p>
-      <w:pPr>
-        <w:rPr>
-          <w:lang w:val="en-GB"/>
-        </w:rPr>
-      </w:pPr>
-    </w:p>
-    <w:p>
-      <w:pPr>
-        <w:rPr>
-          <w:lang w:val="en-GB"/>
-        </w:rPr>
-      </w:pPr>
-    </w:p>
-    <w:p>
-      <w:pPr>
-        <w:rPr>
-          <w:lang w:val="en-GB"/>
-        </w:rPr>
-      </w:pPr>
-    </w:p>
-    <w:p>
-      <w:pPr>
-        <w:rPr>
-          <w:lang w:val="en-GB"/>
-        </w:rPr>
-      </w:pPr>
-    </w:p>
-    <w:p>
-      <w:pPr>
-        <w:rPr>
-          <w:lang w:val="en-GB"/>
-        </w:rPr>
-      </w:pPr>
-    </w:p>
-    <w:p>
-      <w:pPr>
-        <w:rPr>
-          <w:lang w:val="en-GB"/>
-        </w:rPr>
-      </w:pPr>
-    </w:p>
-    <w:p>
-      <w:pPr>
-        <w:rPr>
-          <w:lang w:val="en-GB"/>
-        </w:rPr>
-      </w:pPr>
-    </w:p>
-    <w:p>
-      <w:pPr>
-        <w:rPr>
-          <w:lang w:val="en-GB"/>
-        </w:rPr>
-      </w:pPr>
-    </w:p>
-    <w:p>
-      <w:pPr>
-        <w:rPr>
-          <w:lang w:val="en-GB"/>
-        </w:rPr>
-      </w:pPr>
-    </w:p>
-    <w:p>
-      <w:pPr>
-        <w:rPr>
-          <w:lang w:val="en-GB"/>
-        </w:rPr>
-      </w:pPr>
-    </w:p>
-    <w:p>
-      <w:pPr>
-        <w:rPr>
-          <w:lang w:val="en-GB"/>
-        </w:rPr>
-      </w:pPr>
-    </w:p>
-    <w:p>
-      <w:pPr>
-        <w:rPr>
-          <w:lang w:val="en-GB"/>
-        </w:rPr>
-      </w:pPr>
-    </w:p>
-    <w:p>
-      <w:pPr>
-        <w:rPr>
-          <w:lang w:val="en-GB"/>
-        </w:rPr>
-      </w:pPr>
-    </w:p>
-    <w:p>
-      <w:pPr>
-        <w:rPr>
-          <w:lang w:val="en-GB"/>
-        </w:rPr>
-      </w:pPr>
-    </w:p>
-    <w:p>
-      <w:pPr>
-        <w:rPr>
-          <w:lang w:val="en-GB"/>
-        </w:rPr>
-      </w:pPr>
-    </w:p>
-    <w:p>
-      <w:pPr>
-        <w:rPr>
-          <w:lang w:val="en-GB"/>
-        </w:rPr>
-      </w:pPr>
-    </w:p>
-    <w:p>
-      <w:pPr>
-        <w:rPr>
-          <w:lang w:val="en-GB"/>
-        </w:rPr>
-      </w:pPr>
-    </w:p>
-    <w:p>
-      <w:pPr>
-        <w:rPr>
-          <w:lang w:val="en-GB"/>
-        </w:rPr>
-      </w:pPr>
-    </w:p>
-    <w:p>
-      <w:pPr>
-        <w:rPr>
-          <w:lang w:val="en-GB"/>
-        </w:rPr>
-      </w:pPr>
-    </w:p>
-    <w:p>
-      <w:pPr>
-        <w:rPr>
-          <w:lang w:val="en-GB"/>
-        </w:rPr>
-      </w:pPr>
-    </w:p>
-    <w:p>
-      <w:pPr>
-        <w:rPr>
-          <w:lang w:val="en-GB"/>
-        </w:rPr>
-      </w:pPr>
-    </w:p>
-    <w:p>
-      <w:pPr>
-        <w:rPr>
-          <w:lang w:val="en-GB"/>
-        </w:rPr>
-      </w:pPr>
-    </w:p>
-    <w:p>
-      <w:pPr>
-        <w:rPr>
-          <w:lang w:val="en-GB"/>
-        </w:rPr>
-      </w:pPr>
-    </w:p>
-    <w:p>
-      <w:pPr>
-        <w:rPr>
-          <w:lang w:val="en-GB"/>
-        </w:rPr>
-      </w:pPr>
+        <w:ind w:left="1440"/>
+      </w:pPr>
+      <w:r>
+        <w:rPr>
+          <w:noProof/>
+          <w:lang w:val="de-DE" w:eastAsia="de-DE"/>
+        </w:rPr>
+        <w:drawing>
+          <wp:inline distT="0" distB="0" distL="0" distR="0" wp14:anchorId="435885EA" wp14:editId="361644C4">
+            <wp:extent cx="2924175" cy="2679700"/>
+            <wp:effectExtent l="0" t="0" r="9525" b="6350"/>
+            <wp:docPr id="6" name="Grafik 6" descr="C:\Users\mincekara\Desktop\2015-12-08 15_06_51-SikulixIDE 1.1.0 - C__Users_mincekara_AppData_Local_Temp_Sikulix_1134246886_tmp-.png"/>
+            <wp:cNvGraphicFramePr>
+              <a:graphicFrameLocks xmlns:a="http://schemas.openxmlformats.org/drawingml/2006/main" noChangeAspect="1"/>
+            </wp:cNvGraphicFramePr>
+            <a:graphic xmlns:a="http://schemas.openxmlformats.org/drawingml/2006/main">
+              <a:graphicData uri="http://schemas.openxmlformats.org/drawingml/2006/picture">
+                <pic:pic xmlns:pic="http://schemas.openxmlformats.org/drawingml/2006/picture">
+                  <pic:nvPicPr>
+                    <pic:cNvPr id="0" name="Picture 1" descr="C:\Users\mincekara\Desktop\2015-12-08 15_06_51-SikulixIDE 1.1.0 - C__Users_mincekara_AppData_Local_Temp_Sikulix_1134246886_tmp-.png"/>
+                    <pic:cNvPicPr>
+                      <a:picLocks noChangeAspect="1" noChangeArrowheads="1"/>
+                    </pic:cNvPicPr>
+                  </pic:nvPicPr>
+                  <pic:blipFill>
+                    <a:blip r:embed="rId15">
+                      <a:extLst>
+                        <a:ext uri="{28A0092B-C50C-407E-A947-70E740481C1C}">
+                          <a14:useLocalDpi xmlns:a14="http://schemas.microsoft.com/office/drawing/2010/main" val="0"/>
+                        </a:ext>
+                      </a:extLst>
+                    </a:blip>
+                    <a:srcRect/>
+                    <a:stretch>
+                      <a:fillRect/>
+                    </a:stretch>
+                  </pic:blipFill>
+                  <pic:spPr bwMode="auto">
+                    <a:xfrm>
+                      <a:off x="0" y="0"/>
+                      <a:ext cx="2924175" cy="2679700"/>
+                    </a:xfrm>
+                    <a:prstGeom prst="rect">
+                      <a:avLst/>
+                    </a:prstGeom>
+                    <a:noFill/>
+                    <a:ln>
+                      <a:noFill/>
+                    </a:ln>
+                  </pic:spPr>
+                </pic:pic>
+              </a:graphicData>
+            </a:graphic>
+          </wp:inline>
+        </w:drawing>
+      </w:r>
+      <w:r>
+        <w:br/>
+        <w:t>(</w:t>
+      </w:r>
+      <w:r>
+        <w:t xml:space="preserve">This test is testing to guess Rich Texan. </w:t>
+      </w:r>
+      <w:r>
+        <w:t>We used an older version of our application because this old version has a fix order of questions.)</w:t>
+      </w:r>
+    </w:p>
+    <w:p>
+      <w:pPr>
+        <w:rPr>
+          <w:lang w:val="de-DE"/>
+        </w:rPr>
+      </w:pPr>
+    </w:p>
+    <w:p>
+      <w:pPr>
+        <w:rPr>
+          <w:lang w:val="de-DE"/>
+        </w:rPr>
+      </w:pPr>
+      <w:bookmarkStart w:id="14" w:name="_GoBack"/>
+      <w:bookmarkEnd w:id="14"/>
     </w:p>
     <w:p>
       <w:pPr>
         <w:ind w:firstLine="720"/>
+        <w:rPr>
+          <w:lang w:val="de-DE"/>
+        </w:rPr>
       </w:pPr>
     </w:p>
     <w:p>
       <w:pPr>
         <w:ind w:firstLine="720"/>
-      </w:pPr>
-    </w:p>
-    <w:p>
-      <w:pPr>
-        <w:ind w:firstLine="720"/>
-        <w:rPr>
-          <w:color w:val="0000FF"/>
-          <w:u w:val="single"/>
+        <w:rPr>
+          <w:rStyle w:val="Hyperlink"/>
         </w:rPr>
       </w:pPr>
       <w:proofErr w:type="spellStart"/>
@@ -3145,7 +2898,7 @@
       <w:r>
         <w:t xml:space="preserve">-Directory: </w:t>
       </w:r>
-      <w:hyperlink r:id="rId15" w:history="1">
+      <w:hyperlink r:id="rId16" w:history="1">
         <w:r>
           <w:rPr>
             <w:rStyle w:val="Hyperlink"/>
@@ -3156,6 +2909,15 @@
     </w:p>
     <w:p>
       <w:pPr>
+        <w:ind w:firstLine="720"/>
+        <w:rPr>
+          <w:color w:val="0000FF"/>
+          <w:u w:val="single"/>
+        </w:rPr>
+      </w:pPr>
+    </w:p>
+    <w:p>
+      <w:pPr>
         <w:pStyle w:val="berschrift2"/>
         <w:widowControl/>
         <w:rPr>
@@ -3163,18 +2925,17 @@
           <w:lang w:val="en-GB"/>
         </w:rPr>
       </w:pPr>
-      <w:bookmarkStart w:id="14" w:name="_Toc436652683"/>
-      <w:r>
-        <w:rPr>
-          <w:rFonts w:ascii="Times New Roman" w:hAnsi="Times New Roman"/>
-          <w:lang w:val="en-GB"/>
-        </w:rPr>
-        <w:lastRenderedPageBreak/>
+      <w:bookmarkStart w:id="15" w:name="_Toc436652683"/>
+      <w:r>
+        <w:rPr>
+          <w:rFonts w:ascii="Times New Roman" w:hAnsi="Times New Roman"/>
+          <w:lang w:val="en-GB"/>
+        </w:rPr>
         <w:t>Alternative Flows</w:t>
       </w:r>
       <w:bookmarkEnd w:id="12"/>
       <w:bookmarkEnd w:id="13"/>
-      <w:bookmarkEnd w:id="14"/>
+      <w:bookmarkEnd w:id="15"/>
     </w:p>
     <w:p>
       <w:pPr>
@@ -3186,9 +2947,9 @@
           <w:lang w:val="en-GB"/>
         </w:rPr>
       </w:pPr>
-      <w:bookmarkStart w:id="15" w:name="_Toc436652684"/>
-      <w:bookmarkStart w:id="16" w:name="_Toc423410251"/>
-      <w:bookmarkStart w:id="17" w:name="_Toc425054510"/>
+      <w:bookmarkStart w:id="16" w:name="_Toc436652684"/>
+      <w:bookmarkStart w:id="17" w:name="_Toc423410251"/>
+      <w:bookmarkStart w:id="18" w:name="_Toc425054510"/>
       <w:r>
         <w:rPr>
           <w:rFonts w:ascii="Times New Roman" w:hAnsi="Times New Roman"/>
@@ -3197,7 +2958,7 @@
         </w:rPr>
         <w:t>Abort active game</w:t>
       </w:r>
-      <w:bookmarkEnd w:id="15"/>
+      <w:bookmarkEnd w:id="16"/>
     </w:p>
     <w:p>
       <w:pPr>
@@ -3221,7 +2982,7 @@
           <w:lang w:val="en-GB"/>
         </w:rPr>
       </w:pPr>
-      <w:bookmarkStart w:id="18" w:name="_Toc436652685"/>
+      <w:bookmarkStart w:id="19" w:name="_Toc436652685"/>
       <w:r>
         <w:rPr>
           <w:rFonts w:ascii="Times New Roman" w:hAnsi="Times New Roman"/>
@@ -3229,9 +2990,9 @@
         </w:rPr>
         <w:t>Special Requirements</w:t>
       </w:r>
-      <w:bookmarkEnd w:id="16"/>
       <w:bookmarkEnd w:id="17"/>
       <w:bookmarkEnd w:id="18"/>
+      <w:bookmarkEnd w:id="19"/>
     </w:p>
     <w:p>
       <w:pPr>
@@ -3256,9 +3017,9 @@
           <w:lang w:val="en-GB"/>
         </w:rPr>
       </w:pPr>
-      <w:bookmarkStart w:id="19" w:name="_Toc423410253"/>
-      <w:bookmarkStart w:id="20" w:name="_Toc425054512"/>
-      <w:bookmarkStart w:id="21" w:name="_Toc436652686"/>
+      <w:bookmarkStart w:id="20" w:name="_Toc423410253"/>
+      <w:bookmarkStart w:id="21" w:name="_Toc425054512"/>
+      <w:bookmarkStart w:id="22" w:name="_Toc436652686"/>
       <w:r>
         <w:rPr>
           <w:rFonts w:ascii="Times New Roman" w:hAnsi="Times New Roman"/>
@@ -3266,8 +3027,6 @@
         </w:rPr>
         <w:t>Preconditions</w:t>
       </w:r>
-      <w:bookmarkStart w:id="22" w:name="_GoBack"/>
-      <w:bookmarkEnd w:id="19"/>
       <w:bookmarkEnd w:id="20"/>
       <w:bookmarkEnd w:id="21"/>
       <w:bookmarkEnd w:id="22"/>
@@ -3523,8 +3282,8 @@
       </w:r>
     </w:p>
     <w:sectPr>
-      <w:headerReference w:type="default" r:id="rId16"/>
-      <w:footerReference w:type="default" r:id="rId17"/>
+      <w:headerReference w:type="default" r:id="rId17"/>
+      <w:footerReference w:type="default" r:id="rId18"/>
       <w:endnotePr>
         <w:numFmt w:val="decimal"/>
       </w:endnotePr>
@@ -3705,7 +3464,7 @@
               <w:rStyle w:val="Seitenzahl"/>
               <w:noProof/>
             </w:rPr>
-            <w:t>8</w:t>
+            <w:t>7</w:t>
           </w:r>
           <w:r>
             <w:rPr>
@@ -6283,7 +6042,7 @@
 </file>
 
 <file path=customXml/itemProps1.xml><?xml version="1.0" encoding="utf-8"?>
-<ds:datastoreItem xmlns:ds="http://schemas.openxmlformats.org/officeDocument/2006/customXml" ds:itemID="{B50E22D7-0AF1-4C31-8670-3E58859B311D}">
+<ds:datastoreItem xmlns:ds="http://schemas.openxmlformats.org/officeDocument/2006/customXml" ds:itemID="{ACD53859-FB44-4438-89F2-4F142A62BC98}">
   <ds:schemaRefs>
     <ds:schemaRef ds:uri="http://schemas.openxmlformats.org/officeDocument/2006/bibliography"/>
   </ds:schemaRefs>

</xml_diff>